<commit_message>
Diverse TabuSearch algorithm for Rafal and Kazik
</commit_message>
<xml_diff>
--- a/Sprawozdanie.docx
+++ b/Sprawozdanie.docx
@@ -1914,14 +1914,54 @@
     </w:p>
     <w:p>
       <w:r>
-        <w:t xml:space="preserve">Niniejsze sprawozdanie prezentuje analizę i porównanie różnych algorytmów heurystycznych oraz metaheurystycznych zaprojektowanych do rozwiązania </w:t>
-      </w:r>
-      <w:r>
-        <w:rPr>
-          <w:b/>
-          <w:bCs/>
-        </w:rPr>
-        <w:t>Problemu Komiwojażera (TSP - Traveling Salesperson Problem)</w:t>
+        <w:t xml:space="preserve">Niniejsze sprawozdanie prezentuje analizę i porównanie różnych algorytmów heurystycznych oraz </w:t>
+      </w:r>
+      <w:proofErr w:type="spellStart"/>
+      <w:r>
+        <w:t>metaheurystycznych</w:t>
+      </w:r>
+      <w:proofErr w:type="spellEnd"/>
+      <w:r>
+        <w:t xml:space="preserve"> zaprojektowanych do rozwiązania </w:t>
+      </w:r>
+      <w:r>
+        <w:rPr>
+          <w:b/>
+          <w:bCs/>
+        </w:rPr>
+        <w:t xml:space="preserve">Problemu Komiwojażera (TSP - </w:t>
+      </w:r>
+      <w:proofErr w:type="spellStart"/>
+      <w:r>
+        <w:rPr>
+          <w:b/>
+          <w:bCs/>
+        </w:rPr>
+        <w:t>Traveling</w:t>
+      </w:r>
+      <w:proofErr w:type="spellEnd"/>
+      <w:r>
+        <w:rPr>
+          <w:b/>
+          <w:bCs/>
+        </w:rPr>
+        <w:t xml:space="preserve"> </w:t>
+      </w:r>
+      <w:proofErr w:type="spellStart"/>
+      <w:r>
+        <w:rPr>
+          <w:b/>
+          <w:bCs/>
+        </w:rPr>
+        <w:t>Salesperson</w:t>
+      </w:r>
+      <w:proofErr w:type="spellEnd"/>
+      <w:r>
+        <w:rPr>
+          <w:b/>
+          <w:bCs/>
+        </w:rPr>
+        <w:t xml:space="preserve"> Problem)</w:t>
       </w:r>
       <w:r>
         <w:t xml:space="preserve">. TSP, będący klasycznym przykładem problemu optymalizacji kombinatorycznej, polega na znalezieniu najkrótszej możliwej trasy, która łączy zbiór miast, przy czym każde miasto jest odwiedzane dokładnie raz, a trasa kończy się w mieście startowym. </w:t>
@@ -1992,15 +2032,32 @@
       <w:r>
         <w:t xml:space="preserve">Wszystkie zaimplementowane algorytmy zostały wzbogacone o mechanizm </w:t>
       </w:r>
-      <w:r>
-        <w:rPr>
-          <w:b/>
-          <w:bCs/>
-        </w:rPr>
-        <w:t>multistart (wielokrotnego startu)</w:t>
-      </w:r>
-      <w:r>
-        <w:t xml:space="preserve">. Multistart jest strategią mającą na celu zwiększenie szans na znalezienie globalnie optymalnego rozwiązania, zwłaszcza w przypadku problemów z wieloma lokalnymi minimami. Polega ona na </w:t>
+      <w:proofErr w:type="spellStart"/>
+      <w:r>
+        <w:rPr>
+          <w:b/>
+          <w:bCs/>
+        </w:rPr>
+        <w:t>multistart</w:t>
+      </w:r>
+      <w:proofErr w:type="spellEnd"/>
+      <w:r>
+        <w:rPr>
+          <w:b/>
+          <w:bCs/>
+        </w:rPr>
+        <w:t xml:space="preserve"> (wielokrotnego startu)</w:t>
+      </w:r>
+      <w:r>
+        <w:t xml:space="preserve">. </w:t>
+      </w:r>
+      <w:proofErr w:type="spellStart"/>
+      <w:r>
+        <w:t>Multistart</w:t>
+      </w:r>
+      <w:proofErr w:type="spellEnd"/>
+      <w:r>
+        <w:t xml:space="preserve"> jest strategią mającą na celu zwiększenie szans na znalezienie globalnie optymalnego rozwiązania, zwłaszcza w przypadku problemów z wieloma lokalnymi minimami. Polega ona na </w:t>
       </w:r>
       <w:r>
         <w:rPr>
@@ -2045,12 +2102,21 @@
           <w:numId w:val="1"/>
         </w:numPr>
       </w:pPr>
-      <w:r>
-        <w:rPr>
-          <w:b/>
-          <w:bCs/>
-        </w:rPr>
-        <w:t>Swap (zamiana):</w:t>
+      <w:proofErr w:type="spellStart"/>
+      <w:r>
+        <w:rPr>
+          <w:b/>
+          <w:bCs/>
+        </w:rPr>
+        <w:t>Swap</w:t>
+      </w:r>
+      <w:proofErr w:type="spellEnd"/>
+      <w:r>
+        <w:rPr>
+          <w:b/>
+          <w:bCs/>
+        </w:rPr>
+        <w:t xml:space="preserve"> (zamiana):</w:t>
       </w:r>
       <w:r>
         <w:t xml:space="preserve"> Polega na </w:t>
@@ -2101,12 +2167,21 @@
           <w:numId w:val="1"/>
         </w:numPr>
       </w:pPr>
-      <w:r>
-        <w:rPr>
-          <w:b/>
-          <w:bCs/>
-        </w:rPr>
-        <w:t>Reverse (odwrócenie), często znane jako 2-opt:</w:t>
+      <w:proofErr w:type="spellStart"/>
+      <w:r>
+        <w:rPr>
+          <w:b/>
+          <w:bCs/>
+        </w:rPr>
+        <w:t>Reverse</w:t>
+      </w:r>
+      <w:proofErr w:type="spellEnd"/>
+      <w:r>
+        <w:rPr>
+          <w:b/>
+          <w:bCs/>
+        </w:rPr>
+        <w:t xml:space="preserve"> (odwrócenie), często znane jako 2-opt:</w:t>
       </w:r>
       <w:r>
         <w:t xml:space="preserve"> Polega na </w:t>
@@ -2126,7 +2201,23 @@
         <w:t>często bardzo efektywna w znajdowaniu lepszych lokalnie rozwiązań, ponieważ efektywnie minimalizuje przecinające się krawędzie.</w:t>
       </w:r>
       <w:r>
-        <w:t xml:space="preserve"> W naszej pracy zastosowaliśmy różne podejścia do Reverse nie tylko klasyczne ale również różniące się (w zależności od algorytmu)</w:t>
+        <w:t xml:space="preserve"> W naszej pracy zastosowaliśmy różne podejścia do </w:t>
+      </w:r>
+      <w:proofErr w:type="spellStart"/>
+      <w:r>
+        <w:t>Reverse</w:t>
+      </w:r>
+      <w:proofErr w:type="spellEnd"/>
+      <w:r>
+        <w:t xml:space="preserve"> nie tylko </w:t>
+      </w:r>
+      <w:proofErr w:type="gramStart"/>
+      <w:r>
+        <w:t>klasyczne</w:t>
+      </w:r>
+      <w:proofErr w:type="gramEnd"/>
+      <w:r>
+        <w:t xml:space="preserve"> ale również różniące się (w zależności od algorytmu)</w:t>
       </w:r>
     </w:p>
     <w:p>
@@ -2151,7 +2242,23 @@
         <w:t>sparametryzowane</w:t>
       </w:r>
       <w:r>
-        <w:t xml:space="preserve">, co oznacza, że ich działanie jest regulowane przez zestaw specyficznych wartości (np. liczba iteracji, temperatura początkowa w Simulated Annealing, wielkość populacji w Algorytmach Ewolucyjnych itp.). W ramach projektu przetestowane zostały różne </w:t>
+        <w:t xml:space="preserve">, co oznacza, że ich działanie jest regulowane przez zestaw specyficznych wartości (np. liczba iteracji, temperatura początkowa w </w:t>
+      </w:r>
+      <w:proofErr w:type="spellStart"/>
+      <w:r>
+        <w:t>Simulated</w:t>
+      </w:r>
+      <w:proofErr w:type="spellEnd"/>
+      <w:r>
+        <w:t xml:space="preserve"> </w:t>
+      </w:r>
+      <w:proofErr w:type="spellStart"/>
+      <w:r>
+        <w:t>Annealing</w:t>
+      </w:r>
+      <w:proofErr w:type="spellEnd"/>
+      <w:r>
+        <w:t xml:space="preserve">, wielkość populacji w Algorytmach Ewolucyjnych itp.). W ramach projektu przetestowane zostały różne </w:t>
       </w:r>
       <w:r>
         <w:rPr>
@@ -2214,7 +2321,15 @@
       </w:pPr>
       <w:bookmarkStart w:id="8" w:name="_Toc211800273"/>
       <w:r>
-        <w:t>Rozwiązania Solver (Excel)</w:t>
+        <w:t xml:space="preserve">Rozwiązania </w:t>
+      </w:r>
+      <w:proofErr w:type="spellStart"/>
+      <w:r>
+        <w:t>Solver</w:t>
+      </w:r>
+      <w:proofErr w:type="spellEnd"/>
+      <w:r>
+        <w:t xml:space="preserve"> (Excel)</w:t>
       </w:r>
       <w:bookmarkEnd w:id="8"/>
     </w:p>
@@ -2226,13 +2341,29 @@
       </w:pPr>
       <w:bookmarkStart w:id="9" w:name="_Toc211800274"/>
       <w:r>
-        <w:t>Algorytm Najbliższego Sąsiada (Nearest Neighbo</w:t>
+        <w:t>Algorytm Najbliższego Sąsiada (</w:t>
+      </w:r>
+      <w:proofErr w:type="spellStart"/>
+      <w:r>
+        <w:t>Nearest</w:t>
+      </w:r>
+      <w:proofErr w:type="spellEnd"/>
+      <w:r>
+        <w:t xml:space="preserve"> </w:t>
+      </w:r>
+      <w:proofErr w:type="spellStart"/>
+      <w:r>
+        <w:t>Neighbo</w:t>
       </w:r>
       <w:r>
         <w:t>u</w:t>
       </w:r>
       <w:r>
-        <w:t>r - NN)</w:t>
+        <w:t>r</w:t>
+      </w:r>
+      <w:proofErr w:type="spellEnd"/>
+      <w:r>
+        <w:t xml:space="preserve"> - NN)</w:t>
       </w:r>
       <w:bookmarkEnd w:id="9"/>
     </w:p>
@@ -2387,6 +2518,7 @@
       <w:r>
         <w:t xml:space="preserve"> uzyskana ze wszystkich tych symulacji. Technika ta jest specyficzną formą </w:t>
       </w:r>
+      <w:proofErr w:type="spellStart"/>
       <w:r>
         <w:rPr>
           <w:b/>
@@ -2394,6 +2526,7 @@
         </w:rPr>
         <w:t>multistartu</w:t>
       </w:r>
+      <w:proofErr w:type="spellEnd"/>
       <w:r>
         <w:t xml:space="preserve"> zastosowaną do algorytmu konstrukcyjnego.</w:t>
       </w:r>
@@ -2440,7 +2573,23 @@
           <w:b/>
           <w:bCs/>
         </w:rPr>
-        <w:t>Koszt trasy (FinalRouteCost):</w:t>
+        <w:t>Koszt trasy (</w:t>
+      </w:r>
+      <w:proofErr w:type="spellStart"/>
+      <w:r>
+        <w:rPr>
+          <w:b/>
+          <w:bCs/>
+        </w:rPr>
+        <w:t>FinalRouteCost</w:t>
+      </w:r>
+      <w:proofErr w:type="spellEnd"/>
+      <w:r>
+        <w:rPr>
+          <w:b/>
+          <w:bCs/>
+        </w:rPr>
+        <w:t>):</w:t>
       </w:r>
       <w:r>
         <w:t xml:space="preserve"> 12012</w:t>
@@ -2458,7 +2607,23 @@
           <w:b/>
           <w:bCs/>
         </w:rPr>
-        <w:t>Średni czas wykonania (AvgExecutionTimeMs):</w:t>
+        <w:t>Średni czas wykonania (</w:t>
+      </w:r>
+      <w:proofErr w:type="spellStart"/>
+      <w:r>
+        <w:rPr>
+          <w:b/>
+          <w:bCs/>
+        </w:rPr>
+        <w:t>AvgExecutionTimeMs</w:t>
+      </w:r>
+      <w:proofErr w:type="spellEnd"/>
+      <w:r>
+        <w:rPr>
+          <w:b/>
+          <w:bCs/>
+        </w:rPr>
+        <w:t>):</w:t>
       </w:r>
       <w:r>
         <w:t xml:space="preserve"> 0.95 ms</w:t>
@@ -2496,7 +2661,23 @@
           <w:b/>
           <w:bCs/>
         </w:rPr>
-        <w:t>Koszt trasy (FinalRouteCost):</w:t>
+        <w:t>Koszt trasy (</w:t>
+      </w:r>
+      <w:proofErr w:type="spellStart"/>
+      <w:r>
+        <w:rPr>
+          <w:b/>
+          <w:bCs/>
+        </w:rPr>
+        <w:t>FinalRouteCost</w:t>
+      </w:r>
+      <w:proofErr w:type="spellEnd"/>
+      <w:r>
+        <w:rPr>
+          <w:b/>
+          <w:bCs/>
+        </w:rPr>
+        <w:t>):</w:t>
       </w:r>
       <w:r>
         <w:t xml:space="preserve"> 130921.00</w:t>
@@ -2514,7 +2695,23 @@
           <w:b/>
           <w:bCs/>
         </w:rPr>
-        <w:t>Średni czas wykonania (AvgExecutionTimeMs):</w:t>
+        <w:t>Średni czas wykonania (</w:t>
+      </w:r>
+      <w:proofErr w:type="spellStart"/>
+      <w:r>
+        <w:rPr>
+          <w:b/>
+          <w:bCs/>
+        </w:rPr>
+        <w:t>AvgExecutionTimeMs</w:t>
+      </w:r>
+      <w:proofErr w:type="spellEnd"/>
+      <w:r>
+        <w:rPr>
+          <w:b/>
+          <w:bCs/>
+        </w:rPr>
+        <w:t>):</w:t>
       </w:r>
       <w:r>
         <w:t xml:space="preserve"> 2.28 ms</w:t>
@@ -2552,7 +2749,23 @@
           <w:b/>
           <w:bCs/>
         </w:rPr>
-        <w:t>Koszt trasy (FinalRouteCost):</w:t>
+        <w:t>Koszt trasy (</w:t>
+      </w:r>
+      <w:proofErr w:type="spellStart"/>
+      <w:r>
+        <w:rPr>
+          <w:b/>
+          <w:bCs/>
+        </w:rPr>
+        <w:t>FinalRouteCost</w:t>
+      </w:r>
+      <w:proofErr w:type="spellEnd"/>
+      <w:r>
+        <w:rPr>
+          <w:b/>
+          <w:bCs/>
+        </w:rPr>
+        <w:t>):</w:t>
       </w:r>
       <w:r>
         <w:t xml:space="preserve"> 133970.65</w:t>
@@ -2570,7 +2783,23 @@
           <w:b/>
           <w:bCs/>
         </w:rPr>
-        <w:t>Średni czas wykonania (AvgExecutionTimeMs):</w:t>
+        <w:t>Średni czas wykonania (</w:t>
+      </w:r>
+      <w:proofErr w:type="spellStart"/>
+      <w:r>
+        <w:rPr>
+          <w:b/>
+          <w:bCs/>
+        </w:rPr>
+        <w:t>AvgExecutionTimeMs</w:t>
+      </w:r>
+      <w:proofErr w:type="spellEnd"/>
+      <w:r>
+        <w:rPr>
+          <w:b/>
+          <w:bCs/>
+        </w:rPr>
+        <w:t>):</w:t>
       </w:r>
       <w:r>
         <w:t xml:space="preserve"> 10.42</w:t>
@@ -2609,7 +2838,15 @@
       </w:pPr>
       <w:bookmarkStart w:id="14" w:name="_Toc211800279"/>
       <w:r>
-        <w:t>Algorytm Wspinaczki Wzgórz (Hill Climbing - HC)</w:t>
+        <w:t xml:space="preserve">Algorytm Wspinaczki Wzgórz (Hill </w:t>
+      </w:r>
+      <w:proofErr w:type="spellStart"/>
+      <w:r>
+        <w:t>Climbing</w:t>
+      </w:r>
+      <w:proofErr w:type="spellEnd"/>
+      <w:r>
+        <w:t xml:space="preserve"> - HC)</w:t>
       </w:r>
       <w:bookmarkEnd w:id="14"/>
     </w:p>
@@ -2622,7 +2859,39 @@
           <w:b/>
           <w:bCs/>
         </w:rPr>
-        <w:t>heurystyką lokalnego przeszukiwania (local search)</w:t>
+        <w:t>heurystyką lokalnego przeszukiwania (</w:t>
+      </w:r>
+      <w:proofErr w:type="spellStart"/>
+      <w:r>
+        <w:rPr>
+          <w:b/>
+          <w:bCs/>
+        </w:rPr>
+        <w:t>local</w:t>
+      </w:r>
+      <w:proofErr w:type="spellEnd"/>
+      <w:r>
+        <w:rPr>
+          <w:b/>
+          <w:bCs/>
+        </w:rPr>
+        <w:t xml:space="preserve"> </w:t>
+      </w:r>
+      <w:proofErr w:type="spellStart"/>
+      <w:r>
+        <w:rPr>
+          <w:b/>
+          <w:bCs/>
+        </w:rPr>
+        <w:t>search</w:t>
+      </w:r>
+      <w:proofErr w:type="spellEnd"/>
+      <w:r>
+        <w:rPr>
+          <w:b/>
+          <w:bCs/>
+        </w:rPr>
+        <w:t>)</w:t>
       </w:r>
       <w:r>
         <w:t>, której celem jest znalezienie najlepszego rozwiązania w bezpośrednim sąsiedztwie obecnego.</w:t>
@@ -2687,6 +2956,7 @@
       <w:r>
         <w:t xml:space="preserve">Aby zwiększyć szansę na ucieczkę z lokalnych minimów i wszechstronnie ocenić algorytm, zastosowano mechanizm </w:t>
       </w:r>
+      <w:proofErr w:type="spellStart"/>
       <w:r>
         <w:rPr>
           <w:b/>
@@ -2694,6 +2964,7 @@
         </w:rPr>
         <w:t>multistart</w:t>
       </w:r>
+      <w:proofErr w:type="spellEnd"/>
       <w:r>
         <w:t xml:space="preserve"> (jak wyjaśniono we Wstępie), a jego działanie regulują następujące parametry, testowane w różnych konfiguracjach:</w:t>
       </w:r>
@@ -2826,6 +3097,7 @@
             <w:hideMark/>
           </w:tcPr>
           <w:p>
+            <w:proofErr w:type="spellStart"/>
             <w:r>
               <w:rPr>
                 <w:b/>
@@ -2833,6 +3105,7 @@
               </w:rPr>
               <w:t>maxIterations</w:t>
             </w:r>
+            <w:proofErr w:type="spellEnd"/>
             <w:r>
               <w:t xml:space="preserve"> (Maksymalna Liczba Iteracji)</w:t>
             </w:r>
@@ -2910,6 +3183,7 @@
             <w:hideMark/>
           </w:tcPr>
           <w:p>
+            <w:proofErr w:type="spellStart"/>
             <w:r>
               <w:rPr>
                 <w:b/>
@@ -2917,6 +3191,7 @@
               </w:rPr>
               <w:t>maxStagnation</w:t>
             </w:r>
+            <w:proofErr w:type="spellEnd"/>
             <w:r>
               <w:t xml:space="preserve"> (Maksymalna Stagnacja)</w:t>
             </w:r>
@@ -2994,6 +3269,7 @@
             <w:hideMark/>
           </w:tcPr>
           <w:p>
+            <w:proofErr w:type="spellStart"/>
             <w:r>
               <w:rPr>
                 <w:b/>
@@ -3001,6 +3277,7 @@
               </w:rPr>
               <w:t>methods</w:t>
             </w:r>
+            <w:proofErr w:type="spellEnd"/>
             <w:r>
               <w:t xml:space="preserve"> (Operator Ruchu)</w:t>
             </w:r>
@@ -3077,7 +3354,23 @@
           <w:b/>
           <w:bCs/>
         </w:rPr>
-        <w:t>10 niezależnych uruchomieniach (multistart = 10)</w:t>
+        <w:t>10 niezależnych uruchomieniach (</w:t>
+      </w:r>
+      <w:proofErr w:type="spellStart"/>
+      <w:r>
+        <w:rPr>
+          <w:b/>
+          <w:bCs/>
+        </w:rPr>
+        <w:t>multistart</w:t>
+      </w:r>
+      <w:proofErr w:type="spellEnd"/>
+      <w:r>
+        <w:rPr>
+          <w:b/>
+          <w:bCs/>
+        </w:rPr>
+        <w:t xml:space="preserve"> = 10)</w:t>
       </w:r>
       <w:r>
         <w:t xml:space="preserve">. Ostatecznym wynikiem dla danej konfiguracji jest </w:t>
@@ -3154,7 +3447,23 @@
           <w:b/>
           <w:bCs/>
         </w:rPr>
-        <w:t>Wpływ Iteracji (MaxIterations):</w:t>
+        <w:t>Wpływ Iteracji (</w:t>
+      </w:r>
+      <w:proofErr w:type="spellStart"/>
+      <w:r>
+        <w:rPr>
+          <w:b/>
+          <w:bCs/>
+        </w:rPr>
+        <w:t>MaxIterations</w:t>
+      </w:r>
+      <w:proofErr w:type="spellEnd"/>
+      <w:r>
+        <w:rPr>
+          <w:b/>
+          <w:bCs/>
+        </w:rPr>
+        <w:t>):</w:t>
       </w:r>
       <w:r>
         <w:t xml:space="preserve"> Największy skok jakościowy następuje przy przejściu z 1000 na 5000 iteracji (średni koszt spada z 15519 do 12348). Dalsze zwiększanie liczby iteracji (do 10k czy 20k) przynosi już tylko marginalną poprawę. Sugeruje to, że dla tak małego problemu algorytm szybko zbliża się do dobrego minimum lokalnego.</w:t>
@@ -3172,7 +3481,23 @@
           <w:b/>
           <w:bCs/>
         </w:rPr>
-        <w:t>Wpływ Stagnacji (MaxStagnation):</w:t>
+        <w:t>Wpływ Stagnacji (</w:t>
+      </w:r>
+      <w:proofErr w:type="spellStart"/>
+      <w:r>
+        <w:rPr>
+          <w:b/>
+          <w:bCs/>
+        </w:rPr>
+        <w:t>MaxStagnation</w:t>
+      </w:r>
+      <w:proofErr w:type="spellEnd"/>
+      <w:r>
+        <w:rPr>
+          <w:b/>
+          <w:bCs/>
+        </w:rPr>
+        <w:t>):</w:t>
       </w:r>
       <w:r>
         <w:t xml:space="preserve"> Zwiększanie maksymalnej stagnacji konsekwentnie poprawia średni wynik. Pozwala to algorytmowi dłużej przeszukiwać sąsiedztwo w poszukiwaniu wyjścia z minimum lokalnego.</w:t>
@@ -3242,12 +3567,21 @@
           <w:numId w:val="6"/>
         </w:numPr>
       </w:pPr>
-      <w:r>
-        <w:rPr>
-          <w:b/>
-          <w:bCs/>
-        </w:rPr>
-        <w:t>MaxIterations:</w:t>
+      <w:proofErr w:type="spellStart"/>
+      <w:r>
+        <w:rPr>
+          <w:b/>
+          <w:bCs/>
+        </w:rPr>
+        <w:t>MaxIterations</w:t>
+      </w:r>
+      <w:proofErr w:type="spellEnd"/>
+      <w:r>
+        <w:rPr>
+          <w:b/>
+          <w:bCs/>
+        </w:rPr>
+        <w:t>:</w:t>
       </w:r>
       <w:r>
         <w:t xml:space="preserve"> 5000</w:t>
@@ -3260,12 +3594,21 @@
           <w:numId w:val="6"/>
         </w:numPr>
       </w:pPr>
-      <w:r>
-        <w:rPr>
-          <w:b/>
-          <w:bCs/>
-        </w:rPr>
-        <w:t>MaxStagnation:</w:t>
+      <w:proofErr w:type="spellStart"/>
+      <w:r>
+        <w:rPr>
+          <w:b/>
+          <w:bCs/>
+        </w:rPr>
+        <w:t>MaxStagnation</w:t>
+      </w:r>
+      <w:proofErr w:type="spellEnd"/>
+      <w:r>
+        <w:rPr>
+          <w:b/>
+          <w:bCs/>
+        </w:rPr>
+        <w:t>:</w:t>
       </w:r>
       <w:r>
         <w:t xml:space="preserve"> 500</w:t>
@@ -3353,7 +3696,23 @@
           <w:bCs/>
         </w:rPr>
         <w:lastRenderedPageBreak/>
-        <w:t>Wpływ Iteracji (MaxIterations):</w:t>
+        <w:t>Wpływ Iteracji (</w:t>
+      </w:r>
+      <w:proofErr w:type="spellStart"/>
+      <w:r>
+        <w:rPr>
+          <w:b/>
+          <w:bCs/>
+        </w:rPr>
+        <w:t>MaxIterations</w:t>
+      </w:r>
+      <w:proofErr w:type="spellEnd"/>
+      <w:r>
+        <w:rPr>
+          <w:b/>
+          <w:bCs/>
+        </w:rPr>
+        <w:t>):</w:t>
       </w:r>
       <w:r>
         <w:t xml:space="preserve"> W przeciwieństwie do problemu 48 miast, tutaj </w:t>
@@ -3381,7 +3740,23 @@
           <w:b/>
           <w:bCs/>
         </w:rPr>
-        <w:t>Wpływ Stagnacji (MaxStagnation):</w:t>
+        <w:t>Wpływ Stagnacji (</w:t>
+      </w:r>
+      <w:proofErr w:type="spellStart"/>
+      <w:r>
+        <w:rPr>
+          <w:b/>
+          <w:bCs/>
+        </w:rPr>
+        <w:t>MaxStagnation</w:t>
+      </w:r>
+      <w:proofErr w:type="spellEnd"/>
+      <w:r>
+        <w:rPr>
+          <w:b/>
+          <w:bCs/>
+        </w:rPr>
+        <w:t>):</w:t>
       </w:r>
       <w:r>
         <w:t xml:space="preserve"> Trend nie jest tu tak jednoznaczny jak w poprzednim przypadku (optimum dla średniej to 1000), jednak najlepszy absolutny wynik został osiągnięty przy maksymalnej stagnacji.</w:t>
@@ -3439,12 +3814,21 @@
           <w:numId w:val="8"/>
         </w:numPr>
       </w:pPr>
-      <w:r>
-        <w:rPr>
-          <w:b/>
-          <w:bCs/>
-        </w:rPr>
-        <w:t>MaxIterations:</w:t>
+      <w:proofErr w:type="spellStart"/>
+      <w:r>
+        <w:rPr>
+          <w:b/>
+          <w:bCs/>
+        </w:rPr>
+        <w:t>MaxIterations</w:t>
+      </w:r>
+      <w:proofErr w:type="spellEnd"/>
+      <w:r>
+        <w:rPr>
+          <w:b/>
+          <w:bCs/>
+        </w:rPr>
+        <w:t>:</w:t>
       </w:r>
       <w:r>
         <w:t xml:space="preserve"> 20000</w:t>
@@ -3457,12 +3841,21 @@
           <w:numId w:val="8"/>
         </w:numPr>
       </w:pPr>
-      <w:r>
-        <w:rPr>
-          <w:b/>
-          <w:bCs/>
-        </w:rPr>
-        <w:t>MaxStagnation:</w:t>
+      <w:proofErr w:type="spellStart"/>
+      <w:r>
+        <w:rPr>
+          <w:b/>
+          <w:bCs/>
+        </w:rPr>
+        <w:t>MaxStagnation</w:t>
+      </w:r>
+      <w:proofErr w:type="spellEnd"/>
+      <w:r>
+        <w:rPr>
+          <w:b/>
+          <w:bCs/>
+        </w:rPr>
+        <w:t>:</w:t>
       </w:r>
       <w:r>
         <w:t xml:space="preserve"> 2000</w:t>
@@ -3543,7 +3936,23 @@
           <w:b/>
           <w:bCs/>
         </w:rPr>
-        <w:t>Wpływ Iteracji (MaxIterations):</w:t>
+        <w:t>Wpływ Iteracji (</w:t>
+      </w:r>
+      <w:proofErr w:type="spellStart"/>
+      <w:r>
+        <w:rPr>
+          <w:b/>
+          <w:bCs/>
+        </w:rPr>
+        <w:t>MaxIterations</w:t>
+      </w:r>
+      <w:proofErr w:type="spellEnd"/>
+      <w:r>
+        <w:rPr>
+          <w:b/>
+          <w:bCs/>
+        </w:rPr>
+        <w:t>):</w:t>
       </w:r>
       <w:r>
         <w:t xml:space="preserve"> Obserwujemy ten sam trend co dla 76 miast – im więcej iteracji, tym lepszy średni wynik. Koszt spada liniowo wraz ze wzrostem liczby iteracji (od 312338 dla 1000 do 170824 dla 20000). Wskazuje to, że dla złożonych problemów algorytm HC wymaga długiego czasu działania, aby zejść do głębokich minimów lokalnych.</w:t>
@@ -3561,10 +3970,34 @@
           <w:b/>
           <w:bCs/>
         </w:rPr>
-        <w:t>Wpływ Stagnacji (MaxStagnation):</w:t>
-      </w:r>
-      <w:r>
-        <w:t xml:space="preserve"> Tutaj zależność jest ponownie klarowna – wyższa wartość MaxStagnation systematycznie poprawia średni koszt, pozwalając algorytmowi na dokładniejszą eksplorację.</w:t>
+        <w:t>Wpływ Stagnacji (</w:t>
+      </w:r>
+      <w:proofErr w:type="spellStart"/>
+      <w:r>
+        <w:rPr>
+          <w:b/>
+          <w:bCs/>
+        </w:rPr>
+        <w:t>MaxStagnation</w:t>
+      </w:r>
+      <w:proofErr w:type="spellEnd"/>
+      <w:r>
+        <w:rPr>
+          <w:b/>
+          <w:bCs/>
+        </w:rPr>
+        <w:t>):</w:t>
+      </w:r>
+      <w:r>
+        <w:t xml:space="preserve"> Tutaj zależność jest ponownie klarowna – wyższa wartość </w:t>
+      </w:r>
+      <w:proofErr w:type="spellStart"/>
+      <w:r>
+        <w:t>MaxStagnation</w:t>
+      </w:r>
+      <w:proofErr w:type="spellEnd"/>
+      <w:r>
+        <w:t xml:space="preserve"> systematycznie poprawia średni koszt, pozwalając algorytmowi na dokładniejszą eksplorację.</w:t>
       </w:r>
     </w:p>
     <w:p>
@@ -3619,12 +4052,21 @@
           <w:numId w:val="10"/>
         </w:numPr>
       </w:pPr>
-      <w:r>
-        <w:rPr>
-          <w:b/>
-          <w:bCs/>
-        </w:rPr>
-        <w:t>MaxIterations:</w:t>
+      <w:proofErr w:type="spellStart"/>
+      <w:r>
+        <w:rPr>
+          <w:b/>
+          <w:bCs/>
+        </w:rPr>
+        <w:t>MaxIterations</w:t>
+      </w:r>
+      <w:proofErr w:type="spellEnd"/>
+      <w:r>
+        <w:rPr>
+          <w:b/>
+          <w:bCs/>
+        </w:rPr>
+        <w:t>:</w:t>
       </w:r>
       <w:r>
         <w:t xml:space="preserve"> 20000</w:t>
@@ -3637,13 +4079,22 @@
           <w:numId w:val="10"/>
         </w:numPr>
       </w:pPr>
+      <w:proofErr w:type="spellStart"/>
       <w:r>
         <w:rPr>
           <w:b/>
           <w:bCs/>
         </w:rPr>
         <w:lastRenderedPageBreak/>
-        <w:t>MaxStagnation:</w:t>
+        <w:t>MaxStagnation</w:t>
+      </w:r>
+      <w:proofErr w:type="spellEnd"/>
+      <w:r>
+        <w:rPr>
+          <w:b/>
+          <w:bCs/>
+        </w:rPr>
+        <w:t>:</w:t>
       </w:r>
       <w:r>
         <w:t xml:space="preserve"> 2000</w:t>
@@ -3762,7 +4213,23 @@
       </w:pPr>
       <w:bookmarkStart w:id="20" w:name="_Toc211800285"/>
       <w:r>
-        <w:t>Algorytm Symulacji Wyżarzania (Simulated Annealing - SA)</w:t>
+        <w:t>Algorytm Symulacji Wyżarzania (</w:t>
+      </w:r>
+      <w:proofErr w:type="spellStart"/>
+      <w:r>
+        <w:t>Simulated</w:t>
+      </w:r>
+      <w:proofErr w:type="spellEnd"/>
+      <w:r>
+        <w:t xml:space="preserve"> </w:t>
+      </w:r>
+      <w:proofErr w:type="spellStart"/>
+      <w:r>
+        <w:t>Annealing</w:t>
+      </w:r>
+      <w:proofErr w:type="spellEnd"/>
+      <w:r>
+        <w:t xml:space="preserve"> - SA)</w:t>
       </w:r>
       <w:bookmarkEnd w:id="20"/>
     </w:p>
@@ -3990,12 +4457,37 @@
             <w:hideMark/>
           </w:tcPr>
           <w:p>
+            <w:proofErr w:type="spellStart"/>
             <w:r>
               <w:rPr>
                 <w:b/>
                 <w:bCs/>
               </w:rPr>
-              <w:t xml:space="preserve">Initial Temperature </w:t>
+              <w:t>Initial</w:t>
+            </w:r>
+            <w:proofErr w:type="spellEnd"/>
+            <w:r>
+              <w:rPr>
+                <w:b/>
+                <w:bCs/>
+              </w:rPr>
+              <w:t xml:space="preserve"> </w:t>
+            </w:r>
+            <w:proofErr w:type="spellStart"/>
+            <w:r>
+              <w:rPr>
+                <w:b/>
+                <w:bCs/>
+              </w:rPr>
+              <w:t>Temperature</w:t>
+            </w:r>
+            <w:proofErr w:type="spellEnd"/>
+            <w:r>
+              <w:rPr>
+                <w:b/>
+                <w:bCs/>
+              </w:rPr>
+              <w:t xml:space="preserve"> </w:t>
             </w:r>
             <w:r>
               <w:rPr>
@@ -4099,12 +4591,53 @@
             <w:hideMark/>
           </w:tcPr>
           <w:p>
+            <w:proofErr w:type="spellStart"/>
             <w:r>
               <w:rPr>
                 <w:b/>
                 <w:bCs/>
               </w:rPr>
-              <w:t>Cooling Rate (alpha)</w:t>
+              <w:t>Cooling</w:t>
+            </w:r>
+            <w:proofErr w:type="spellEnd"/>
+            <w:r>
+              <w:rPr>
+                <w:b/>
+                <w:bCs/>
+              </w:rPr>
+              <w:t xml:space="preserve"> </w:t>
+            </w:r>
+            <w:proofErr w:type="spellStart"/>
+            <w:r>
+              <w:rPr>
+                <w:b/>
+                <w:bCs/>
+              </w:rPr>
+              <w:t>Rate</w:t>
+            </w:r>
+            <w:proofErr w:type="spellEnd"/>
+            <w:r>
+              <w:rPr>
+                <w:b/>
+                <w:bCs/>
+              </w:rPr>
+              <w:t xml:space="preserve"> (</w:t>
+            </w:r>
+            <w:proofErr w:type="spellStart"/>
+            <w:r>
+              <w:rPr>
+                <w:b/>
+                <w:bCs/>
+              </w:rPr>
+              <w:t>alpha</w:t>
+            </w:r>
+            <w:proofErr w:type="spellEnd"/>
+            <w:r>
+              <w:rPr>
+                <w:b/>
+                <w:bCs/>
+              </w:rPr>
+              <w:t>)</w:t>
             </w:r>
           </w:p>
         </w:tc>
@@ -4185,7 +4718,23 @@
                 <w:b/>
                 <w:bCs/>
               </w:rPr>
-              <w:t>Solutions Per Temperature (L)</w:t>
+              <w:t xml:space="preserve">Solutions Per </w:t>
+            </w:r>
+            <w:proofErr w:type="spellStart"/>
+            <w:r>
+              <w:rPr>
+                <w:b/>
+                <w:bCs/>
+              </w:rPr>
+              <w:t>Temperature</w:t>
+            </w:r>
+            <w:proofErr w:type="spellEnd"/>
+            <w:r>
+              <w:rPr>
+                <w:b/>
+                <w:bCs/>
+              </w:rPr>
+              <w:t xml:space="preserve"> (L)</w:t>
             </w:r>
           </w:p>
         </w:tc>
@@ -4261,6 +4810,7 @@
             <w:hideMark/>
           </w:tcPr>
           <w:p>
+            <w:proofErr w:type="spellStart"/>
             <w:r>
               <w:rPr>
                 <w:b/>
@@ -4268,6 +4818,7 @@
               </w:rPr>
               <w:t>Methods</w:t>
             </w:r>
+            <w:proofErr w:type="spellEnd"/>
             <w:r>
               <w:t xml:space="preserve"> (Operator Ruchu)</w:t>
             </w:r>
@@ -4356,7 +4907,23 @@
           <w:b/>
           <w:bCs/>
         </w:rPr>
-        <w:t>10 niezależnych uruchomieniach (multistart = 10)</w:t>
+        <w:t>10 niezależnych uruchomieniach (</w:t>
+      </w:r>
+      <w:proofErr w:type="spellStart"/>
+      <w:r>
+        <w:rPr>
+          <w:b/>
+          <w:bCs/>
+        </w:rPr>
+        <w:t>multistart</w:t>
+      </w:r>
+      <w:proofErr w:type="spellEnd"/>
+      <w:r>
+        <w:rPr>
+          <w:b/>
+          <w:bCs/>
+        </w:rPr>
+        <w:t xml:space="preserve"> = 10)</w:t>
       </w:r>
       <w:r>
         <w:t>, startując z różnych rozwiązań początkowych. Najkrótsza trasa z tych 10 prób jest traktowana jako ostateczny wynik danej konfiguracji.</w:t>
@@ -4451,10 +5018,34 @@
           <w:b/>
           <w:bCs/>
         </w:rPr>
-        <w:t>Współczynnik (Alpha):</w:t>
-      </w:r>
-      <w:r>
-        <w:t xml:space="preserve"> Najlepsze wyniki dało Alpha=0.99. Bardzo wolne chłodzenie (0.999) okazało się najgorsze, prawdopodobnie dlatego, że algorytm nie zdążył się "schłodzić" (zejść do eksploatacji) w ramach narzuconego limitu iteracji.</w:t>
+        <w:t>Współczynnik (</w:t>
+      </w:r>
+      <w:proofErr w:type="spellStart"/>
+      <w:r>
+        <w:rPr>
+          <w:b/>
+          <w:bCs/>
+        </w:rPr>
+        <w:t>Alpha</w:t>
+      </w:r>
+      <w:proofErr w:type="spellEnd"/>
+      <w:r>
+        <w:rPr>
+          <w:b/>
+          <w:bCs/>
+        </w:rPr>
+        <w:t>):</w:t>
+      </w:r>
+      <w:r>
+        <w:t xml:space="preserve"> Najlepsze wyniki dało </w:t>
+      </w:r>
+      <w:proofErr w:type="spellStart"/>
+      <w:r>
+        <w:t>Alpha</w:t>
+      </w:r>
+      <w:proofErr w:type="spellEnd"/>
+      <w:r>
+        <w:t>=0.99. Bardzo wolne chłodzenie (0.999) okazało się najgorsze, prawdopodobnie dlatego, że algorytm nie zdążył się "schłodzić" (zejść do eksploatacji) w ramach narzuconego limitu iteracji.</w:t>
       </w:r>
     </w:p>
     <w:p>
@@ -4545,12 +5136,21 @@
           <w:numId w:val="14"/>
         </w:numPr>
       </w:pPr>
-      <w:r>
-        <w:rPr>
-          <w:b/>
-          <w:bCs/>
-        </w:rPr>
-        <w:t>Alpha:</w:t>
+      <w:proofErr w:type="spellStart"/>
+      <w:r>
+        <w:rPr>
+          <w:b/>
+          <w:bCs/>
+        </w:rPr>
+        <w:t>Alpha</w:t>
+      </w:r>
+      <w:proofErr w:type="spellEnd"/>
+      <w:r>
+        <w:rPr>
+          <w:b/>
+          <w:bCs/>
+        </w:rPr>
+        <w:t>:</w:t>
       </w:r>
       <w:r>
         <w:t xml:space="preserve"> 0.99</w:t>
@@ -4595,7 +5195,7 @@
     <w:p>
       <w:r>
         <w:pict w14:anchorId="482847B6">
-          <v:rect id="_x0000_i1101" style="width:0;height:1.5pt" o:hralign="center" o:hrstd="t" o:hr="t" fillcolor="#a0a0a0" stroked="f"/>
+          <v:rect id="_x0000_i1026" style="width:0;height:1.5pt" o:hralign="center" o:hrstd="t" o:hr="t" fillcolor="#a0a0a0" stroked="f"/>
         </w:pict>
       </w:r>
     </w:p>
@@ -4692,10 +5292,34 @@
           <w:b/>
           <w:bCs/>
         </w:rPr>
-        <w:t>Współczynnik (Alpha):</w:t>
-      </w:r>
-      <w:r>
-        <w:t xml:space="preserve"> Wolniejsze chłodzenie jest wyraźnie lepsze. Alpha=0.999 (średni koszt 124415) i 0.99 127697) znacząco wyprzedzają szybkie chłodzenie 0.95 144076).</w:t>
+        <w:t>Współczynnik (</w:t>
+      </w:r>
+      <w:proofErr w:type="spellStart"/>
+      <w:r>
+        <w:rPr>
+          <w:b/>
+          <w:bCs/>
+        </w:rPr>
+        <w:t>Alpha</w:t>
+      </w:r>
+      <w:proofErr w:type="spellEnd"/>
+      <w:r>
+        <w:rPr>
+          <w:b/>
+          <w:bCs/>
+        </w:rPr>
+        <w:t>):</w:t>
+      </w:r>
+      <w:r>
+        <w:t xml:space="preserve"> Wolniejsze chłodzenie jest wyraźnie lepsze. </w:t>
+      </w:r>
+      <w:proofErr w:type="spellStart"/>
+      <w:r>
+        <w:t>Alpha</w:t>
+      </w:r>
+      <w:proofErr w:type="spellEnd"/>
+      <w:r>
+        <w:t>=0.999 (średni koszt 124415) i 0.99 127697) znacząco wyprzedzają szybkie chłodzenie 0.95 144076).</w:t>
       </w:r>
     </w:p>
     <w:p>
@@ -4787,12 +5411,21 @@
           <w:numId w:val="16"/>
         </w:numPr>
       </w:pPr>
-      <w:r>
-        <w:rPr>
-          <w:b/>
-          <w:bCs/>
-        </w:rPr>
-        <w:t>Alpha:</w:t>
+      <w:proofErr w:type="spellStart"/>
+      <w:r>
+        <w:rPr>
+          <w:b/>
+          <w:bCs/>
+        </w:rPr>
+        <w:t>Alpha</w:t>
+      </w:r>
+      <w:proofErr w:type="spellEnd"/>
+      <w:r>
+        <w:rPr>
+          <w:b/>
+          <w:bCs/>
+        </w:rPr>
+        <w:t>:</w:t>
       </w:r>
       <w:r>
         <w:t xml:space="preserve"> 0.99</w:t>
@@ -4928,7 +5561,23 @@
           <w:b/>
           <w:bCs/>
         </w:rPr>
-        <w:t>Współczynnik (Alpha):</w:t>
+        <w:t>Współczynnik (</w:t>
+      </w:r>
+      <w:proofErr w:type="spellStart"/>
+      <w:r>
+        <w:rPr>
+          <w:b/>
+          <w:bCs/>
+        </w:rPr>
+        <w:t>Alpha</w:t>
+      </w:r>
+      <w:proofErr w:type="spellEnd"/>
+      <w:r>
+        <w:rPr>
+          <w:b/>
+          <w:bCs/>
+        </w:rPr>
+        <w:t>):</w:t>
       </w:r>
       <w:r>
         <w:t xml:space="preserve"> Wolne chłodzenie (0.99 i 0.999) jest kluczowe i daje drastycznie lepsze wyniki niż szybkie chłodzenie (0.95).</w:t>
@@ -5022,12 +5671,21 @@
           <w:numId w:val="18"/>
         </w:numPr>
       </w:pPr>
-      <w:r>
-        <w:rPr>
-          <w:b/>
-          <w:bCs/>
-        </w:rPr>
-        <w:t>Alpha:</w:t>
+      <w:proofErr w:type="spellStart"/>
+      <w:r>
+        <w:rPr>
+          <w:b/>
+          <w:bCs/>
+        </w:rPr>
+        <w:t>Alpha</w:t>
+      </w:r>
+      <w:proofErr w:type="spellEnd"/>
+      <w:r>
+        <w:rPr>
+          <w:b/>
+          <w:bCs/>
+        </w:rPr>
+        <w:t>:</w:t>
       </w:r>
       <w:r>
         <w:t xml:space="preserve"> 0.999</w:t>
@@ -5125,7 +5783,15 @@
         <w:t>Długość Łańcucha (L):</w:t>
       </w:r>
       <w:r>
-        <w:t xml:space="preserve"> Parametr SolutionsPerTemperature (L) ma krytyczny wpływ na jakość. Wyższa wartość (L=100) pozwala na lepsze ustabilizowanie się algorytmu na danym poziomie temperatury i jest niezbędna do znalezienia dobrych rozwiązań.</w:t>
+        <w:t xml:space="preserve"> Parametr </w:t>
+      </w:r>
+      <w:proofErr w:type="spellStart"/>
+      <w:r>
+        <w:t>SolutionsPerTemperature</w:t>
+      </w:r>
+      <w:proofErr w:type="spellEnd"/>
+      <w:r>
+        <w:t xml:space="preserve"> (L) ma krytyczny wpływ na jakość. Wyższa wartość (L=100) pozwala na lepsze ustabilizowanie się algorytmu na danym poziomie temperatury i jest niezbędna do znalezienia dobrych rozwiązań.</w:t>
       </w:r>
     </w:p>
     <w:p>
@@ -5153,7 +5819,15 @@
         <w:t>wolne chłodzenie</w:t>
       </w:r>
       <w:r>
-        <w:t xml:space="preserve"> (wysokie Alpha, np. 0.99 lub 0.999). Zbyt szybkie chłodzenie (0.95) "zamraża" algorytm w słabym minimum lokalnym.</w:t>
+        <w:t xml:space="preserve"> (wysokie </w:t>
+      </w:r>
+      <w:proofErr w:type="spellStart"/>
+      <w:r>
+        <w:t>Alpha</w:t>
+      </w:r>
+      <w:proofErr w:type="spellEnd"/>
+      <w:r>
+        <w:t>, np. 0.99 lub 0.999). Zbyt szybkie chłodzenie (0.95) "zamraża" algorytm w słabym minimum lokalnym.</w:t>
       </w:r>
     </w:p>
     <w:p>
@@ -5171,9 +5845,751 @@
         <w:t>Temperatura Początkowa (T0):</w:t>
       </w:r>
       <w:r>
-        <w:t xml:space="preserve"> Wpływ T0 jest najmniej jednoznaczny. Chociaż niskie T0 dawało dobre średnie wyniki, najlepsze absolutne trasy dla 48 i 76 miast znaleziono przy T0=1000. Wydaje się, że wysokie L i Alpha są ważniejsze niż dokładna wartość T0.</w:t>
-      </w:r>
-    </w:p>
+        <w:t xml:space="preserve"> Wpływ T0 jest najmniej jednoznaczny. Chociaż niskie T0 dawało dobre średnie wyniki, najlepsze absolutne trasy dla 48 i 76 miast znaleziono przy T0=1000. Wydaje się, że wysokie L i </w:t>
+      </w:r>
+      <w:proofErr w:type="spellStart"/>
+      <w:r>
+        <w:t>Alpha</w:t>
+      </w:r>
+      <w:proofErr w:type="spellEnd"/>
+      <w:r>
+        <w:t xml:space="preserve"> są ważniejsze niż dokładna wartość T0.</w:t>
+      </w:r>
+    </w:p>
+    <w:p/>
+    <w:p>
+      <w:pPr>
+        <w:pStyle w:val="Nagwek2"/>
+      </w:pPr>
+      <w:r>
+        <w:t xml:space="preserve">Algorytm Przeszukiwania Tabu (Tabu </w:t>
+      </w:r>
+      <w:proofErr w:type="spellStart"/>
+      <w:r>
+        <w:t>Search</w:t>
+      </w:r>
+      <w:proofErr w:type="spellEnd"/>
+      <w:r>
+        <w:t xml:space="preserve"> - TS)</w:t>
+      </w:r>
+    </w:p>
+    <w:p>
+      <w:r>
+        <w:t xml:space="preserve">Algorytm </w:t>
+      </w:r>
+      <w:r>
+        <w:rPr>
+          <w:b/>
+          <w:bCs/>
+        </w:rPr>
+        <w:t>Przeszukiwania Tabu (TS)</w:t>
+      </w:r>
+      <w:r>
+        <w:t xml:space="preserve"> jest metaheurystyką, która, podobnie jak Symulowane Wyżarzanie, rozszerza proste przeszukiwanie lokalne (</w:t>
+      </w:r>
+      <w:r>
+        <w:rPr>
+          <w:b/>
+          <w:bCs/>
+        </w:rPr>
+        <w:t xml:space="preserve">Hill </w:t>
+      </w:r>
+      <w:proofErr w:type="spellStart"/>
+      <w:r>
+        <w:rPr>
+          <w:b/>
+          <w:bCs/>
+        </w:rPr>
+        <w:t>Climbing</w:t>
+      </w:r>
+      <w:proofErr w:type="spellEnd"/>
+      <w:r>
+        <w:t>) o mechanizmy pozwalające na ucieczkę z minimów lokalnych, ale robi to w sposób deterministyczny.</w:t>
+      </w:r>
+    </w:p>
+    <w:p>
+      <w:pPr>
+        <w:pStyle w:val="Nagwek3"/>
+      </w:pPr>
+      <w:r>
+        <w:t>Zasada Działania</w:t>
+      </w:r>
+    </w:p>
+    <w:p>
+      <w:r>
+        <w:t xml:space="preserve">Algorytm TS działa poprzez </w:t>
+      </w:r>
+      <w:r>
+        <w:rPr>
+          <w:b/>
+          <w:bCs/>
+        </w:rPr>
+        <w:t>systematyczne eksplorowanie sąsiedztwa</w:t>
+      </w:r>
+      <w:r>
+        <w:t xml:space="preserve"> bieżącego rozwiązania, z tą różnicą, że utrzymuje </w:t>
+      </w:r>
+      <w:r>
+        <w:rPr>
+          <w:b/>
+          <w:bCs/>
+        </w:rPr>
+        <w:t>listę tabu</w:t>
+      </w:r>
+      <w:r>
+        <w:t xml:space="preserve"> ruchów (lub atrybutów ruchów), które zostały wykonane niedawno i których </w:t>
+      </w:r>
+      <w:r>
+        <w:rPr>
+          <w:b/>
+          <w:bCs/>
+        </w:rPr>
+        <w:t>nie wolno</w:t>
+      </w:r>
+      <w:r>
+        <w:t xml:space="preserve"> powtórzyć przez określony czas (długość listy tabu).</w:t>
+      </w:r>
+    </w:p>
+    <w:p>
+      <w:pPr>
+        <w:numPr>
+          <w:ilvl w:val="0"/>
+          <w:numId w:val="23"/>
+        </w:numPr>
+      </w:pPr>
+      <w:r>
+        <w:rPr>
+          <w:b/>
+          <w:bCs/>
+        </w:rPr>
+        <w:t>Lista Tabu:</w:t>
+      </w:r>
+      <w:r>
+        <w:t xml:space="preserve"> Przechowuje informacje o ostatnich ruchach. W kontekście TSP i operacji sąsiedztwa (np. </w:t>
+      </w:r>
+      <w:proofErr w:type="spellStart"/>
+      <w:r>
+        <w:rPr>
+          <w:b/>
+          <w:bCs/>
+        </w:rPr>
+        <w:t>Swap</w:t>
+      </w:r>
+      <w:proofErr w:type="spellEnd"/>
+      <w:r>
+        <w:t xml:space="preserve">), na liście tabu rejestrowany jest atrybut ruchu, np. zamiana miast A i B. Przez czas bycia na liście, powrót do poprzedniego stanu </w:t>
+      </w:r>
+      <w:r>
+        <w:lastRenderedPageBreak/>
+        <w:t>(np. ponowna zamiana A i B) jest zabroniony. Ma to na celu unikanie cykli w przestrzeni rozwiązań.</w:t>
+      </w:r>
+    </w:p>
+    <w:p>
+      <w:pPr>
+        <w:numPr>
+          <w:ilvl w:val="0"/>
+          <w:numId w:val="23"/>
+        </w:numPr>
+      </w:pPr>
+      <w:r>
+        <w:rPr>
+          <w:b/>
+          <w:bCs/>
+        </w:rPr>
+        <w:t>Akceptacja Gorszych Rozwiązań:</w:t>
+      </w:r>
+      <w:r>
+        <w:t xml:space="preserve"> W każdej iteracji TS wybiera </w:t>
+      </w:r>
+      <w:r>
+        <w:rPr>
+          <w:b/>
+          <w:bCs/>
+        </w:rPr>
+        <w:t>najlepsze</w:t>
+      </w:r>
+      <w:r>
+        <w:t xml:space="preserve"> rozwiązanie sąsiednie, nawet jeśli jest ono gorsze od obecnego (w przeciwieństwie do HC). Wyjątkiem są ruchy znajdujące się na liście tabu.</w:t>
+      </w:r>
+    </w:p>
+    <w:p>
+      <w:pPr>
+        <w:numPr>
+          <w:ilvl w:val="0"/>
+          <w:numId w:val="23"/>
+        </w:numPr>
+      </w:pPr>
+      <w:r>
+        <w:rPr>
+          <w:b/>
+          <w:bCs/>
+        </w:rPr>
+        <w:t>Kryterium Aspiracji:</w:t>
+      </w:r>
+      <w:r>
+        <w:t xml:space="preserve"> Ruch, który jest tabu, może zostać wykonany, jeśli prowadzi do rozwiązania lepszego niż </w:t>
+      </w:r>
+      <w:r>
+        <w:rPr>
+          <w:b/>
+          <w:bCs/>
+        </w:rPr>
+        <w:t>najlepsze dotychczas znalezione</w:t>
+      </w:r>
+      <w:r>
+        <w:t xml:space="preserve"> (</w:t>
+      </w:r>
+      <w:proofErr w:type="spellStart"/>
+      <w:r>
+        <w:rPr>
+          <w:b/>
+          <w:bCs/>
+        </w:rPr>
+        <w:t>global</w:t>
+      </w:r>
+      <w:proofErr w:type="spellEnd"/>
+      <w:r>
+        <w:rPr>
+          <w:b/>
+          <w:bCs/>
+        </w:rPr>
+        <w:t xml:space="preserve"> </w:t>
+      </w:r>
+      <w:proofErr w:type="spellStart"/>
+      <w:r>
+        <w:rPr>
+          <w:b/>
+          <w:bCs/>
+        </w:rPr>
+        <w:t>best</w:t>
+      </w:r>
+      <w:proofErr w:type="spellEnd"/>
+      <w:r>
+        <w:t>). Ten warunek, zwany kryterium aspiracji, pozwala algorytmowi na podjęcie "zakazanego" ruchu, gdy jest to strategicznie opłacalne.</w:t>
+      </w:r>
+    </w:p>
+    <w:p>
+      <w:pPr>
+        <w:numPr>
+          <w:ilvl w:val="0"/>
+          <w:numId w:val="23"/>
+        </w:numPr>
+      </w:pPr>
+      <w:r>
+        <w:rPr>
+          <w:b/>
+          <w:bCs/>
+        </w:rPr>
+        <w:t>Operator Sąsiedztwa:</w:t>
+      </w:r>
+      <w:r>
+        <w:t xml:space="preserve"> Generowanie sąsiadów odbywa się za pomocą operatorów ruchu (</w:t>
+      </w:r>
+      <w:r>
+        <w:rPr>
+          <w:b/>
+          <w:bCs/>
+        </w:rPr>
+        <w:t>SWAP, INSERT, REVERSE</w:t>
+      </w:r>
+      <w:r>
+        <w:t>).</w:t>
+      </w:r>
+    </w:p>
+    <w:p>
+      <w:r>
+        <w:t>Dzięki połączeniu listy tabu i kryterium aspiracji, TS jest w stanie prowadzić efektywne przeszukiwanie w szerokim obszarze przestrzeni rozwiązań, minimalizując ryzyko utknięcia w płytkim minimum lokalnym.</w:t>
+      </w:r>
+    </w:p>
+    <w:p/>
+    <w:p>
+      <w:pPr>
+        <w:pStyle w:val="Nagwek3"/>
+      </w:pPr>
+      <w:r>
+        <w:t>Parametryzacja i Protokół Testowania</w:t>
+      </w:r>
+    </w:p>
+    <w:p>
+      <w:r>
+        <w:t xml:space="preserve">Wydajność algorytmu Tabu </w:t>
+      </w:r>
+      <w:proofErr w:type="spellStart"/>
+      <w:r>
+        <w:t>Search</w:t>
+      </w:r>
+      <w:proofErr w:type="spellEnd"/>
+      <w:r>
+        <w:t xml:space="preserve"> jest ściśle związana z doborem kluczowych parametrów, które kontrolują równowagę między eksploracją a eksploatacją przestrzeni rozwiązań. W ramach projektu przetestowane zostaną następujące parametry:</w:t>
+      </w:r>
+    </w:p>
+    <w:tbl>
+      <w:tblPr>
+        <w:tblW w:w="9631" w:type="dxa"/>
+        <w:tblCellSpacing w:w="15" w:type="dxa"/>
+        <w:tblCellMar>
+          <w:left w:w="0" w:type="dxa"/>
+          <w:right w:w="0" w:type="dxa"/>
+        </w:tblCellMar>
+        <w:tblLook w:val="04A0" w:firstRow="1" w:lastRow="0" w:firstColumn="1" w:lastColumn="0" w:noHBand="0" w:noVBand="1"/>
+      </w:tblPr>
+      <w:tblGrid>
+        <w:gridCol w:w="4292"/>
+        <w:gridCol w:w="2240"/>
+        <w:gridCol w:w="3099"/>
+      </w:tblGrid>
+      <w:tr>
+        <w:trPr>
+          <w:tblHeader/>
+          <w:tblCellSpacing w:w="15" w:type="dxa"/>
+        </w:trPr>
+        <w:tc>
+          <w:tcPr>
+            <w:tcW w:w="4247" w:type="dxa"/>
+            <w:tcBorders>
+              <w:top w:val="single" w:sz="6" w:space="0" w:color="auto"/>
+              <w:left w:val="single" w:sz="6" w:space="0" w:color="auto"/>
+              <w:bottom w:val="single" w:sz="6" w:space="0" w:color="auto"/>
+              <w:right w:val="single" w:sz="6" w:space="0" w:color="auto"/>
+            </w:tcBorders>
+            <w:tcMar>
+              <w:top w:w="120" w:type="dxa"/>
+              <w:left w:w="180" w:type="dxa"/>
+              <w:bottom w:w="120" w:type="dxa"/>
+              <w:right w:w="180" w:type="dxa"/>
+            </w:tcMar>
+            <w:vAlign w:val="center"/>
+            <w:hideMark/>
+          </w:tcPr>
+          <w:p>
+            <w:r>
+              <w:rPr>
+                <w:b/>
+                <w:bCs/>
+              </w:rPr>
+              <w:t>Parametr</w:t>
+            </w:r>
+          </w:p>
+        </w:tc>
+        <w:tc>
+          <w:tcPr>
+            <w:tcW w:w="2210" w:type="dxa"/>
+            <w:tcBorders>
+              <w:top w:val="single" w:sz="6" w:space="0" w:color="auto"/>
+              <w:left w:val="single" w:sz="6" w:space="0" w:color="auto"/>
+              <w:bottom w:val="single" w:sz="6" w:space="0" w:color="auto"/>
+              <w:right w:val="single" w:sz="6" w:space="0" w:color="auto"/>
+            </w:tcBorders>
+            <w:tcMar>
+              <w:top w:w="120" w:type="dxa"/>
+              <w:left w:w="180" w:type="dxa"/>
+              <w:bottom w:w="120" w:type="dxa"/>
+              <w:right w:w="180" w:type="dxa"/>
+            </w:tcMar>
+            <w:vAlign w:val="center"/>
+            <w:hideMark/>
+          </w:tcPr>
+          <w:p>
+            <w:r>
+              <w:rPr>
+                <w:b/>
+                <w:bCs/>
+              </w:rPr>
+              <w:t>Zbiór testowanych wartości</w:t>
+            </w:r>
+          </w:p>
+        </w:tc>
+        <w:tc>
+          <w:tcPr>
+            <w:tcW w:w="3054" w:type="dxa"/>
+            <w:tcBorders>
+              <w:top w:val="single" w:sz="6" w:space="0" w:color="auto"/>
+              <w:left w:val="single" w:sz="6" w:space="0" w:color="auto"/>
+              <w:bottom w:val="single" w:sz="6" w:space="0" w:color="auto"/>
+              <w:right w:val="single" w:sz="6" w:space="0" w:color="auto"/>
+            </w:tcBorders>
+            <w:tcMar>
+              <w:top w:w="120" w:type="dxa"/>
+              <w:left w:w="180" w:type="dxa"/>
+              <w:bottom w:w="120" w:type="dxa"/>
+              <w:right w:w="180" w:type="dxa"/>
+            </w:tcMar>
+            <w:vAlign w:val="center"/>
+            <w:hideMark/>
+          </w:tcPr>
+          <w:p>
+            <w:r>
+              <w:rPr>
+                <w:b/>
+                <w:bCs/>
+              </w:rPr>
+              <w:t>Opis</w:t>
+            </w:r>
+          </w:p>
+        </w:tc>
+      </w:tr>
+      <w:tr>
+        <w:trPr>
+          <w:tblCellSpacing w:w="15" w:type="dxa"/>
+        </w:trPr>
+        <w:tc>
+          <w:tcPr>
+            <w:tcW w:w="4247" w:type="dxa"/>
+            <w:tcBorders>
+              <w:top w:val="single" w:sz="6" w:space="0" w:color="auto"/>
+              <w:left w:val="single" w:sz="6" w:space="0" w:color="auto"/>
+              <w:bottom w:val="single" w:sz="6" w:space="0" w:color="auto"/>
+              <w:right w:val="single" w:sz="6" w:space="0" w:color="auto"/>
+            </w:tcBorders>
+            <w:tcMar>
+              <w:top w:w="120" w:type="dxa"/>
+              <w:left w:w="180" w:type="dxa"/>
+              <w:bottom w:w="120" w:type="dxa"/>
+              <w:right w:w="180" w:type="dxa"/>
+            </w:tcMar>
+            <w:vAlign w:val="center"/>
+            <w:hideMark/>
+          </w:tcPr>
+          <w:p>
+            <w:proofErr w:type="spellStart"/>
+            <w:r>
+              <w:rPr>
+                <w:b/>
+                <w:bCs/>
+              </w:rPr>
+              <w:t>tabuListLengths</w:t>
+            </w:r>
+            <w:proofErr w:type="spellEnd"/>
+            <w:r>
+              <w:t xml:space="preserve"> (Długość Listy Tabu)</w:t>
+            </w:r>
+          </w:p>
+        </w:tc>
+        <w:tc>
+          <w:tcPr>
+            <w:tcW w:w="2210" w:type="dxa"/>
+            <w:tcBorders>
+              <w:top w:val="single" w:sz="6" w:space="0" w:color="auto"/>
+              <w:left w:val="single" w:sz="6" w:space="0" w:color="auto"/>
+              <w:bottom w:val="single" w:sz="6" w:space="0" w:color="auto"/>
+              <w:right w:val="single" w:sz="6" w:space="0" w:color="auto"/>
+            </w:tcBorders>
+            <w:tcMar>
+              <w:top w:w="120" w:type="dxa"/>
+              <w:left w:w="180" w:type="dxa"/>
+              <w:bottom w:w="120" w:type="dxa"/>
+              <w:right w:w="180" w:type="dxa"/>
+            </w:tcMar>
+            <w:vAlign w:val="center"/>
+            <w:hideMark/>
+          </w:tcPr>
+          <w:p>
+            <w:r>
+              <w:t>10, 20, 50</w:t>
+            </w:r>
+          </w:p>
+        </w:tc>
+        <w:tc>
+          <w:tcPr>
+            <w:tcW w:w="3054" w:type="dxa"/>
+            <w:tcBorders>
+              <w:top w:val="single" w:sz="6" w:space="0" w:color="auto"/>
+              <w:left w:val="single" w:sz="6" w:space="0" w:color="auto"/>
+              <w:bottom w:val="single" w:sz="6" w:space="0" w:color="auto"/>
+              <w:right w:val="single" w:sz="6" w:space="0" w:color="auto"/>
+            </w:tcBorders>
+            <w:tcMar>
+              <w:top w:w="120" w:type="dxa"/>
+              <w:left w:w="180" w:type="dxa"/>
+              <w:bottom w:w="120" w:type="dxa"/>
+              <w:right w:w="180" w:type="dxa"/>
+            </w:tcMar>
+            <w:vAlign w:val="center"/>
+            <w:hideMark/>
+          </w:tcPr>
+          <w:p>
+            <w:r>
+              <w:t>Liczba iteracji, przez które ruch (lub jego atrybut) pozostaje "tabu". Kontroluje pamięć algorytmu.</w:t>
+            </w:r>
+          </w:p>
+        </w:tc>
+      </w:tr>
+      <w:tr>
+        <w:trPr>
+          <w:tblCellSpacing w:w="15" w:type="dxa"/>
+        </w:trPr>
+        <w:tc>
+          <w:tcPr>
+            <w:tcW w:w="4247" w:type="dxa"/>
+            <w:tcBorders>
+              <w:top w:val="single" w:sz="6" w:space="0" w:color="auto"/>
+              <w:left w:val="single" w:sz="6" w:space="0" w:color="auto"/>
+              <w:bottom w:val="single" w:sz="6" w:space="0" w:color="auto"/>
+              <w:right w:val="single" w:sz="6" w:space="0" w:color="auto"/>
+            </w:tcBorders>
+            <w:tcMar>
+              <w:top w:w="120" w:type="dxa"/>
+              <w:left w:w="180" w:type="dxa"/>
+              <w:bottom w:w="120" w:type="dxa"/>
+              <w:right w:w="180" w:type="dxa"/>
+            </w:tcMar>
+            <w:vAlign w:val="center"/>
+            <w:hideMark/>
+          </w:tcPr>
+          <w:p>
+            <w:proofErr w:type="spellStart"/>
+            <w:r>
+              <w:rPr>
+                <w:b/>
+                <w:bCs/>
+              </w:rPr>
+              <w:t>maxIterationsWithoutImprovement</w:t>
+            </w:r>
+            <w:proofErr w:type="spellEnd"/>
+            <w:r>
+              <w:t xml:space="preserve"> (Maksymalna Stagnacja)</w:t>
+            </w:r>
+          </w:p>
+        </w:tc>
+        <w:tc>
+          <w:tcPr>
+            <w:tcW w:w="2210" w:type="dxa"/>
+            <w:tcBorders>
+              <w:top w:val="single" w:sz="6" w:space="0" w:color="auto"/>
+              <w:left w:val="single" w:sz="6" w:space="0" w:color="auto"/>
+              <w:bottom w:val="single" w:sz="6" w:space="0" w:color="auto"/>
+              <w:right w:val="single" w:sz="6" w:space="0" w:color="auto"/>
+            </w:tcBorders>
+            <w:tcMar>
+              <w:top w:w="120" w:type="dxa"/>
+              <w:left w:w="180" w:type="dxa"/>
+              <w:bottom w:w="120" w:type="dxa"/>
+              <w:right w:w="180" w:type="dxa"/>
+            </w:tcMar>
+            <w:vAlign w:val="center"/>
+            <w:hideMark/>
+          </w:tcPr>
+          <w:p>
+            <w:r>
+              <w:t>500, 1000, 2000</w:t>
+            </w:r>
+          </w:p>
+        </w:tc>
+        <w:tc>
+          <w:tcPr>
+            <w:tcW w:w="3054" w:type="dxa"/>
+            <w:tcBorders>
+              <w:top w:val="single" w:sz="6" w:space="0" w:color="auto"/>
+              <w:left w:val="single" w:sz="6" w:space="0" w:color="auto"/>
+              <w:bottom w:val="single" w:sz="6" w:space="0" w:color="auto"/>
+              <w:right w:val="single" w:sz="6" w:space="0" w:color="auto"/>
+            </w:tcBorders>
+            <w:tcMar>
+              <w:top w:w="120" w:type="dxa"/>
+              <w:left w:w="180" w:type="dxa"/>
+              <w:bottom w:w="120" w:type="dxa"/>
+              <w:right w:w="180" w:type="dxa"/>
+            </w:tcMar>
+            <w:vAlign w:val="center"/>
+            <w:hideMark/>
+          </w:tcPr>
+          <w:p>
+            <w:r>
+              <w:t xml:space="preserve">Kryterium zatrzymania oparte na liczbie iteracji bez poprawy najlepszego </w:t>
+            </w:r>
+            <w:r>
+              <w:rPr>
+                <w:b/>
+                <w:bCs/>
+              </w:rPr>
+              <w:t>globalnego</w:t>
+            </w:r>
+            <w:r>
+              <w:t xml:space="preserve"> rozwiązania.</w:t>
+            </w:r>
+          </w:p>
+        </w:tc>
+      </w:tr>
+      <w:tr>
+        <w:trPr>
+          <w:tblCellSpacing w:w="15" w:type="dxa"/>
+        </w:trPr>
+        <w:tc>
+          <w:tcPr>
+            <w:tcW w:w="4247" w:type="dxa"/>
+            <w:tcBorders>
+              <w:top w:val="single" w:sz="6" w:space="0" w:color="auto"/>
+              <w:left w:val="single" w:sz="6" w:space="0" w:color="auto"/>
+              <w:bottom w:val="single" w:sz="6" w:space="0" w:color="auto"/>
+              <w:right w:val="single" w:sz="6" w:space="0" w:color="auto"/>
+            </w:tcBorders>
+            <w:tcMar>
+              <w:top w:w="120" w:type="dxa"/>
+              <w:left w:w="180" w:type="dxa"/>
+              <w:bottom w:w="120" w:type="dxa"/>
+              <w:right w:w="180" w:type="dxa"/>
+            </w:tcMar>
+            <w:vAlign w:val="center"/>
+            <w:hideMark/>
+          </w:tcPr>
+          <w:p>
+            <w:proofErr w:type="spellStart"/>
+            <w:r>
+              <w:rPr>
+                <w:b/>
+                <w:bCs/>
+              </w:rPr>
+              <w:lastRenderedPageBreak/>
+              <w:t>maxIterations</w:t>
+            </w:r>
+            <w:proofErr w:type="spellEnd"/>
+            <w:r>
+              <w:t xml:space="preserve"> (Maksymalna Liczba Iteracji)</w:t>
+            </w:r>
+          </w:p>
+        </w:tc>
+        <w:tc>
+          <w:tcPr>
+            <w:tcW w:w="2210" w:type="dxa"/>
+            <w:tcBorders>
+              <w:top w:val="single" w:sz="6" w:space="0" w:color="auto"/>
+              <w:left w:val="single" w:sz="6" w:space="0" w:color="auto"/>
+              <w:bottom w:val="single" w:sz="6" w:space="0" w:color="auto"/>
+              <w:right w:val="single" w:sz="6" w:space="0" w:color="auto"/>
+            </w:tcBorders>
+            <w:tcMar>
+              <w:top w:w="120" w:type="dxa"/>
+              <w:left w:w="180" w:type="dxa"/>
+              <w:bottom w:w="120" w:type="dxa"/>
+              <w:right w:w="180" w:type="dxa"/>
+            </w:tcMar>
+            <w:vAlign w:val="center"/>
+            <w:hideMark/>
+          </w:tcPr>
+          <w:p>
+            <w:r>
+              <w:t>10000</w:t>
+            </w:r>
+            <w:r>
+              <w:t xml:space="preserve"> </w:t>
+            </w:r>
+            <w:r>
+              <w:t>(Wartość stała)</w:t>
+            </w:r>
+          </w:p>
+        </w:tc>
+        <w:tc>
+          <w:tcPr>
+            <w:tcW w:w="3054" w:type="dxa"/>
+            <w:tcBorders>
+              <w:top w:val="single" w:sz="6" w:space="0" w:color="auto"/>
+              <w:left w:val="single" w:sz="6" w:space="0" w:color="auto"/>
+              <w:bottom w:val="single" w:sz="6" w:space="0" w:color="auto"/>
+              <w:right w:val="single" w:sz="6" w:space="0" w:color="auto"/>
+            </w:tcBorders>
+            <w:tcMar>
+              <w:top w:w="120" w:type="dxa"/>
+              <w:left w:w="180" w:type="dxa"/>
+              <w:bottom w:w="120" w:type="dxa"/>
+              <w:right w:w="180" w:type="dxa"/>
+            </w:tcMar>
+            <w:vAlign w:val="center"/>
+            <w:hideMark/>
+          </w:tcPr>
+          <w:p>
+            <w:r>
+              <w:t>Kryterium zatrzymania oparte na całkowitej liczbie kroków.</w:t>
+            </w:r>
+          </w:p>
+        </w:tc>
+      </w:tr>
+      <w:tr>
+        <w:trPr>
+          <w:tblCellSpacing w:w="15" w:type="dxa"/>
+        </w:trPr>
+        <w:tc>
+          <w:tcPr>
+            <w:tcW w:w="4247" w:type="dxa"/>
+            <w:tcBorders>
+              <w:top w:val="single" w:sz="6" w:space="0" w:color="auto"/>
+              <w:left w:val="single" w:sz="6" w:space="0" w:color="auto"/>
+              <w:bottom w:val="single" w:sz="6" w:space="0" w:color="auto"/>
+              <w:right w:val="single" w:sz="6" w:space="0" w:color="auto"/>
+            </w:tcBorders>
+            <w:tcMar>
+              <w:top w:w="120" w:type="dxa"/>
+              <w:left w:w="180" w:type="dxa"/>
+              <w:bottom w:w="120" w:type="dxa"/>
+              <w:right w:w="180" w:type="dxa"/>
+            </w:tcMar>
+            <w:vAlign w:val="center"/>
+            <w:hideMark/>
+          </w:tcPr>
+          <w:p>
+            <w:proofErr w:type="spellStart"/>
+            <w:r>
+              <w:rPr>
+                <w:b/>
+                <w:bCs/>
+              </w:rPr>
+              <w:t>moveMethodMap</w:t>
+            </w:r>
+            <w:proofErr w:type="spellEnd"/>
+            <w:r>
+              <w:t xml:space="preserve"> (Operator Ruchu)</w:t>
+            </w:r>
+          </w:p>
+        </w:tc>
+        <w:tc>
+          <w:tcPr>
+            <w:tcW w:w="2210" w:type="dxa"/>
+            <w:tcBorders>
+              <w:top w:val="single" w:sz="6" w:space="0" w:color="auto"/>
+              <w:left w:val="single" w:sz="6" w:space="0" w:color="auto"/>
+              <w:bottom w:val="single" w:sz="6" w:space="0" w:color="auto"/>
+              <w:right w:val="single" w:sz="6" w:space="0" w:color="auto"/>
+            </w:tcBorders>
+            <w:tcMar>
+              <w:top w:w="120" w:type="dxa"/>
+              <w:left w:w="180" w:type="dxa"/>
+              <w:bottom w:w="120" w:type="dxa"/>
+              <w:right w:w="180" w:type="dxa"/>
+            </w:tcMar>
+            <w:vAlign w:val="center"/>
+            <w:hideMark/>
+          </w:tcPr>
+          <w:p>
+            <w:r>
+              <w:t>"SWAP", "INSERT", "REVERSE"</w:t>
+            </w:r>
+          </w:p>
+        </w:tc>
+        <w:tc>
+          <w:tcPr>
+            <w:tcW w:w="3054" w:type="dxa"/>
+            <w:tcBorders>
+              <w:top w:val="single" w:sz="6" w:space="0" w:color="auto"/>
+              <w:left w:val="single" w:sz="6" w:space="0" w:color="auto"/>
+              <w:bottom w:val="single" w:sz="6" w:space="0" w:color="auto"/>
+              <w:right w:val="single" w:sz="6" w:space="0" w:color="auto"/>
+            </w:tcBorders>
+            <w:tcMar>
+              <w:top w:w="120" w:type="dxa"/>
+              <w:left w:w="180" w:type="dxa"/>
+              <w:bottom w:w="120" w:type="dxa"/>
+              <w:right w:w="180" w:type="dxa"/>
+            </w:tcMar>
+            <w:vAlign w:val="center"/>
+            <w:hideMark/>
+          </w:tcPr>
+          <w:p>
+            <w:r>
+              <w:t>Definiuje, który z operatorów sąsiedztwa jest używany w danej serii testów.</w:t>
+            </w:r>
+          </w:p>
+        </w:tc>
+      </w:tr>
+    </w:tbl>
     <w:p/>
     <w:sectPr>
       <w:pgSz w:w="11906" w:h="16838"/>
@@ -6687,6 +8103,119 @@
     </w:lvl>
   </w:abstractNum>
   <w:abstractNum w:abstractNumId="11" w15:restartNumberingAfterBreak="0">
+    <w:nsid w:val="354F4C06"/>
+    <w:multiLevelType w:val="multilevel"/>
+    <w:tmpl w:val="A5F66E52"/>
+    <w:lvl w:ilvl="0">
+      <w:start w:val="1"/>
+      <w:numFmt w:val="decimal"/>
+      <w:lvlText w:val="%1."/>
+      <w:lvlJc w:val="left"/>
+      <w:pPr>
+        <w:tabs>
+          <w:tab w:val="num" w:pos="720"/>
+        </w:tabs>
+        <w:ind w:left="720" w:hanging="360"/>
+      </w:pPr>
+    </w:lvl>
+    <w:lvl w:ilvl="1" w:tentative="1">
+      <w:start w:val="1"/>
+      <w:numFmt w:val="decimal"/>
+      <w:lvlText w:val="%2."/>
+      <w:lvlJc w:val="left"/>
+      <w:pPr>
+        <w:tabs>
+          <w:tab w:val="num" w:pos="1440"/>
+        </w:tabs>
+        <w:ind w:left="1440" w:hanging="360"/>
+      </w:pPr>
+    </w:lvl>
+    <w:lvl w:ilvl="2" w:tentative="1">
+      <w:start w:val="1"/>
+      <w:numFmt w:val="decimal"/>
+      <w:lvlText w:val="%3."/>
+      <w:lvlJc w:val="left"/>
+      <w:pPr>
+        <w:tabs>
+          <w:tab w:val="num" w:pos="2160"/>
+        </w:tabs>
+        <w:ind w:left="2160" w:hanging="360"/>
+      </w:pPr>
+    </w:lvl>
+    <w:lvl w:ilvl="3" w:tentative="1">
+      <w:start w:val="1"/>
+      <w:numFmt w:val="decimal"/>
+      <w:lvlText w:val="%4."/>
+      <w:lvlJc w:val="left"/>
+      <w:pPr>
+        <w:tabs>
+          <w:tab w:val="num" w:pos="2880"/>
+        </w:tabs>
+        <w:ind w:left="2880" w:hanging="360"/>
+      </w:pPr>
+    </w:lvl>
+    <w:lvl w:ilvl="4" w:tentative="1">
+      <w:start w:val="1"/>
+      <w:numFmt w:val="decimal"/>
+      <w:lvlText w:val="%5."/>
+      <w:lvlJc w:val="left"/>
+      <w:pPr>
+        <w:tabs>
+          <w:tab w:val="num" w:pos="3600"/>
+        </w:tabs>
+        <w:ind w:left="3600" w:hanging="360"/>
+      </w:pPr>
+    </w:lvl>
+    <w:lvl w:ilvl="5" w:tentative="1">
+      <w:start w:val="1"/>
+      <w:numFmt w:val="decimal"/>
+      <w:lvlText w:val="%6."/>
+      <w:lvlJc w:val="left"/>
+      <w:pPr>
+        <w:tabs>
+          <w:tab w:val="num" w:pos="4320"/>
+        </w:tabs>
+        <w:ind w:left="4320" w:hanging="360"/>
+      </w:pPr>
+    </w:lvl>
+    <w:lvl w:ilvl="6" w:tentative="1">
+      <w:start w:val="1"/>
+      <w:numFmt w:val="decimal"/>
+      <w:lvlText w:val="%7."/>
+      <w:lvlJc w:val="left"/>
+      <w:pPr>
+        <w:tabs>
+          <w:tab w:val="num" w:pos="5040"/>
+        </w:tabs>
+        <w:ind w:left="5040" w:hanging="360"/>
+      </w:pPr>
+    </w:lvl>
+    <w:lvl w:ilvl="7" w:tentative="1">
+      <w:start w:val="1"/>
+      <w:numFmt w:val="decimal"/>
+      <w:lvlText w:val="%8."/>
+      <w:lvlJc w:val="left"/>
+      <w:pPr>
+        <w:tabs>
+          <w:tab w:val="num" w:pos="5760"/>
+        </w:tabs>
+        <w:ind w:left="5760" w:hanging="360"/>
+      </w:pPr>
+    </w:lvl>
+    <w:lvl w:ilvl="8" w:tentative="1">
+      <w:start w:val="1"/>
+      <w:numFmt w:val="decimal"/>
+      <w:lvlText w:val="%9."/>
+      <w:lvlJc w:val="left"/>
+      <w:pPr>
+        <w:tabs>
+          <w:tab w:val="num" w:pos="6480"/>
+        </w:tabs>
+        <w:ind w:left="6480" w:hanging="360"/>
+      </w:pPr>
+    </w:lvl>
+  </w:abstractNum>
+  <w:abstractNum w:abstractNumId="12" w15:restartNumberingAfterBreak="0">
     <w:nsid w:val="358275E5"/>
     <w:multiLevelType w:val="multilevel"/>
     <w:tmpl w:val="3B8A9C5C"/>
@@ -6835,7 +8364,7 @@
       </w:rPr>
     </w:lvl>
   </w:abstractNum>
-  <w:abstractNum w:abstractNumId="12" w15:restartNumberingAfterBreak="0">
+  <w:abstractNum w:abstractNumId="13" w15:restartNumberingAfterBreak="0">
     <w:nsid w:val="36EA79B5"/>
     <w:multiLevelType w:val="multilevel"/>
     <w:tmpl w:val="D6866870"/>
@@ -6984,7 +8513,7 @@
       </w:rPr>
     </w:lvl>
   </w:abstractNum>
-  <w:abstractNum w:abstractNumId="13" w15:restartNumberingAfterBreak="0">
+  <w:abstractNum w:abstractNumId="14" w15:restartNumberingAfterBreak="0">
     <w:nsid w:val="389B572A"/>
     <w:multiLevelType w:val="multilevel"/>
     <w:tmpl w:val="65E80D60"/>
@@ -7097,7 +8626,7 @@
       </w:pPr>
     </w:lvl>
   </w:abstractNum>
-  <w:abstractNum w:abstractNumId="14" w15:restartNumberingAfterBreak="0">
+  <w:abstractNum w:abstractNumId="15" w15:restartNumberingAfterBreak="0">
     <w:nsid w:val="3E477886"/>
     <w:multiLevelType w:val="multilevel"/>
     <w:tmpl w:val="02CCB042"/>
@@ -7246,7 +8775,7 @@
       </w:rPr>
     </w:lvl>
   </w:abstractNum>
-  <w:abstractNum w:abstractNumId="15" w15:restartNumberingAfterBreak="0">
+  <w:abstractNum w:abstractNumId="16" w15:restartNumberingAfterBreak="0">
     <w:nsid w:val="4A6A0BB5"/>
     <w:multiLevelType w:val="multilevel"/>
     <w:tmpl w:val="B69AC0C8"/>
@@ -7395,7 +8924,7 @@
       </w:rPr>
     </w:lvl>
   </w:abstractNum>
-  <w:abstractNum w:abstractNumId="16" w15:restartNumberingAfterBreak="0">
+  <w:abstractNum w:abstractNumId="17" w15:restartNumberingAfterBreak="0">
     <w:nsid w:val="59416469"/>
     <w:multiLevelType w:val="multilevel"/>
     <w:tmpl w:val="B1602878"/>
@@ -7544,7 +9073,7 @@
       </w:rPr>
     </w:lvl>
   </w:abstractNum>
-  <w:abstractNum w:abstractNumId="17" w15:restartNumberingAfterBreak="0">
+  <w:abstractNum w:abstractNumId="18" w15:restartNumberingAfterBreak="0">
     <w:nsid w:val="5CB0121C"/>
     <w:multiLevelType w:val="multilevel"/>
     <w:tmpl w:val="D74CFC2A"/>
@@ -7657,7 +9186,7 @@
       </w:pPr>
     </w:lvl>
   </w:abstractNum>
-  <w:abstractNum w:abstractNumId="18" w15:restartNumberingAfterBreak="0">
+  <w:abstractNum w:abstractNumId="19" w15:restartNumberingAfterBreak="0">
     <w:nsid w:val="64E32833"/>
     <w:multiLevelType w:val="multilevel"/>
     <w:tmpl w:val="BC1ABC26"/>
@@ -7806,7 +9335,7 @@
       </w:rPr>
     </w:lvl>
   </w:abstractNum>
-  <w:abstractNum w:abstractNumId="19" w15:restartNumberingAfterBreak="0">
+  <w:abstractNum w:abstractNumId="20" w15:restartNumberingAfterBreak="0">
     <w:nsid w:val="67D80F69"/>
     <w:multiLevelType w:val="multilevel"/>
     <w:tmpl w:val="D974E0BE"/>
@@ -7955,7 +9484,7 @@
       </w:rPr>
     </w:lvl>
   </w:abstractNum>
-  <w:abstractNum w:abstractNumId="20" w15:restartNumberingAfterBreak="0">
+  <w:abstractNum w:abstractNumId="21" w15:restartNumberingAfterBreak="0">
     <w:nsid w:val="7BED1452"/>
     <w:multiLevelType w:val="multilevel"/>
     <w:tmpl w:val="7F7C3EEA"/>
@@ -8104,7 +9633,7 @@
       </w:rPr>
     </w:lvl>
   </w:abstractNum>
-  <w:abstractNum w:abstractNumId="21" w15:restartNumberingAfterBreak="0">
+  <w:abstractNum w:abstractNumId="22" w15:restartNumberingAfterBreak="0">
     <w:nsid w:val="7C7C7FDD"/>
     <w:multiLevelType w:val="multilevel"/>
     <w:tmpl w:val="2698DA94"/>
@@ -8254,7 +9783,7 @@
     </w:lvl>
   </w:abstractNum>
   <w:num w:numId="1" w16cid:durableId="621040105">
-    <w:abstractNumId w:val="14"/>
+    <w:abstractNumId w:val="15"/>
   </w:num>
   <w:num w:numId="2" w16cid:durableId="1076319142">
     <w:abstractNumId w:val="2"/>
@@ -8263,7 +9792,7 @@
     <w:abstractNumId w:val="8"/>
   </w:num>
   <w:num w:numId="4" w16cid:durableId="1240407993">
-    <w:abstractNumId w:val="13"/>
+    <w:abstractNumId w:val="14"/>
   </w:num>
   <w:num w:numId="5" w16cid:durableId="359167318">
     <w:abstractNumId w:val="9"/>
@@ -8272,31 +9801,31 @@
     <w:abstractNumId w:val="7"/>
   </w:num>
   <w:num w:numId="7" w16cid:durableId="2125615791">
-    <w:abstractNumId w:val="12"/>
+    <w:abstractNumId w:val="13"/>
   </w:num>
   <w:num w:numId="8" w16cid:durableId="1831561983">
-    <w:abstractNumId w:val="16"/>
+    <w:abstractNumId w:val="17"/>
   </w:num>
   <w:num w:numId="9" w16cid:durableId="1650017976">
     <w:abstractNumId w:val="0"/>
   </w:num>
   <w:num w:numId="10" w16cid:durableId="551579290">
-    <w:abstractNumId w:val="15"/>
+    <w:abstractNumId w:val="16"/>
   </w:num>
   <w:num w:numId="11" w16cid:durableId="1335373162">
-    <w:abstractNumId w:val="17"/>
+    <w:abstractNumId w:val="18"/>
   </w:num>
   <w:num w:numId="12" w16cid:durableId="856695342">
     <w:abstractNumId w:val="6"/>
   </w:num>
   <w:num w:numId="13" w16cid:durableId="1518815116">
-    <w:abstractNumId w:val="18"/>
+    <w:abstractNumId w:val="19"/>
   </w:num>
   <w:num w:numId="14" w16cid:durableId="239413545">
-    <w:abstractNumId w:val="20"/>
+    <w:abstractNumId w:val="21"/>
   </w:num>
   <w:num w:numId="15" w16cid:durableId="2036225030">
-    <w:abstractNumId w:val="11"/>
+    <w:abstractNumId w:val="12"/>
   </w:num>
   <w:num w:numId="16" w16cid:durableId="1964073477">
     <w:abstractNumId w:val="10"/>
@@ -8305,7 +9834,7 @@
     <w:abstractNumId w:val="5"/>
   </w:num>
   <w:num w:numId="18" w16cid:durableId="1910841154">
-    <w:abstractNumId w:val="21"/>
+    <w:abstractNumId w:val="22"/>
   </w:num>
   <w:num w:numId="19" w16cid:durableId="302123433">
     <w:abstractNumId w:val="1"/>
@@ -8314,10 +9843,13 @@
     <w:abstractNumId w:val="4"/>
   </w:num>
   <w:num w:numId="21" w16cid:durableId="909388612">
-    <w:abstractNumId w:val="19"/>
+    <w:abstractNumId w:val="20"/>
   </w:num>
   <w:num w:numId="22" w16cid:durableId="1041707343">
     <w:abstractNumId w:val="3"/>
+  </w:num>
+  <w:num w:numId="23" w16cid:durableId="1655645654">
+    <w:abstractNumId w:val="11"/>
   </w:num>
 </w:numbering>
 </file>

</xml_diff>

<commit_message>
Added ACO and report for TS for 48 and 76 cities
</commit_message>
<xml_diff>
--- a/Sprawozdanie.docx
+++ b/Sprawozdanie.docx
@@ -1914,54 +1914,14 @@
     </w:p>
     <w:p>
       <w:r>
-        <w:t xml:space="preserve">Niniejsze sprawozdanie prezentuje analizę i porównanie różnych algorytmów heurystycznych oraz </w:t>
-      </w:r>
-      <w:proofErr w:type="spellStart"/>
-      <w:r>
-        <w:t>metaheurystycznych</w:t>
-      </w:r>
-      <w:proofErr w:type="spellEnd"/>
-      <w:r>
-        <w:t xml:space="preserve"> zaprojektowanych do rozwiązania </w:t>
-      </w:r>
-      <w:r>
-        <w:rPr>
-          <w:b/>
-          <w:bCs/>
-        </w:rPr>
-        <w:t xml:space="preserve">Problemu Komiwojażera (TSP - </w:t>
-      </w:r>
-      <w:proofErr w:type="spellStart"/>
-      <w:r>
-        <w:rPr>
-          <w:b/>
-          <w:bCs/>
-        </w:rPr>
-        <w:t>Traveling</w:t>
-      </w:r>
-      <w:proofErr w:type="spellEnd"/>
-      <w:r>
-        <w:rPr>
-          <w:b/>
-          <w:bCs/>
-        </w:rPr>
-        <w:t xml:space="preserve"> </w:t>
-      </w:r>
-      <w:proofErr w:type="spellStart"/>
-      <w:r>
-        <w:rPr>
-          <w:b/>
-          <w:bCs/>
-        </w:rPr>
-        <w:t>Salesperson</w:t>
-      </w:r>
-      <w:proofErr w:type="spellEnd"/>
-      <w:r>
-        <w:rPr>
-          <w:b/>
-          <w:bCs/>
-        </w:rPr>
-        <w:t xml:space="preserve"> Problem)</w:t>
+        <w:t xml:space="preserve">Niniejsze sprawozdanie prezentuje analizę i porównanie różnych algorytmów heurystycznych oraz metaheurystycznych zaprojektowanych do rozwiązania </w:t>
+      </w:r>
+      <w:r>
+        <w:rPr>
+          <w:b/>
+          <w:bCs/>
+        </w:rPr>
+        <w:t>Problemu Komiwojażera (TSP - Traveling Salesperson Problem)</w:t>
       </w:r>
       <w:r>
         <w:t xml:space="preserve">. TSP, będący klasycznym przykładem problemu optymalizacji kombinatorycznej, polega na znalezieniu najkrótszej możliwej trasy, która łączy zbiór miast, przy czym każde miasto jest odwiedzane dokładnie raz, a trasa kończy się w mieście startowym. </w:t>
@@ -2032,32 +1992,15 @@
       <w:r>
         <w:t xml:space="preserve">Wszystkie zaimplementowane algorytmy zostały wzbogacone o mechanizm </w:t>
       </w:r>
-      <w:proofErr w:type="spellStart"/>
-      <w:r>
-        <w:rPr>
-          <w:b/>
-          <w:bCs/>
-        </w:rPr>
-        <w:t>multistart</w:t>
-      </w:r>
-      <w:proofErr w:type="spellEnd"/>
-      <w:r>
-        <w:rPr>
-          <w:b/>
-          <w:bCs/>
-        </w:rPr>
-        <w:t xml:space="preserve"> (wielokrotnego startu)</w:t>
-      </w:r>
-      <w:r>
-        <w:t xml:space="preserve">. </w:t>
-      </w:r>
-      <w:proofErr w:type="spellStart"/>
-      <w:r>
-        <w:t>Multistart</w:t>
-      </w:r>
-      <w:proofErr w:type="spellEnd"/>
-      <w:r>
-        <w:t xml:space="preserve"> jest strategią mającą na celu zwiększenie szans na znalezienie globalnie optymalnego rozwiązania, zwłaszcza w przypadku problemów z wieloma lokalnymi minimami. Polega ona na </w:t>
+      <w:r>
+        <w:rPr>
+          <w:b/>
+          <w:bCs/>
+        </w:rPr>
+        <w:t>multistart (wielokrotnego startu)</w:t>
+      </w:r>
+      <w:r>
+        <w:t xml:space="preserve">. Multistart jest strategią mającą na celu zwiększenie szans na znalezienie globalnie optymalnego rozwiązania, zwłaszcza w przypadku problemów z wieloma lokalnymi minimami. Polega ona na </w:t>
       </w:r>
       <w:r>
         <w:rPr>
@@ -2102,21 +2045,12 @@
           <w:numId w:val="1"/>
         </w:numPr>
       </w:pPr>
-      <w:proofErr w:type="spellStart"/>
-      <w:r>
-        <w:rPr>
-          <w:b/>
-          <w:bCs/>
-        </w:rPr>
-        <w:t>Swap</w:t>
-      </w:r>
-      <w:proofErr w:type="spellEnd"/>
-      <w:r>
-        <w:rPr>
-          <w:b/>
-          <w:bCs/>
-        </w:rPr>
-        <w:t xml:space="preserve"> (zamiana):</w:t>
+      <w:r>
+        <w:rPr>
+          <w:b/>
+          <w:bCs/>
+        </w:rPr>
+        <w:t>Swap (zamiana):</w:t>
       </w:r>
       <w:r>
         <w:t xml:space="preserve"> Polega na </w:t>
@@ -2167,21 +2101,12 @@
           <w:numId w:val="1"/>
         </w:numPr>
       </w:pPr>
-      <w:proofErr w:type="spellStart"/>
-      <w:r>
-        <w:rPr>
-          <w:b/>
-          <w:bCs/>
-        </w:rPr>
-        <w:t>Reverse</w:t>
-      </w:r>
-      <w:proofErr w:type="spellEnd"/>
-      <w:r>
-        <w:rPr>
-          <w:b/>
-          <w:bCs/>
-        </w:rPr>
-        <w:t xml:space="preserve"> (odwrócenie), często znane jako 2-opt:</w:t>
+      <w:r>
+        <w:rPr>
+          <w:b/>
+          <w:bCs/>
+        </w:rPr>
+        <w:t>Reverse (odwrócenie), często znane jako 2-opt:</w:t>
       </w:r>
       <w:r>
         <w:t xml:space="preserve"> Polega na </w:t>
@@ -2201,23 +2126,7 @@
         <w:t>często bardzo efektywna w znajdowaniu lepszych lokalnie rozwiązań, ponieważ efektywnie minimalizuje przecinające się krawędzie.</w:t>
       </w:r>
       <w:r>
-        <w:t xml:space="preserve"> W naszej pracy zastosowaliśmy różne podejścia do </w:t>
-      </w:r>
-      <w:proofErr w:type="spellStart"/>
-      <w:r>
-        <w:t>Reverse</w:t>
-      </w:r>
-      <w:proofErr w:type="spellEnd"/>
-      <w:r>
-        <w:t xml:space="preserve"> nie tylko </w:t>
-      </w:r>
-      <w:proofErr w:type="gramStart"/>
-      <w:r>
-        <w:t>klasyczne</w:t>
-      </w:r>
-      <w:proofErr w:type="gramEnd"/>
-      <w:r>
-        <w:t xml:space="preserve"> ale również różniące się (w zależności od algorytmu)</w:t>
+        <w:t xml:space="preserve"> W naszej pracy zastosowaliśmy różne podejścia do Reverse nie tylko klasyczne ale również różniące się (w zależności od algorytmu)</w:t>
       </w:r>
     </w:p>
     <w:p>
@@ -2242,23 +2151,7 @@
         <w:t>sparametryzowane</w:t>
       </w:r>
       <w:r>
-        <w:t xml:space="preserve">, co oznacza, że ich działanie jest regulowane przez zestaw specyficznych wartości (np. liczba iteracji, temperatura początkowa w </w:t>
-      </w:r>
-      <w:proofErr w:type="spellStart"/>
-      <w:r>
-        <w:t>Simulated</w:t>
-      </w:r>
-      <w:proofErr w:type="spellEnd"/>
-      <w:r>
-        <w:t xml:space="preserve"> </w:t>
-      </w:r>
-      <w:proofErr w:type="spellStart"/>
-      <w:r>
-        <w:t>Annealing</w:t>
-      </w:r>
-      <w:proofErr w:type="spellEnd"/>
-      <w:r>
-        <w:t xml:space="preserve">, wielkość populacji w Algorytmach Ewolucyjnych itp.). W ramach projektu przetestowane zostały różne </w:t>
+        <w:t xml:space="preserve">, co oznacza, że ich działanie jest regulowane przez zestaw specyficznych wartości (np. liczba iteracji, temperatura początkowa w Simulated Annealing, wielkość populacji w Algorytmach Ewolucyjnych itp.). W ramach projektu przetestowane zostały różne </w:t>
       </w:r>
       <w:r>
         <w:rPr>
@@ -2321,15 +2214,7 @@
       </w:pPr>
       <w:bookmarkStart w:id="8" w:name="_Toc211800273"/>
       <w:r>
-        <w:t xml:space="preserve">Rozwiązania </w:t>
-      </w:r>
-      <w:proofErr w:type="spellStart"/>
-      <w:r>
-        <w:t>Solver</w:t>
-      </w:r>
-      <w:proofErr w:type="spellEnd"/>
-      <w:r>
-        <w:t xml:space="preserve"> (Excel)</w:t>
+        <w:t>Rozwiązania Solver (Excel)</w:t>
       </w:r>
       <w:bookmarkEnd w:id="8"/>
     </w:p>
@@ -2341,29 +2226,13 @@
       </w:pPr>
       <w:bookmarkStart w:id="9" w:name="_Toc211800274"/>
       <w:r>
-        <w:t>Algorytm Najbliższego Sąsiada (</w:t>
-      </w:r>
-      <w:proofErr w:type="spellStart"/>
-      <w:r>
-        <w:t>Nearest</w:t>
-      </w:r>
-      <w:proofErr w:type="spellEnd"/>
-      <w:r>
-        <w:t xml:space="preserve"> </w:t>
-      </w:r>
-      <w:proofErr w:type="spellStart"/>
-      <w:r>
-        <w:t>Neighbo</w:t>
+        <w:t>Algorytm Najbliższego Sąsiada (Nearest Neighbo</w:t>
       </w:r>
       <w:r>
         <w:t>u</w:t>
       </w:r>
       <w:r>
-        <w:t>r</w:t>
-      </w:r>
-      <w:proofErr w:type="spellEnd"/>
-      <w:r>
-        <w:t xml:space="preserve"> - NN)</w:t>
+        <w:t>r - NN)</w:t>
       </w:r>
       <w:bookmarkEnd w:id="9"/>
     </w:p>
@@ -2518,7 +2387,6 @@
       <w:r>
         <w:t xml:space="preserve"> uzyskana ze wszystkich tych symulacji. Technika ta jest specyficzną formą </w:t>
       </w:r>
-      <w:proofErr w:type="spellStart"/>
       <w:r>
         <w:rPr>
           <w:b/>
@@ -2526,7 +2394,6 @@
         </w:rPr>
         <w:t>multistartu</w:t>
       </w:r>
-      <w:proofErr w:type="spellEnd"/>
       <w:r>
         <w:t xml:space="preserve"> zastosowaną do algorytmu konstrukcyjnego.</w:t>
       </w:r>
@@ -2573,23 +2440,7 @@
           <w:b/>
           <w:bCs/>
         </w:rPr>
-        <w:t>Koszt trasy (</w:t>
-      </w:r>
-      <w:proofErr w:type="spellStart"/>
-      <w:r>
-        <w:rPr>
-          <w:b/>
-          <w:bCs/>
-        </w:rPr>
-        <w:t>FinalRouteCost</w:t>
-      </w:r>
-      <w:proofErr w:type="spellEnd"/>
-      <w:r>
-        <w:rPr>
-          <w:b/>
-          <w:bCs/>
-        </w:rPr>
-        <w:t>):</w:t>
+        <w:t>Koszt trasy (FinalRouteCost):</w:t>
       </w:r>
       <w:r>
         <w:t xml:space="preserve"> 12012</w:t>
@@ -2607,23 +2458,7 @@
           <w:b/>
           <w:bCs/>
         </w:rPr>
-        <w:t>Średni czas wykonania (</w:t>
-      </w:r>
-      <w:proofErr w:type="spellStart"/>
-      <w:r>
-        <w:rPr>
-          <w:b/>
-          <w:bCs/>
-        </w:rPr>
-        <w:t>AvgExecutionTimeMs</w:t>
-      </w:r>
-      <w:proofErr w:type="spellEnd"/>
-      <w:r>
-        <w:rPr>
-          <w:b/>
-          <w:bCs/>
-        </w:rPr>
-        <w:t>):</w:t>
+        <w:t>Średni czas wykonania (AvgExecutionTimeMs):</w:t>
       </w:r>
       <w:r>
         <w:t xml:space="preserve"> 0.95 ms</w:t>
@@ -2661,23 +2496,7 @@
           <w:b/>
           <w:bCs/>
         </w:rPr>
-        <w:t>Koszt trasy (</w:t>
-      </w:r>
-      <w:proofErr w:type="spellStart"/>
-      <w:r>
-        <w:rPr>
-          <w:b/>
-          <w:bCs/>
-        </w:rPr>
-        <w:t>FinalRouteCost</w:t>
-      </w:r>
-      <w:proofErr w:type="spellEnd"/>
-      <w:r>
-        <w:rPr>
-          <w:b/>
-          <w:bCs/>
-        </w:rPr>
-        <w:t>):</w:t>
+        <w:t>Koszt trasy (FinalRouteCost):</w:t>
       </w:r>
       <w:r>
         <w:t xml:space="preserve"> 130921.00</w:t>
@@ -2695,23 +2514,7 @@
           <w:b/>
           <w:bCs/>
         </w:rPr>
-        <w:t>Średni czas wykonania (</w:t>
-      </w:r>
-      <w:proofErr w:type="spellStart"/>
-      <w:r>
-        <w:rPr>
-          <w:b/>
-          <w:bCs/>
-        </w:rPr>
-        <w:t>AvgExecutionTimeMs</w:t>
-      </w:r>
-      <w:proofErr w:type="spellEnd"/>
-      <w:r>
-        <w:rPr>
-          <w:b/>
-          <w:bCs/>
-        </w:rPr>
-        <w:t>):</w:t>
+        <w:t>Średni czas wykonania (AvgExecutionTimeMs):</w:t>
       </w:r>
       <w:r>
         <w:t xml:space="preserve"> 2.28 ms</w:t>
@@ -2749,23 +2552,7 @@
           <w:b/>
           <w:bCs/>
         </w:rPr>
-        <w:t>Koszt trasy (</w:t>
-      </w:r>
-      <w:proofErr w:type="spellStart"/>
-      <w:r>
-        <w:rPr>
-          <w:b/>
-          <w:bCs/>
-        </w:rPr>
-        <w:t>FinalRouteCost</w:t>
-      </w:r>
-      <w:proofErr w:type="spellEnd"/>
-      <w:r>
-        <w:rPr>
-          <w:b/>
-          <w:bCs/>
-        </w:rPr>
-        <w:t>):</w:t>
+        <w:t>Koszt trasy (FinalRouteCost):</w:t>
       </w:r>
       <w:r>
         <w:t xml:space="preserve"> 133970.65</w:t>
@@ -2783,23 +2570,7 @@
           <w:b/>
           <w:bCs/>
         </w:rPr>
-        <w:t>Średni czas wykonania (</w:t>
-      </w:r>
-      <w:proofErr w:type="spellStart"/>
-      <w:r>
-        <w:rPr>
-          <w:b/>
-          <w:bCs/>
-        </w:rPr>
-        <w:t>AvgExecutionTimeMs</w:t>
-      </w:r>
-      <w:proofErr w:type="spellEnd"/>
-      <w:r>
-        <w:rPr>
-          <w:b/>
-          <w:bCs/>
-        </w:rPr>
-        <w:t>):</w:t>
+        <w:t>Średni czas wykonania (AvgExecutionTimeMs):</w:t>
       </w:r>
       <w:r>
         <w:t xml:space="preserve"> 10.42</w:t>
@@ -2838,15 +2609,7 @@
       </w:pPr>
       <w:bookmarkStart w:id="14" w:name="_Toc211800279"/>
       <w:r>
-        <w:t xml:space="preserve">Algorytm Wspinaczki Wzgórz (Hill </w:t>
-      </w:r>
-      <w:proofErr w:type="spellStart"/>
-      <w:r>
-        <w:t>Climbing</w:t>
-      </w:r>
-      <w:proofErr w:type="spellEnd"/>
-      <w:r>
-        <w:t xml:space="preserve"> - HC)</w:t>
+        <w:t>Algorytm Wspinaczki Wzgórz (Hill Climbing - HC)</w:t>
       </w:r>
       <w:bookmarkEnd w:id="14"/>
     </w:p>
@@ -2859,39 +2622,7 @@
           <w:b/>
           <w:bCs/>
         </w:rPr>
-        <w:t>heurystyką lokalnego przeszukiwania (</w:t>
-      </w:r>
-      <w:proofErr w:type="spellStart"/>
-      <w:r>
-        <w:rPr>
-          <w:b/>
-          <w:bCs/>
-        </w:rPr>
-        <w:t>local</w:t>
-      </w:r>
-      <w:proofErr w:type="spellEnd"/>
-      <w:r>
-        <w:rPr>
-          <w:b/>
-          <w:bCs/>
-        </w:rPr>
-        <w:t xml:space="preserve"> </w:t>
-      </w:r>
-      <w:proofErr w:type="spellStart"/>
-      <w:r>
-        <w:rPr>
-          <w:b/>
-          <w:bCs/>
-        </w:rPr>
-        <w:t>search</w:t>
-      </w:r>
-      <w:proofErr w:type="spellEnd"/>
-      <w:r>
-        <w:rPr>
-          <w:b/>
-          <w:bCs/>
-        </w:rPr>
-        <w:t>)</w:t>
+        <w:t>heurystyką lokalnego przeszukiwania (local search)</w:t>
       </w:r>
       <w:r>
         <w:t>, której celem jest znalezienie najlepszego rozwiązania w bezpośrednim sąsiedztwie obecnego.</w:t>
@@ -2956,7 +2687,6 @@
       <w:r>
         <w:t xml:space="preserve">Aby zwiększyć szansę na ucieczkę z lokalnych minimów i wszechstronnie ocenić algorytm, zastosowano mechanizm </w:t>
       </w:r>
-      <w:proofErr w:type="spellStart"/>
       <w:r>
         <w:rPr>
           <w:b/>
@@ -2964,7 +2694,6 @@
         </w:rPr>
         <w:t>multistart</w:t>
       </w:r>
-      <w:proofErr w:type="spellEnd"/>
       <w:r>
         <w:t xml:space="preserve"> (jak wyjaśniono we Wstępie), a jego działanie regulują następujące parametry, testowane w różnych konfiguracjach:</w:t>
       </w:r>
@@ -3097,7 +2826,6 @@
             <w:hideMark/>
           </w:tcPr>
           <w:p>
-            <w:proofErr w:type="spellStart"/>
             <w:r>
               <w:rPr>
                 <w:b/>
@@ -3105,7 +2833,6 @@
               </w:rPr>
               <w:t>maxIterations</w:t>
             </w:r>
-            <w:proofErr w:type="spellEnd"/>
             <w:r>
               <w:t xml:space="preserve"> (Maksymalna Liczba Iteracji)</w:t>
             </w:r>
@@ -3183,7 +2910,6 @@
             <w:hideMark/>
           </w:tcPr>
           <w:p>
-            <w:proofErr w:type="spellStart"/>
             <w:r>
               <w:rPr>
                 <w:b/>
@@ -3191,7 +2917,6 @@
               </w:rPr>
               <w:t>maxStagnation</w:t>
             </w:r>
-            <w:proofErr w:type="spellEnd"/>
             <w:r>
               <w:t xml:space="preserve"> (Maksymalna Stagnacja)</w:t>
             </w:r>
@@ -3269,7 +2994,6 @@
             <w:hideMark/>
           </w:tcPr>
           <w:p>
-            <w:proofErr w:type="spellStart"/>
             <w:r>
               <w:rPr>
                 <w:b/>
@@ -3277,7 +3001,6 @@
               </w:rPr>
               <w:t>methods</w:t>
             </w:r>
-            <w:proofErr w:type="spellEnd"/>
             <w:r>
               <w:t xml:space="preserve"> (Operator Ruchu)</w:t>
             </w:r>
@@ -3354,23 +3077,7 @@
           <w:b/>
           <w:bCs/>
         </w:rPr>
-        <w:t>10 niezależnych uruchomieniach (</w:t>
-      </w:r>
-      <w:proofErr w:type="spellStart"/>
-      <w:r>
-        <w:rPr>
-          <w:b/>
-          <w:bCs/>
-        </w:rPr>
-        <w:t>multistart</w:t>
-      </w:r>
-      <w:proofErr w:type="spellEnd"/>
-      <w:r>
-        <w:rPr>
-          <w:b/>
-          <w:bCs/>
-        </w:rPr>
-        <w:t xml:space="preserve"> = 10)</w:t>
+        <w:t>10 niezależnych uruchomieniach (multistart = 10)</w:t>
       </w:r>
       <w:r>
         <w:t xml:space="preserve">. Ostatecznym wynikiem dla danej konfiguracji jest </w:t>
@@ -3447,23 +3154,7 @@
           <w:b/>
           <w:bCs/>
         </w:rPr>
-        <w:t>Wpływ Iteracji (</w:t>
-      </w:r>
-      <w:proofErr w:type="spellStart"/>
-      <w:r>
-        <w:rPr>
-          <w:b/>
-          <w:bCs/>
-        </w:rPr>
-        <w:t>MaxIterations</w:t>
-      </w:r>
-      <w:proofErr w:type="spellEnd"/>
-      <w:r>
-        <w:rPr>
-          <w:b/>
-          <w:bCs/>
-        </w:rPr>
-        <w:t>):</w:t>
+        <w:t>Wpływ Iteracji (MaxIterations):</w:t>
       </w:r>
       <w:r>
         <w:t xml:space="preserve"> Największy skok jakościowy następuje przy przejściu z 1000 na 5000 iteracji (średni koszt spada z 15519 do 12348). Dalsze zwiększanie liczby iteracji (do 10k czy 20k) przynosi już tylko marginalną poprawę. Sugeruje to, że dla tak małego problemu algorytm szybko zbliża się do dobrego minimum lokalnego.</w:t>
@@ -3481,23 +3172,7 @@
           <w:b/>
           <w:bCs/>
         </w:rPr>
-        <w:t>Wpływ Stagnacji (</w:t>
-      </w:r>
-      <w:proofErr w:type="spellStart"/>
-      <w:r>
-        <w:rPr>
-          <w:b/>
-          <w:bCs/>
-        </w:rPr>
-        <w:t>MaxStagnation</w:t>
-      </w:r>
-      <w:proofErr w:type="spellEnd"/>
-      <w:r>
-        <w:rPr>
-          <w:b/>
-          <w:bCs/>
-        </w:rPr>
-        <w:t>):</w:t>
+        <w:t>Wpływ Stagnacji (MaxStagnation):</w:t>
       </w:r>
       <w:r>
         <w:t xml:space="preserve"> Zwiększanie maksymalnej stagnacji konsekwentnie poprawia średni wynik. Pozwala to algorytmowi dłużej przeszukiwać sąsiedztwo w poszukiwaniu wyjścia z minimum lokalnego.</w:t>
@@ -3567,21 +3242,12 @@
           <w:numId w:val="6"/>
         </w:numPr>
       </w:pPr>
-      <w:proofErr w:type="spellStart"/>
-      <w:r>
-        <w:rPr>
-          <w:b/>
-          <w:bCs/>
-        </w:rPr>
-        <w:t>MaxIterations</w:t>
-      </w:r>
-      <w:proofErr w:type="spellEnd"/>
-      <w:r>
-        <w:rPr>
-          <w:b/>
-          <w:bCs/>
-        </w:rPr>
-        <w:t>:</w:t>
+      <w:r>
+        <w:rPr>
+          <w:b/>
+          <w:bCs/>
+        </w:rPr>
+        <w:t>MaxIterations:</w:t>
       </w:r>
       <w:r>
         <w:t xml:space="preserve"> 5000</w:t>
@@ -3594,21 +3260,12 @@
           <w:numId w:val="6"/>
         </w:numPr>
       </w:pPr>
-      <w:proofErr w:type="spellStart"/>
-      <w:r>
-        <w:rPr>
-          <w:b/>
-          <w:bCs/>
-        </w:rPr>
-        <w:t>MaxStagnation</w:t>
-      </w:r>
-      <w:proofErr w:type="spellEnd"/>
-      <w:r>
-        <w:rPr>
-          <w:b/>
-          <w:bCs/>
-        </w:rPr>
-        <w:t>:</w:t>
+      <w:r>
+        <w:rPr>
+          <w:b/>
+          <w:bCs/>
+        </w:rPr>
+        <w:t>MaxStagnation:</w:t>
       </w:r>
       <w:r>
         <w:t xml:space="preserve"> 500</w:t>
@@ -3696,23 +3353,7 @@
           <w:bCs/>
         </w:rPr>
         <w:lastRenderedPageBreak/>
-        <w:t>Wpływ Iteracji (</w:t>
-      </w:r>
-      <w:proofErr w:type="spellStart"/>
-      <w:r>
-        <w:rPr>
-          <w:b/>
-          <w:bCs/>
-        </w:rPr>
-        <w:t>MaxIterations</w:t>
-      </w:r>
-      <w:proofErr w:type="spellEnd"/>
-      <w:r>
-        <w:rPr>
-          <w:b/>
-          <w:bCs/>
-        </w:rPr>
-        <w:t>):</w:t>
+        <w:t>Wpływ Iteracji (MaxIterations):</w:t>
       </w:r>
       <w:r>
         <w:t xml:space="preserve"> W przeciwieństwie do problemu 48 miast, tutaj </w:t>
@@ -3740,23 +3381,7 @@
           <w:b/>
           <w:bCs/>
         </w:rPr>
-        <w:t>Wpływ Stagnacji (</w:t>
-      </w:r>
-      <w:proofErr w:type="spellStart"/>
-      <w:r>
-        <w:rPr>
-          <w:b/>
-          <w:bCs/>
-        </w:rPr>
-        <w:t>MaxStagnation</w:t>
-      </w:r>
-      <w:proofErr w:type="spellEnd"/>
-      <w:r>
-        <w:rPr>
-          <w:b/>
-          <w:bCs/>
-        </w:rPr>
-        <w:t>):</w:t>
+        <w:t>Wpływ Stagnacji (MaxStagnation):</w:t>
       </w:r>
       <w:r>
         <w:t xml:space="preserve"> Trend nie jest tu tak jednoznaczny jak w poprzednim przypadku (optimum dla średniej to 1000), jednak najlepszy absolutny wynik został osiągnięty przy maksymalnej stagnacji.</w:t>
@@ -3814,21 +3439,12 @@
           <w:numId w:val="8"/>
         </w:numPr>
       </w:pPr>
-      <w:proofErr w:type="spellStart"/>
-      <w:r>
-        <w:rPr>
-          <w:b/>
-          <w:bCs/>
-        </w:rPr>
-        <w:t>MaxIterations</w:t>
-      </w:r>
-      <w:proofErr w:type="spellEnd"/>
-      <w:r>
-        <w:rPr>
-          <w:b/>
-          <w:bCs/>
-        </w:rPr>
-        <w:t>:</w:t>
+      <w:r>
+        <w:rPr>
+          <w:b/>
+          <w:bCs/>
+        </w:rPr>
+        <w:t>MaxIterations:</w:t>
       </w:r>
       <w:r>
         <w:t xml:space="preserve"> 20000</w:t>
@@ -3841,21 +3457,12 @@
           <w:numId w:val="8"/>
         </w:numPr>
       </w:pPr>
-      <w:proofErr w:type="spellStart"/>
-      <w:r>
-        <w:rPr>
-          <w:b/>
-          <w:bCs/>
-        </w:rPr>
-        <w:t>MaxStagnation</w:t>
-      </w:r>
-      <w:proofErr w:type="spellEnd"/>
-      <w:r>
-        <w:rPr>
-          <w:b/>
-          <w:bCs/>
-        </w:rPr>
-        <w:t>:</w:t>
+      <w:r>
+        <w:rPr>
+          <w:b/>
+          <w:bCs/>
+        </w:rPr>
+        <w:t>MaxStagnation:</w:t>
       </w:r>
       <w:r>
         <w:t xml:space="preserve"> 2000</w:t>
@@ -3936,23 +3543,7 @@
           <w:b/>
           <w:bCs/>
         </w:rPr>
-        <w:t>Wpływ Iteracji (</w:t>
-      </w:r>
-      <w:proofErr w:type="spellStart"/>
-      <w:r>
-        <w:rPr>
-          <w:b/>
-          <w:bCs/>
-        </w:rPr>
-        <w:t>MaxIterations</w:t>
-      </w:r>
-      <w:proofErr w:type="spellEnd"/>
-      <w:r>
-        <w:rPr>
-          <w:b/>
-          <w:bCs/>
-        </w:rPr>
-        <w:t>):</w:t>
+        <w:t>Wpływ Iteracji (MaxIterations):</w:t>
       </w:r>
       <w:r>
         <w:t xml:space="preserve"> Obserwujemy ten sam trend co dla 76 miast – im więcej iteracji, tym lepszy średni wynik. Koszt spada liniowo wraz ze wzrostem liczby iteracji (od 312338 dla 1000 do 170824 dla 20000). Wskazuje to, że dla złożonych problemów algorytm HC wymaga długiego czasu działania, aby zejść do głębokich minimów lokalnych.</w:t>
@@ -3970,34 +3561,10 @@
           <w:b/>
           <w:bCs/>
         </w:rPr>
-        <w:t>Wpływ Stagnacji (</w:t>
-      </w:r>
-      <w:proofErr w:type="spellStart"/>
-      <w:r>
-        <w:rPr>
-          <w:b/>
-          <w:bCs/>
-        </w:rPr>
-        <w:t>MaxStagnation</w:t>
-      </w:r>
-      <w:proofErr w:type="spellEnd"/>
-      <w:r>
-        <w:rPr>
-          <w:b/>
-          <w:bCs/>
-        </w:rPr>
-        <w:t>):</w:t>
-      </w:r>
-      <w:r>
-        <w:t xml:space="preserve"> Tutaj zależność jest ponownie klarowna – wyższa wartość </w:t>
-      </w:r>
-      <w:proofErr w:type="spellStart"/>
-      <w:r>
-        <w:t>MaxStagnation</w:t>
-      </w:r>
-      <w:proofErr w:type="spellEnd"/>
-      <w:r>
-        <w:t xml:space="preserve"> systematycznie poprawia średni koszt, pozwalając algorytmowi na dokładniejszą eksplorację.</w:t>
+        <w:t>Wpływ Stagnacji (MaxStagnation):</w:t>
+      </w:r>
+      <w:r>
+        <w:t xml:space="preserve"> Tutaj zależność jest ponownie klarowna – wyższa wartość MaxStagnation systematycznie poprawia średni koszt, pozwalając algorytmowi na dokładniejszą eksplorację.</w:t>
       </w:r>
     </w:p>
     <w:p>
@@ -4052,21 +3619,12 @@
           <w:numId w:val="10"/>
         </w:numPr>
       </w:pPr>
-      <w:proofErr w:type="spellStart"/>
-      <w:r>
-        <w:rPr>
-          <w:b/>
-          <w:bCs/>
-        </w:rPr>
-        <w:t>MaxIterations</w:t>
-      </w:r>
-      <w:proofErr w:type="spellEnd"/>
-      <w:r>
-        <w:rPr>
-          <w:b/>
-          <w:bCs/>
-        </w:rPr>
-        <w:t>:</w:t>
+      <w:r>
+        <w:rPr>
+          <w:b/>
+          <w:bCs/>
+        </w:rPr>
+        <w:t>MaxIterations:</w:t>
       </w:r>
       <w:r>
         <w:t xml:space="preserve"> 20000</w:t>
@@ -4079,22 +3637,13 @@
           <w:numId w:val="10"/>
         </w:numPr>
       </w:pPr>
-      <w:proofErr w:type="spellStart"/>
       <w:r>
         <w:rPr>
           <w:b/>
           <w:bCs/>
         </w:rPr>
         <w:lastRenderedPageBreak/>
-        <w:t>MaxStagnation</w:t>
-      </w:r>
-      <w:proofErr w:type="spellEnd"/>
-      <w:r>
-        <w:rPr>
-          <w:b/>
-          <w:bCs/>
-        </w:rPr>
-        <w:t>:</w:t>
+        <w:t>MaxStagnation:</w:t>
       </w:r>
       <w:r>
         <w:t xml:space="preserve"> 2000</w:t>
@@ -4213,23 +3762,7 @@
       </w:pPr>
       <w:bookmarkStart w:id="20" w:name="_Toc211800285"/>
       <w:r>
-        <w:t>Algorytm Symulacji Wyżarzania (</w:t>
-      </w:r>
-      <w:proofErr w:type="spellStart"/>
-      <w:r>
-        <w:t>Simulated</w:t>
-      </w:r>
-      <w:proofErr w:type="spellEnd"/>
-      <w:r>
-        <w:t xml:space="preserve"> </w:t>
-      </w:r>
-      <w:proofErr w:type="spellStart"/>
-      <w:r>
-        <w:t>Annealing</w:t>
-      </w:r>
-      <w:proofErr w:type="spellEnd"/>
-      <w:r>
-        <w:t xml:space="preserve"> - SA)</w:t>
+        <w:t>Algorytm Symulacji Wyżarzania (Simulated Annealing - SA)</w:t>
       </w:r>
       <w:bookmarkEnd w:id="20"/>
     </w:p>
@@ -4457,37 +3990,12 @@
             <w:hideMark/>
           </w:tcPr>
           <w:p>
-            <w:proofErr w:type="spellStart"/>
             <w:r>
               <w:rPr>
                 <w:b/>
                 <w:bCs/>
               </w:rPr>
-              <w:t>Initial</w:t>
-            </w:r>
-            <w:proofErr w:type="spellEnd"/>
-            <w:r>
-              <w:rPr>
-                <w:b/>
-                <w:bCs/>
-              </w:rPr>
-              <w:t xml:space="preserve"> </w:t>
-            </w:r>
-            <w:proofErr w:type="spellStart"/>
-            <w:r>
-              <w:rPr>
-                <w:b/>
-                <w:bCs/>
-              </w:rPr>
-              <w:t>Temperature</w:t>
-            </w:r>
-            <w:proofErr w:type="spellEnd"/>
-            <w:r>
-              <w:rPr>
-                <w:b/>
-                <w:bCs/>
-              </w:rPr>
-              <w:t xml:space="preserve"> </w:t>
+              <w:t xml:space="preserve">Initial Temperature </w:t>
             </w:r>
             <w:r>
               <w:rPr>
@@ -4591,53 +4099,12 @@
             <w:hideMark/>
           </w:tcPr>
           <w:p>
-            <w:proofErr w:type="spellStart"/>
             <w:r>
               <w:rPr>
                 <w:b/>
                 <w:bCs/>
               </w:rPr>
-              <w:t>Cooling</w:t>
-            </w:r>
-            <w:proofErr w:type="spellEnd"/>
-            <w:r>
-              <w:rPr>
-                <w:b/>
-                <w:bCs/>
-              </w:rPr>
-              <w:t xml:space="preserve"> </w:t>
-            </w:r>
-            <w:proofErr w:type="spellStart"/>
-            <w:r>
-              <w:rPr>
-                <w:b/>
-                <w:bCs/>
-              </w:rPr>
-              <w:t>Rate</w:t>
-            </w:r>
-            <w:proofErr w:type="spellEnd"/>
-            <w:r>
-              <w:rPr>
-                <w:b/>
-                <w:bCs/>
-              </w:rPr>
-              <w:t xml:space="preserve"> (</w:t>
-            </w:r>
-            <w:proofErr w:type="spellStart"/>
-            <w:r>
-              <w:rPr>
-                <w:b/>
-                <w:bCs/>
-              </w:rPr>
-              <w:t>alpha</w:t>
-            </w:r>
-            <w:proofErr w:type="spellEnd"/>
-            <w:r>
-              <w:rPr>
-                <w:b/>
-                <w:bCs/>
-              </w:rPr>
-              <w:t>)</w:t>
+              <w:t>Cooling Rate (alpha)</w:t>
             </w:r>
           </w:p>
         </w:tc>
@@ -4718,23 +4185,7 @@
                 <w:b/>
                 <w:bCs/>
               </w:rPr>
-              <w:t xml:space="preserve">Solutions Per </w:t>
-            </w:r>
-            <w:proofErr w:type="spellStart"/>
-            <w:r>
-              <w:rPr>
-                <w:b/>
-                <w:bCs/>
-              </w:rPr>
-              <w:t>Temperature</w:t>
-            </w:r>
-            <w:proofErr w:type="spellEnd"/>
-            <w:r>
-              <w:rPr>
-                <w:b/>
-                <w:bCs/>
-              </w:rPr>
-              <w:t xml:space="preserve"> (L)</w:t>
+              <w:t>Solutions Per Temperature (L)</w:t>
             </w:r>
           </w:p>
         </w:tc>
@@ -4810,7 +4261,6 @@
             <w:hideMark/>
           </w:tcPr>
           <w:p>
-            <w:proofErr w:type="spellStart"/>
             <w:r>
               <w:rPr>
                 <w:b/>
@@ -4818,7 +4268,6 @@
               </w:rPr>
               <w:t>Methods</w:t>
             </w:r>
-            <w:proofErr w:type="spellEnd"/>
             <w:r>
               <w:t xml:space="preserve"> (Operator Ruchu)</w:t>
             </w:r>
@@ -4907,23 +4356,7 @@
           <w:b/>
           <w:bCs/>
         </w:rPr>
-        <w:t>10 niezależnych uruchomieniach (</w:t>
-      </w:r>
-      <w:proofErr w:type="spellStart"/>
-      <w:r>
-        <w:rPr>
-          <w:b/>
-          <w:bCs/>
-        </w:rPr>
-        <w:t>multistart</w:t>
-      </w:r>
-      <w:proofErr w:type="spellEnd"/>
-      <w:r>
-        <w:rPr>
-          <w:b/>
-          <w:bCs/>
-        </w:rPr>
-        <w:t xml:space="preserve"> = 10)</w:t>
+        <w:t>10 niezależnych uruchomieniach (multistart = 10)</w:t>
       </w:r>
       <w:r>
         <w:t>, startując z różnych rozwiązań początkowych. Najkrótsza trasa z tych 10 prób jest traktowana jako ostateczny wynik danej konfiguracji.</w:t>
@@ -5018,34 +4451,10 @@
           <w:b/>
           <w:bCs/>
         </w:rPr>
-        <w:t>Współczynnik (</w:t>
-      </w:r>
-      <w:proofErr w:type="spellStart"/>
-      <w:r>
-        <w:rPr>
-          <w:b/>
-          <w:bCs/>
-        </w:rPr>
-        <w:t>Alpha</w:t>
-      </w:r>
-      <w:proofErr w:type="spellEnd"/>
-      <w:r>
-        <w:rPr>
-          <w:b/>
-          <w:bCs/>
-        </w:rPr>
-        <w:t>):</w:t>
-      </w:r>
-      <w:r>
-        <w:t xml:space="preserve"> Najlepsze wyniki dało </w:t>
-      </w:r>
-      <w:proofErr w:type="spellStart"/>
-      <w:r>
-        <w:t>Alpha</w:t>
-      </w:r>
-      <w:proofErr w:type="spellEnd"/>
-      <w:r>
-        <w:t>=0.99. Bardzo wolne chłodzenie (0.999) okazało się najgorsze, prawdopodobnie dlatego, że algorytm nie zdążył się "schłodzić" (zejść do eksploatacji) w ramach narzuconego limitu iteracji.</w:t>
+        <w:t>Współczynnik (Alpha):</w:t>
+      </w:r>
+      <w:r>
+        <w:t xml:space="preserve"> Najlepsze wyniki dało Alpha=0.99. Bardzo wolne chłodzenie (0.999) okazało się najgorsze, prawdopodobnie dlatego, że algorytm nie zdążył się "schłodzić" (zejść do eksploatacji) w ramach narzuconego limitu iteracji.</w:t>
       </w:r>
     </w:p>
     <w:p>
@@ -5136,21 +4545,12 @@
           <w:numId w:val="14"/>
         </w:numPr>
       </w:pPr>
-      <w:proofErr w:type="spellStart"/>
-      <w:r>
-        <w:rPr>
-          <w:b/>
-          <w:bCs/>
-        </w:rPr>
-        <w:t>Alpha</w:t>
-      </w:r>
-      <w:proofErr w:type="spellEnd"/>
-      <w:r>
-        <w:rPr>
-          <w:b/>
-          <w:bCs/>
-        </w:rPr>
-        <w:t>:</w:t>
+      <w:r>
+        <w:rPr>
+          <w:b/>
+          <w:bCs/>
+        </w:rPr>
+        <w:t>Alpha:</w:t>
       </w:r>
       <w:r>
         <w:t xml:space="preserve"> 0.99</w:t>
@@ -5292,34 +4692,10 @@
           <w:b/>
           <w:bCs/>
         </w:rPr>
-        <w:t>Współczynnik (</w:t>
-      </w:r>
-      <w:proofErr w:type="spellStart"/>
-      <w:r>
-        <w:rPr>
-          <w:b/>
-          <w:bCs/>
-        </w:rPr>
-        <w:t>Alpha</w:t>
-      </w:r>
-      <w:proofErr w:type="spellEnd"/>
-      <w:r>
-        <w:rPr>
-          <w:b/>
-          <w:bCs/>
-        </w:rPr>
-        <w:t>):</w:t>
-      </w:r>
-      <w:r>
-        <w:t xml:space="preserve"> Wolniejsze chłodzenie jest wyraźnie lepsze. </w:t>
-      </w:r>
-      <w:proofErr w:type="spellStart"/>
-      <w:r>
-        <w:t>Alpha</w:t>
-      </w:r>
-      <w:proofErr w:type="spellEnd"/>
-      <w:r>
-        <w:t>=0.999 (średni koszt 124415) i 0.99 127697) znacząco wyprzedzają szybkie chłodzenie 0.95 144076).</w:t>
+        <w:t>Współczynnik (Alpha):</w:t>
+      </w:r>
+      <w:r>
+        <w:t xml:space="preserve"> Wolniejsze chłodzenie jest wyraźnie lepsze. Alpha=0.999 (średni koszt 124415) i 0.99 127697) znacząco wyprzedzają szybkie chłodzenie 0.95 144076).</w:t>
       </w:r>
     </w:p>
     <w:p>
@@ -5411,21 +4787,12 @@
           <w:numId w:val="16"/>
         </w:numPr>
       </w:pPr>
-      <w:proofErr w:type="spellStart"/>
-      <w:r>
-        <w:rPr>
-          <w:b/>
-          <w:bCs/>
-        </w:rPr>
-        <w:t>Alpha</w:t>
-      </w:r>
-      <w:proofErr w:type="spellEnd"/>
-      <w:r>
-        <w:rPr>
-          <w:b/>
-          <w:bCs/>
-        </w:rPr>
-        <w:t>:</w:t>
+      <w:r>
+        <w:rPr>
+          <w:b/>
+          <w:bCs/>
+        </w:rPr>
+        <w:t>Alpha:</w:t>
       </w:r>
       <w:r>
         <w:t xml:space="preserve"> 0.99</w:t>
@@ -5561,23 +4928,7 @@
           <w:b/>
           <w:bCs/>
         </w:rPr>
-        <w:t>Współczynnik (</w:t>
-      </w:r>
-      <w:proofErr w:type="spellStart"/>
-      <w:r>
-        <w:rPr>
-          <w:b/>
-          <w:bCs/>
-        </w:rPr>
-        <w:t>Alpha</w:t>
-      </w:r>
-      <w:proofErr w:type="spellEnd"/>
-      <w:r>
-        <w:rPr>
-          <w:b/>
-          <w:bCs/>
-        </w:rPr>
-        <w:t>):</w:t>
+        <w:t>Współczynnik (Alpha):</w:t>
       </w:r>
       <w:r>
         <w:t xml:space="preserve"> Wolne chłodzenie (0.99 i 0.999) jest kluczowe i daje drastycznie lepsze wyniki niż szybkie chłodzenie (0.95).</w:t>
@@ -5671,21 +5022,12 @@
           <w:numId w:val="18"/>
         </w:numPr>
       </w:pPr>
-      <w:proofErr w:type="spellStart"/>
-      <w:r>
-        <w:rPr>
-          <w:b/>
-          <w:bCs/>
-        </w:rPr>
-        <w:t>Alpha</w:t>
-      </w:r>
-      <w:proofErr w:type="spellEnd"/>
-      <w:r>
-        <w:rPr>
-          <w:b/>
-          <w:bCs/>
-        </w:rPr>
-        <w:t>:</w:t>
+      <w:r>
+        <w:rPr>
+          <w:b/>
+          <w:bCs/>
+        </w:rPr>
+        <w:t>Alpha:</w:t>
       </w:r>
       <w:r>
         <w:t xml:space="preserve"> 0.999</w:t>
@@ -5783,15 +5125,7 @@
         <w:t>Długość Łańcucha (L):</w:t>
       </w:r>
       <w:r>
-        <w:t xml:space="preserve"> Parametr </w:t>
-      </w:r>
-      <w:proofErr w:type="spellStart"/>
-      <w:r>
-        <w:t>SolutionsPerTemperature</w:t>
-      </w:r>
-      <w:proofErr w:type="spellEnd"/>
-      <w:r>
-        <w:t xml:space="preserve"> (L) ma krytyczny wpływ na jakość. Wyższa wartość (L=100) pozwala na lepsze ustabilizowanie się algorytmu na danym poziomie temperatury i jest niezbędna do znalezienia dobrych rozwiązań.</w:t>
+        <w:t xml:space="preserve"> Parametr SolutionsPerTemperature (L) ma krytyczny wpływ na jakość. Wyższa wartość (L=100) pozwala na lepsze ustabilizowanie się algorytmu na danym poziomie temperatury i jest niezbędna do znalezienia dobrych rozwiązań.</w:t>
       </w:r>
     </w:p>
     <w:p>
@@ -5819,15 +5153,7 @@
         <w:t>wolne chłodzenie</w:t>
       </w:r>
       <w:r>
-        <w:t xml:space="preserve"> (wysokie </w:t>
-      </w:r>
-      <w:proofErr w:type="spellStart"/>
-      <w:r>
-        <w:t>Alpha</w:t>
-      </w:r>
-      <w:proofErr w:type="spellEnd"/>
-      <w:r>
-        <w:t>, np. 0.99 lub 0.999). Zbyt szybkie chłodzenie (0.95) "zamraża" algorytm w słabym minimum lokalnym.</w:t>
+        <w:t xml:space="preserve"> (wysokie Alpha, np. 0.99 lub 0.999). Zbyt szybkie chłodzenie (0.95) "zamraża" algorytm w słabym minimum lokalnym.</w:t>
       </w:r>
     </w:p>
     <w:p>
@@ -5845,15 +5171,7 @@
         <w:t>Temperatura Początkowa (T0):</w:t>
       </w:r>
       <w:r>
-        <w:t xml:space="preserve"> Wpływ T0 jest najmniej jednoznaczny. Chociaż niskie T0 dawało dobre średnie wyniki, najlepsze absolutne trasy dla 48 i 76 miast znaleziono przy T0=1000. Wydaje się, że wysokie L i </w:t>
-      </w:r>
-      <w:proofErr w:type="spellStart"/>
-      <w:r>
-        <w:t>Alpha</w:t>
-      </w:r>
-      <w:proofErr w:type="spellEnd"/>
-      <w:r>
-        <w:t xml:space="preserve"> są ważniejsze niż dokładna wartość T0.</w:t>
+        <w:t xml:space="preserve"> Wpływ T0 jest najmniej jednoznaczny. Chociaż niskie T0 dawało dobre średnie wyniki, najlepsze absolutne trasy dla 48 i 76 miast znaleziono przy T0=1000. Wydaje się, że wysokie L i Alpha są ważniejsze niż dokładna wartość T0.</w:t>
       </w:r>
     </w:p>
     <w:p/>
@@ -5862,15 +5180,7 @@
         <w:pStyle w:val="Nagwek2"/>
       </w:pPr>
       <w:r>
-        <w:t xml:space="preserve">Algorytm Przeszukiwania Tabu (Tabu </w:t>
-      </w:r>
-      <w:proofErr w:type="spellStart"/>
-      <w:r>
-        <w:t>Search</w:t>
-      </w:r>
-      <w:proofErr w:type="spellEnd"/>
-      <w:r>
-        <w:t xml:space="preserve"> - TS)</w:t>
+        <w:t>Algorytm Przeszukiwania Tabu (Tabu Search - TS)</w:t>
       </w:r>
     </w:p>
     <w:p>
@@ -5892,17 +5202,8 @@
           <w:b/>
           <w:bCs/>
         </w:rPr>
-        <w:t xml:space="preserve">Hill </w:t>
-      </w:r>
-      <w:proofErr w:type="spellStart"/>
-      <w:r>
-        <w:rPr>
-          <w:b/>
-          <w:bCs/>
-        </w:rPr>
-        <w:t>Climbing</w:t>
-      </w:r>
-      <w:proofErr w:type="spellEnd"/>
+        <w:t>Hill Climbing</w:t>
+      </w:r>
       <w:r>
         <w:t>) o mechanizmy pozwalające na ucieczkę z minimów lokalnych, ale robi to w sposób deterministyczny.</w:t>
       </w:r>
@@ -5967,7 +5268,6 @@
       <w:r>
         <w:t xml:space="preserve"> Przechowuje informacje o ostatnich ruchach. W kontekście TSP i operacji sąsiedztwa (np. </w:t>
       </w:r>
-      <w:proofErr w:type="spellStart"/>
       <w:r>
         <w:rPr>
           <w:b/>
@@ -5975,7 +5275,6 @@
         </w:rPr>
         <w:t>Swap</w:t>
       </w:r>
-      <w:proofErr w:type="spellEnd"/>
       <w:r>
         <w:t xml:space="preserve">), na liście tabu rejestrowany jest atrybut ruchu, np. zamiana miast A i B. Przez czas bycia na liście, powrót do poprzedniego stanu </w:t>
       </w:r>
@@ -6039,31 +5338,13 @@
       <w:r>
         <w:t xml:space="preserve"> (</w:t>
       </w:r>
-      <w:proofErr w:type="spellStart"/>
-      <w:r>
-        <w:rPr>
-          <w:b/>
-          <w:bCs/>
-        </w:rPr>
-        <w:t>global</w:t>
-      </w:r>
-      <w:proofErr w:type="spellEnd"/>
-      <w:r>
-        <w:rPr>
-          <w:b/>
-          <w:bCs/>
-        </w:rPr>
-        <w:t xml:space="preserve"> </w:t>
-      </w:r>
-      <w:proofErr w:type="spellStart"/>
-      <w:r>
-        <w:rPr>
-          <w:b/>
-          <w:bCs/>
-        </w:rPr>
-        <w:t>best</w:t>
-      </w:r>
-      <w:proofErr w:type="spellEnd"/>
+      <w:r>
+        <w:rPr>
+          <w:b/>
+          <w:bCs/>
+        </w:rPr>
+        <w:t>global best</w:t>
+      </w:r>
       <w:r>
         <w:t>). Ten warunek, zwany kryterium aspiracji, pozwala algorytmowi na podjęcie "zakazanego" ruchu, gdy jest to strategicznie opłacalne.</w:t>
       </w:r>
@@ -6112,15 +5393,7 @@
     </w:p>
     <w:p>
       <w:r>
-        <w:t xml:space="preserve">Wydajność algorytmu Tabu </w:t>
-      </w:r>
-      <w:proofErr w:type="spellStart"/>
-      <w:r>
-        <w:t>Search</w:t>
-      </w:r>
-      <w:proofErr w:type="spellEnd"/>
-      <w:r>
-        <w:t xml:space="preserve"> jest ściśle związana z doborem kluczowych parametrów, które kontrolują równowagę między eksploracją a eksploatacją przestrzeni rozwiązań. W ramach projektu przetestowane zostaną następujące parametry:</w:t>
+        <w:t>Wydajność algorytmu Tabu Search jest ściśle związana z doborem kluczowych parametrów, które kontrolują równowagę między eksploracją a eksploatacją przestrzeni rozwiązań. W ramach projektu przetestowane zostaną następujące parametry:</w:t>
       </w:r>
     </w:p>
     <w:tbl>
@@ -6251,7 +5524,6 @@
             <w:hideMark/>
           </w:tcPr>
           <w:p>
-            <w:proofErr w:type="spellStart"/>
             <w:r>
               <w:rPr>
                 <w:b/>
@@ -6259,7 +5531,6 @@
               </w:rPr>
               <w:t>tabuListLengths</w:t>
             </w:r>
-            <w:proofErr w:type="spellEnd"/>
             <w:r>
               <w:t xml:space="preserve"> (Długość Listy Tabu)</w:t>
             </w:r>
@@ -6337,7 +5608,6 @@
             <w:hideMark/>
           </w:tcPr>
           <w:p>
-            <w:proofErr w:type="spellStart"/>
             <w:r>
               <w:rPr>
                 <w:b/>
@@ -6345,7 +5615,6 @@
               </w:rPr>
               <w:t>maxIterationsWithoutImprovement</w:t>
             </w:r>
-            <w:proofErr w:type="spellEnd"/>
             <w:r>
               <w:t xml:space="preserve"> (Maksymalna Stagnacja)</w:t>
             </w:r>
@@ -6433,7 +5702,6 @@
             <w:hideMark/>
           </w:tcPr>
           <w:p>
-            <w:proofErr w:type="spellStart"/>
             <w:r>
               <w:rPr>
                 <w:b/>
@@ -6442,7 +5710,6 @@
               <w:lastRenderedPageBreak/>
               <w:t>maxIterations</w:t>
             </w:r>
-            <w:proofErr w:type="spellEnd"/>
             <w:r>
               <w:t xml:space="preserve"> (Maksymalna Liczba Iteracji)</w:t>
             </w:r>
@@ -6526,7 +5793,6 @@
             <w:hideMark/>
           </w:tcPr>
           <w:p>
-            <w:proofErr w:type="spellStart"/>
             <w:r>
               <w:rPr>
                 <w:b/>
@@ -6534,7 +5800,6 @@
               </w:rPr>
               <w:t>moveMethodMap</w:t>
             </w:r>
-            <w:proofErr w:type="spellEnd"/>
             <w:r>
               <w:t xml:space="preserve"> (Operator Ruchu)</w:t>
             </w:r>
@@ -6591,6 +5856,1352 @@
       </w:tr>
     </w:tbl>
     <w:p/>
+    <w:p>
+      <w:pPr>
+        <w:pStyle w:val="Nagwek3"/>
+      </w:pPr>
+      <w:r>
+        <w:t>Testowanie</w:t>
+      </w:r>
+    </w:p>
+    <w:p>
+      <w:r>
+        <w:t xml:space="preserve">Analiza została przeprowadzona na podstawie dostarczonych plików TS_Results_48_Cities.csv oraz TS_Results_76_Cities.csv. Niestety, ze względu na brakujące dane, </w:t>
+      </w:r>
+      <w:r>
+        <w:rPr>
+          <w:b/>
+          <w:bCs/>
+        </w:rPr>
+        <w:t>analiza dla 127 miast nie mogła zostać przeprowadzona</w:t>
+      </w:r>
+      <w:r>
+        <w:t>.</w:t>
+      </w:r>
+    </w:p>
+    <w:p>
+      <w:pPr>
+        <w:rPr>
+          <w:b/>
+          <w:bCs/>
+        </w:rPr>
+      </w:pPr>
+      <w:r>
+        <w:rPr>
+          <w:b/>
+          <w:bCs/>
+        </w:rPr>
+        <w:t>Analiza Wyników dla 48 Miast (TS_Results_48_</w:t>
+      </w:r>
+      <w:r>
+        <w:rPr>
+          <w:b/>
+          <w:bCs/>
+        </w:rPr>
+        <w:t>76.csv)</w:t>
+      </w:r>
+    </w:p>
+    <w:p>
+      <w:r>
+        <w:t>Dla problemu 48 miast algorytm Tabu Search był w stanie znaleźć rozwiązanie optymalne, wyrównując najlepszy wynik uzyskany przez Symulowane Wyżarzanie.</w:t>
+      </w:r>
+    </w:p>
+    <w:p>
+      <w:pPr>
+        <w:numPr>
+          <w:ilvl w:val="0"/>
+          <w:numId w:val="26"/>
+        </w:numPr>
+      </w:pPr>
+      <w:r>
+        <w:rPr>
+          <w:b/>
+          <w:bCs/>
+        </w:rPr>
+        <w:t>Wpływ Metody (Operatora Ruchu):</w:t>
+      </w:r>
+      <w:r>
+        <w:t xml:space="preserve"> Ponownie, operator </w:t>
+      </w:r>
+      <w:r>
+        <w:rPr>
+          <w:b/>
+          <w:bCs/>
+        </w:rPr>
+        <w:t>REVERSE</w:t>
+      </w:r>
+      <w:r>
+        <w:t xml:space="preserve"> (średni koszt ok. 11 200) jest zdecydowanie najskuteczniejszy. Operator </w:t>
+      </w:r>
+      <w:r>
+        <w:rPr>
+          <w:b/>
+          <w:bCs/>
+        </w:rPr>
+        <w:t>INSERT</w:t>
+      </w:r>
+      <w:r>
+        <w:t xml:space="preserve"> (średni koszt ok. 12 300) radzi sobie zauważalnie lepiej niż </w:t>
+      </w:r>
+      <w:r>
+        <w:rPr>
+          <w:b/>
+          <w:bCs/>
+        </w:rPr>
+        <w:t>SWAP</w:t>
+      </w:r>
+      <w:r>
+        <w:t xml:space="preserve"> (średni koszt ok. 13 600), który pozostaje najsłabszym wyborem.</w:t>
+      </w:r>
+    </w:p>
+    <w:p>
+      <w:pPr>
+        <w:numPr>
+          <w:ilvl w:val="0"/>
+          <w:numId w:val="26"/>
+        </w:numPr>
+      </w:pPr>
+      <w:r>
+        <w:rPr>
+          <w:b/>
+          <w:bCs/>
+        </w:rPr>
+        <w:t>Wpływ Długości Listy Tabu (tabuListLength):</w:t>
+      </w:r>
+      <w:r>
+        <w:t xml:space="preserve"> Parametr ten ma niewielki, ale zauważalny wpływ. Najlepsze wyniki (zarówno średnie, jak i absolutne) uzyskano dla tabuListLength = 20. Wartości 10 i 50 dały nieznacznie gorsze rezultaty.</w:t>
+      </w:r>
+    </w:p>
+    <w:p>
+      <w:pPr>
+        <w:numPr>
+          <w:ilvl w:val="0"/>
+          <w:numId w:val="26"/>
+        </w:numPr>
+      </w:pPr>
+      <w:r>
+        <w:rPr>
+          <w:b/>
+          <w:bCs/>
+        </w:rPr>
+        <w:t>Wpływ Stagnacji (maxIterationsWithoutImprovement):</w:t>
+      </w:r>
+      <w:r>
+        <w:t xml:space="preserve"> Zwiększenie maksymalnej stagnacji z 500 do 1000 przynosi znaczącą poprawę średniego wyniku dla operatora REVERSE. Dalsze zwiększanie do 2000 daje już tylko marginalną korzyść. Najlepszy absolutny wynik został znaleziony przy stagnacji ustawionej na 1000.</w:t>
+      </w:r>
+    </w:p>
+    <w:p>
+      <w:pPr>
+        <w:numPr>
+          <w:ilvl w:val="0"/>
+          <w:numId w:val="26"/>
+        </w:numPr>
+      </w:pPr>
+      <w:r>
+        <w:rPr>
+          <w:b/>
+          <w:bCs/>
+        </w:rPr>
+        <w:t>Czas Wykonania:</w:t>
+      </w:r>
+      <w:r>
+        <w:t xml:space="preserve"> Czasy wykonania są znacząco wyższe niż w przypadku HC i SA, wahając się od ok. 300 ms do ponad 1100 ms. Co ciekawe, REVERSE był średnio najszybszym operatorem, podczas gdy INSERT najwolniejszym.</w:t>
+      </w:r>
+    </w:p>
+    <w:p>
+      <w:r>
+        <w:rPr>
+          <w:b/>
+          <w:bCs/>
+        </w:rPr>
+        <w:lastRenderedPageBreak/>
+        <w:t>Najlepsza znaleziona konfiguracja (48 Miast):</w:t>
+      </w:r>
+    </w:p>
+    <w:p>
+      <w:pPr>
+        <w:numPr>
+          <w:ilvl w:val="0"/>
+          <w:numId w:val="27"/>
+        </w:numPr>
+      </w:pPr>
+      <w:r>
+        <w:rPr>
+          <w:b/>
+          <w:bCs/>
+        </w:rPr>
+        <w:t>Metoda:</w:t>
+      </w:r>
+      <w:r>
+        <w:t xml:space="preserve"> REVERSE</w:t>
+      </w:r>
+    </w:p>
+    <w:p>
+      <w:pPr>
+        <w:numPr>
+          <w:ilvl w:val="0"/>
+          <w:numId w:val="27"/>
+        </w:numPr>
+      </w:pPr>
+      <w:r>
+        <w:rPr>
+          <w:b/>
+          <w:bCs/>
+        </w:rPr>
+        <w:t>tabuListLength:</w:t>
+      </w:r>
+      <w:r>
+        <w:t xml:space="preserve"> 20</w:t>
+      </w:r>
+    </w:p>
+    <w:p>
+      <w:pPr>
+        <w:numPr>
+          <w:ilvl w:val="0"/>
+          <w:numId w:val="27"/>
+        </w:numPr>
+      </w:pPr>
+      <w:r>
+        <w:rPr>
+          <w:b/>
+          <w:bCs/>
+        </w:rPr>
+        <w:t>maxIterationsWithoutImprovement:</w:t>
+      </w:r>
+      <w:r>
+        <w:t xml:space="preserve"> 1000</w:t>
+      </w:r>
+    </w:p>
+    <w:p>
+      <w:pPr>
+        <w:numPr>
+          <w:ilvl w:val="0"/>
+          <w:numId w:val="27"/>
+        </w:numPr>
+      </w:pPr>
+      <w:r>
+        <w:rPr>
+          <w:b/>
+          <w:bCs/>
+        </w:rPr>
+        <w:t>Koszt:</w:t>
+      </w:r>
+      <w:r>
+        <w:t xml:space="preserve"> 10628</w:t>
+      </w:r>
+    </w:p>
+    <w:p>
+      <w:pPr>
+        <w:numPr>
+          <w:ilvl w:val="1"/>
+          <w:numId w:val="27"/>
+        </w:numPr>
+      </w:pPr>
+      <w:r>
+        <w:rPr>
+          <w:i/>
+          <w:iCs/>
+        </w:rPr>
+        <w:t>Wynik ten jest identyczny z najlepszym wynikiem SA (10628) i lepszy niż HC (10784).</w:t>
+      </w:r>
+    </w:p>
+    <w:p>
+      <w:pPr>
+        <w:rPr>
+          <w:b/>
+          <w:bCs/>
+        </w:rPr>
+      </w:pPr>
+      <w:r>
+        <w:rPr>
+          <w:b/>
+          <w:bCs/>
+        </w:rPr>
+        <w:t>Analiza Wyników dla 76 Miast (TS_Results_48_</w:t>
+      </w:r>
+      <w:r>
+        <w:rPr>
+          <w:b/>
+          <w:bCs/>
+        </w:rPr>
+        <w:t>76.csv)</w:t>
+      </w:r>
+    </w:p>
+    <w:p>
+      <w:r>
+        <w:t>W przypadku średniego problemu, Tabu Search uzyskał wynik identyczny z najlepszym wynikiem algorytmu Hill Climbing, jednak nieznacznie gorszy niż Symulowane Wyżarzanie.</w:t>
+      </w:r>
+    </w:p>
+    <w:p>
+      <w:pPr>
+        <w:numPr>
+          <w:ilvl w:val="0"/>
+          <w:numId w:val="28"/>
+        </w:numPr>
+      </w:pPr>
+      <w:r>
+        <w:rPr>
+          <w:b/>
+          <w:bCs/>
+        </w:rPr>
+        <w:t>Wpływ Metody (Operatora Ruchu):</w:t>
+      </w:r>
+      <w:r>
+        <w:t xml:space="preserve"> Dominacja operatora </w:t>
+      </w:r>
+      <w:r>
+        <w:rPr>
+          <w:b/>
+          <w:bCs/>
+        </w:rPr>
+        <w:t>REVERSE</w:t>
+      </w:r>
+      <w:r>
+        <w:t xml:space="preserve"> (średni koszt ok. 115 000) jest absolutna. Operatory INSERT (śr. ok. 160 000) i SWAP (śr. ok. 186 000) są niekonkurencyjne.</w:t>
+      </w:r>
+    </w:p>
+    <w:p>
+      <w:pPr>
+        <w:numPr>
+          <w:ilvl w:val="0"/>
+          <w:numId w:val="28"/>
+        </w:numPr>
+      </w:pPr>
+      <w:r>
+        <w:rPr>
+          <w:b/>
+          <w:bCs/>
+        </w:rPr>
+        <w:t>Wpływ Długości Listy Tabu (tabuListLength):</w:t>
+      </w:r>
+      <w:r>
+        <w:t xml:space="preserve"> Wpływ tego parametru na ostateczny wynik jest minimalny. Wszystkie trzy testowane wartości (10, 20, 50) dały bardzo zbliżone średnie koszty dla operatora REVERSE.</w:t>
+      </w:r>
+    </w:p>
+    <w:p>
+      <w:pPr>
+        <w:numPr>
+          <w:ilvl w:val="0"/>
+          <w:numId w:val="28"/>
+        </w:numPr>
+      </w:pPr>
+      <w:r>
+        <w:rPr>
+          <w:b/>
+          <w:bCs/>
+        </w:rPr>
+        <w:t>Wpływ Stagnacji (maxIterationsWithoutImprovement):</w:t>
+      </w:r>
+      <w:r>
+        <w:t xml:space="preserve"> Jest to </w:t>
+      </w:r>
+      <w:r>
+        <w:rPr>
+          <w:b/>
+          <w:bCs/>
+        </w:rPr>
+        <w:t>kluczowy parametr</w:t>
+      </w:r>
+      <w:r>
+        <w:t xml:space="preserve"> dla tej wielkości problemu. Obserwujemy silny, jednoznaczny trend: </w:t>
+      </w:r>
+      <w:r>
+        <w:rPr>
+          <w:b/>
+          <w:bCs/>
+        </w:rPr>
+        <w:t>im wyższa stagnacja, tym lepszy wynik</w:t>
+      </w:r>
+      <w:r>
+        <w:t>. Średni koszt systematycznie spadał wraz ze wzrostem maksymalnej liczby iteracji bez poprawy. Najlepsze absolutne rozwiązanie znaleziono przy najwyższej testowanej wartości stagnacji (2000).</w:t>
+      </w:r>
+    </w:p>
+    <w:p>
+      <w:pPr>
+        <w:numPr>
+          <w:ilvl w:val="0"/>
+          <w:numId w:val="28"/>
+        </w:numPr>
+      </w:pPr>
+      <w:r>
+        <w:rPr>
+          <w:b/>
+          <w:bCs/>
+        </w:rPr>
+        <w:t>Czas Wykonania:</w:t>
+      </w:r>
+      <w:r>
+        <w:t xml:space="preserve"> Czasy znacząco rosną, co jest oczekiwane, i są silnie skorelowane z parametrem stagnacji, osiągając średnio ok. 1.45 sekundy dla maxIterationsWithoutImprovement = 2000.</w:t>
+      </w:r>
+    </w:p>
+    <w:p>
+      <w:r>
+        <w:rPr>
+          <w:b/>
+          <w:bCs/>
+        </w:rPr>
+        <w:t>Najlepsza znaleziona konfiguracja (76 Miast):</w:t>
+      </w:r>
+    </w:p>
+    <w:p>
+      <w:pPr>
+        <w:numPr>
+          <w:ilvl w:val="0"/>
+          <w:numId w:val="29"/>
+        </w:numPr>
+      </w:pPr>
+      <w:r>
+        <w:rPr>
+          <w:b/>
+          <w:bCs/>
+        </w:rPr>
+        <w:t>Metoda:</w:t>
+      </w:r>
+      <w:r>
+        <w:t xml:space="preserve"> REVERSE</w:t>
+      </w:r>
+    </w:p>
+    <w:p>
+      <w:pPr>
+        <w:numPr>
+          <w:ilvl w:val="0"/>
+          <w:numId w:val="29"/>
+        </w:numPr>
+      </w:pPr>
+      <w:r>
+        <w:rPr>
+          <w:b/>
+          <w:bCs/>
+        </w:rPr>
+        <w:t>tabuListLength:</w:t>
+      </w:r>
+      <w:r>
+        <w:t xml:space="preserve"> 20</w:t>
+      </w:r>
+    </w:p>
+    <w:p>
+      <w:pPr>
+        <w:numPr>
+          <w:ilvl w:val="0"/>
+          <w:numId w:val="29"/>
+        </w:numPr>
+      </w:pPr>
+      <w:r>
+        <w:rPr>
+          <w:b/>
+          <w:bCs/>
+        </w:rPr>
+        <w:t>maxIterationsWithoutImprovement:</w:t>
+      </w:r>
+      <w:r>
+        <w:t xml:space="preserve"> 2000</w:t>
+      </w:r>
+    </w:p>
+    <w:p>
+      <w:pPr>
+        <w:numPr>
+          <w:ilvl w:val="0"/>
+          <w:numId w:val="29"/>
+        </w:numPr>
+      </w:pPr>
+      <w:r>
+        <w:rPr>
+          <w:b/>
+          <w:bCs/>
+        </w:rPr>
+        <w:t>Koszt:</w:t>
+      </w:r>
+      <w:r>
+        <w:t xml:space="preserve"> 109572</w:t>
+      </w:r>
+    </w:p>
+    <w:p>
+      <w:pPr>
+        <w:numPr>
+          <w:ilvl w:val="1"/>
+          <w:numId w:val="29"/>
+        </w:numPr>
+      </w:pPr>
+      <w:r>
+        <w:rPr>
+          <w:i/>
+          <w:iCs/>
+        </w:rPr>
+        <w:t>Wynik ten jest identyczny z najlepszym wynikiem HC (109572), ale gorszy niż SA (108280).</w:t>
+      </w:r>
+    </w:p>
+    <w:p>
+      <w:pPr>
+        <w:rPr>
+          <w:b/>
+          <w:bCs/>
+        </w:rPr>
+      </w:pPr>
+      <w:r>
+        <w:rPr>
+          <w:b/>
+          <w:bCs/>
+        </w:rPr>
+        <w:lastRenderedPageBreak/>
+        <w:t xml:space="preserve">Analiza Wyników dla </w:t>
+      </w:r>
+      <w:r>
+        <w:rPr>
+          <w:b/>
+          <w:bCs/>
+        </w:rPr>
+        <w:t>127</w:t>
+      </w:r>
+      <w:r>
+        <w:rPr>
+          <w:b/>
+          <w:bCs/>
+        </w:rPr>
+        <w:t xml:space="preserve"> Miast (TS_Results_</w:t>
+      </w:r>
+      <w:r>
+        <w:rPr>
+          <w:b/>
+          <w:bCs/>
+        </w:rPr>
+        <w:t>127</w:t>
+      </w:r>
+      <w:r>
+        <w:rPr>
+          <w:b/>
+          <w:bCs/>
+        </w:rPr>
+        <w:t>_Cities.csv)</w:t>
+      </w:r>
+    </w:p>
+    <w:p/>
+    <w:p/>
+    <w:p>
+      <w:pPr>
+        <w:pStyle w:val="Nagwek3"/>
+      </w:pPr>
+      <w:r>
+        <w:t>Wnioski</w:t>
+      </w:r>
+    </w:p>
+    <w:p/>
+    <w:p>
+      <w:pPr>
+        <w:pStyle w:val="Nagwek2"/>
+      </w:pPr>
+      <w:r>
+        <w:t>Algorytm Mrówkowy (Ant Colony Optimization - ACO)</w:t>
+      </w:r>
+    </w:p>
+    <w:p>
+      <w:r>
+        <w:t xml:space="preserve">Algorytm Mrówkowy (ACO) jest zaawansowaną </w:t>
+      </w:r>
+      <w:r>
+        <w:rPr>
+          <w:b/>
+          <w:bCs/>
+        </w:rPr>
+        <w:t>metaheurystyką populacyjną</w:t>
+      </w:r>
+      <w:r>
+        <w:t xml:space="preserve">, inspirowaną rzeczywistym zachowaniem mrówek poszukujących najkrótszej drogi między mrowiskiem a źródłem pożywienia. W odróżnieniu od algorytmów opartych na lokalnym przeszukiwaniu (jak HC, SA czy TS), ACO należy do rodziny algorytmów </w:t>
+      </w:r>
+      <w:r>
+        <w:rPr>
+          <w:b/>
+          <w:bCs/>
+        </w:rPr>
+        <w:t>konstrukcyjnych</w:t>
+      </w:r>
+      <w:r>
+        <w:t>. Oznacza to, że w każdej iteracji rozwiązania (trasy) są budowane od podstaw przez "agentów" (mrówki), a nie modyfikowane.</w:t>
+      </w:r>
+    </w:p>
+    <w:p>
+      <w:pPr>
+        <w:pStyle w:val="Nagwek3"/>
+      </w:pPr>
+      <w:r>
+        <w:t>Zasada Działania</w:t>
+      </w:r>
+    </w:p>
+    <w:p>
+      <w:r>
+        <w:t xml:space="preserve">Algorytm symuluje działanie kolonii mrówek, które komunikują się ze sobą w sposób pośredni (tzw. </w:t>
+      </w:r>
+      <w:r>
+        <w:rPr>
+          <w:b/>
+          <w:bCs/>
+        </w:rPr>
+        <w:t>stygmergia</w:t>
+      </w:r>
+      <w:r>
+        <w:t>) poprzez zostawianie śladu feromonowego na przebytych ścieżkach (krawędziach między miastami).</w:t>
+      </w:r>
+    </w:p>
+    <w:p>
+      <w:r>
+        <w:t>Działanie algorytmu opiera się na dwóch głównych fazach, powtarzanych w pętlach:</w:t>
+      </w:r>
+    </w:p>
+    <w:p>
+      <w:pPr>
+        <w:numPr>
+          <w:ilvl w:val="0"/>
+          <w:numId w:val="24"/>
+        </w:numPr>
+      </w:pPr>
+      <w:r>
+        <w:rPr>
+          <w:b/>
+          <w:bCs/>
+        </w:rPr>
+        <w:t>Konstrukcja Tras przez Mrówki:</w:t>
+      </w:r>
+    </w:p>
+    <w:p>
+      <w:pPr>
+        <w:numPr>
+          <w:ilvl w:val="1"/>
+          <w:numId w:val="24"/>
+        </w:numPr>
+      </w:pPr>
+      <w:r>
+        <w:t>W każdej iteracji, określona liczba mrówek (numAnts) jest umieszczana w losowo wybranych miastach startowych.</w:t>
+      </w:r>
+    </w:p>
+    <w:p>
+      <w:pPr>
+        <w:numPr>
+          <w:ilvl w:val="1"/>
+          <w:numId w:val="24"/>
+        </w:numPr>
+      </w:pPr>
+      <w:r>
+        <w:t>Każda mrówka niezależnie buduje pełną trasę (cykl Hamiltona), odwiedzając każde miasto dokładnie raz.</w:t>
+      </w:r>
+    </w:p>
+    <w:p>
+      <w:pPr>
+        <w:numPr>
+          <w:ilvl w:val="1"/>
+          <w:numId w:val="24"/>
+        </w:numPr>
+      </w:pPr>
+      <w:r>
+        <w:t xml:space="preserve">Wybór następnego, nieodwiedzonego miasta przez mrówkę jest </w:t>
+      </w:r>
+      <w:r>
+        <w:rPr>
+          <w:b/>
+          <w:bCs/>
+        </w:rPr>
+        <w:t>probabilistyczny</w:t>
+      </w:r>
+      <w:r>
+        <w:t xml:space="preserve">. Prawdopodobieństwo przejścia z miasta </w:t>
+      </w:r>
+      <w:r>
+        <w:rPr>
+          <w:i/>
+          <w:iCs/>
+        </w:rPr>
+        <w:t>i</w:t>
+      </w:r>
+      <w:r>
+        <w:t xml:space="preserve"> do miasta </w:t>
+      </w:r>
+      <w:r>
+        <w:rPr>
+          <w:i/>
+          <w:iCs/>
+        </w:rPr>
+        <w:t>j</w:t>
+      </w:r>
+      <w:r>
+        <w:t xml:space="preserve"> zależy od dwóch czynników:</w:t>
+      </w:r>
+    </w:p>
+    <w:p>
+      <w:pPr>
+        <w:numPr>
+          <w:ilvl w:val="2"/>
+          <w:numId w:val="24"/>
+        </w:numPr>
+      </w:pPr>
+      <w:r>
+        <w:rPr>
+          <w:b/>
+          <w:bCs/>
+        </w:rPr>
+        <w:t>Ilości feromonu (tau):</w:t>
+      </w:r>
+      <w:r>
+        <w:t xml:space="preserve"> Siły śladu feromonowego na krawędzi </w:t>
+      </w:r>
+      <w:r>
+        <w:rPr>
+          <w:i/>
+          <w:iCs/>
+        </w:rPr>
+        <w:t>(i, j)</w:t>
+      </w:r>
+      <w:r>
+        <w:t>. Im silniejszy ślad (pozostawiony przez poprzednie mrówki), tym większe prawdopodobieństwo wyboru.</w:t>
+      </w:r>
+    </w:p>
+    <w:p>
+      <w:pPr>
+        <w:numPr>
+          <w:ilvl w:val="2"/>
+          <w:numId w:val="24"/>
+        </w:numPr>
+      </w:pPr>
+      <w:r>
+        <w:rPr>
+          <w:b/>
+          <w:bCs/>
+        </w:rPr>
+        <w:t>Widoczności (eta):</w:t>
+      </w:r>
+      <w:r>
+        <w:t xml:space="preserve"> Heurystycznej atrakcyjności krawędzi. W problemie TSP jest to zazwyczaj odwrotność odległości (1/di</w:t>
+      </w:r>
+      <w:r>
+        <w:t>j</w:t>
+      </w:r>
+      <w:r>
+        <w:t>). Mrówki preferują krótsze, "lepiej widoczne" krawędzie.</w:t>
+      </w:r>
+    </w:p>
+    <w:p>
+      <w:pPr>
+        <w:numPr>
+          <w:ilvl w:val="0"/>
+          <w:numId w:val="24"/>
+        </w:numPr>
+      </w:pPr>
+      <w:r>
+        <w:rPr>
+          <w:b/>
+          <w:bCs/>
+        </w:rPr>
+        <w:t>Aktualizacja Feromonu:</w:t>
+      </w:r>
+    </w:p>
+    <w:p>
+      <w:pPr>
+        <w:numPr>
+          <w:ilvl w:val="1"/>
+          <w:numId w:val="24"/>
+        </w:numPr>
+      </w:pPr>
+      <w:r>
+        <w:lastRenderedPageBreak/>
+        <w:t>Po tym, jak wszystkie mrówki zbudują swoje trasy, następuje globalna aktualizacja mapy feromonów.</w:t>
+      </w:r>
+    </w:p>
+    <w:p>
+      <w:pPr>
+        <w:numPr>
+          <w:ilvl w:val="1"/>
+          <w:numId w:val="24"/>
+        </w:numPr>
+      </w:pPr>
+      <w:r>
+        <w:rPr>
+          <w:b/>
+          <w:bCs/>
+        </w:rPr>
+        <w:t>Parowanie (Evaporation):</w:t>
+      </w:r>
+      <w:r>
+        <w:t xml:space="preserve"> Ilość feromonu na </w:t>
+      </w:r>
+      <w:r>
+        <w:rPr>
+          <w:i/>
+          <w:iCs/>
+        </w:rPr>
+        <w:t>wszystkich</w:t>
+      </w:r>
+      <w:r>
+        <w:t xml:space="preserve"> krawędziach jest redukowana o pewien stały współczynnik (rho). Mechanizm ten pozwala algorytmowi "zapominać" o złych lub nieużywanych ścieżkach, zapobiegając zbyt szybkiej zbieżności do słabego optimum lokalnego.</w:t>
+      </w:r>
+    </w:p>
+    <w:p>
+      <w:pPr>
+        <w:numPr>
+          <w:ilvl w:val="1"/>
+          <w:numId w:val="24"/>
+        </w:numPr>
+      </w:pPr>
+      <w:r>
+        <w:rPr>
+          <w:b/>
+          <w:bCs/>
+        </w:rPr>
+        <w:t>Wzmocnienie (Reinforcement):</w:t>
+      </w:r>
+      <w:r>
+        <w:t xml:space="preserve"> Mrówki, które w danej iteracji zbudowały </w:t>
+      </w:r>
+      <w:r>
+        <w:rPr>
+          <w:i/>
+          <w:iCs/>
+        </w:rPr>
+        <w:t>najkrótsze</w:t>
+      </w:r>
+      <w:r>
+        <w:t xml:space="preserve"> trasy, nanoszą dodatkowy feromon na krawędzie, z których korzystały. Siła wzmocnienia jest zazwyczaj odwrotnie proporcjonalna do długości znalezionej trasy (im krótsza trasa, tym silniejszy ślad).</w:t>
+      </w:r>
+    </w:p>
+    <w:p>
+      <w:r>
+        <w:t>Proces ten jest powtarzany przez określoną liczbę iteracji (maxIterations). Z biegiem czasu ślady feromonowe na krawędziach należących do najlepszych globalnie rozwiązań stają się najsilniejsze, kierując kolejne "pokolenia" mrówek w stronę optymalnych tras.</w:t>
+      </w:r>
+    </w:p>
+    <w:p>
+      <w:r>
+        <w:rPr>
+          <w:b/>
+          <w:bCs/>
+        </w:rPr>
+        <w:t>Ważna uwaga:</w:t>
+      </w:r>
+      <w:r>
+        <w:t xml:space="preserve"> W odróżnieniu od algorytmów Hill Climbing, Symulowanego Wyżarzania i Przeszukiwania Tabu, w tej implementacji algorytm mrówkowy </w:t>
+      </w:r>
+      <w:r>
+        <w:rPr>
+          <w:b/>
+          <w:bCs/>
+        </w:rPr>
+        <w:t>nie wykorzystuje operatorów sąsiedztwa</w:t>
+      </w:r>
+      <w:r>
+        <w:t xml:space="preserve"> (sekwencji ruchu) takich jak SWAP, INSERT czy REVERSE. Cały proces optymalizacji opiera się wyłącznie na mechanizmie konstrukcji tras i aktualizacji feromonów.</w:t>
+      </w:r>
+    </w:p>
+    <w:p>
+      <w:pPr>
+        <w:pStyle w:val="Nagwek3"/>
+      </w:pPr>
+      <w:r>
+        <w:t>Parametryzacja</w:t>
+      </w:r>
+    </w:p>
+    <w:p>
+      <w:r>
+        <w:t>Wydajność algorytmu ACO jest krytycznie zależna od zestrojenia parametrów, które balansują między eksploracją (poszukiwaniem nowych tras) a eksploatacją (korzystaniem z już znalezionych, dobrych ścieżek).</w:t>
+      </w:r>
+    </w:p>
+    <w:p>
+      <w:r>
+        <w:t>Poniższa tabela przedstawia parametry zdefiniowane dla algorytmu:</w:t>
+      </w:r>
+    </w:p>
+    <w:tbl>
+      <w:tblPr>
+        <w:tblW w:w="0" w:type="auto"/>
+        <w:tblCellSpacing w:w="15" w:type="dxa"/>
+        <w:tblCellMar>
+          <w:left w:w="0" w:type="dxa"/>
+          <w:right w:w="0" w:type="dxa"/>
+        </w:tblCellMar>
+        <w:tblLook w:val="04A0" w:firstRow="1" w:lastRow="0" w:firstColumn="1" w:lastColumn="0" w:noHBand="0" w:noVBand="1"/>
+      </w:tblPr>
+      <w:tblGrid>
+        <w:gridCol w:w="2279"/>
+        <w:gridCol w:w="2072"/>
+        <w:gridCol w:w="4705"/>
+      </w:tblGrid>
+      <w:tr>
+        <w:trPr>
+          <w:tblHeader/>
+          <w:tblCellSpacing w:w="15" w:type="dxa"/>
+        </w:trPr>
+        <w:tc>
+          <w:tcPr>
+            <w:tcW w:w="0" w:type="auto"/>
+            <w:tcBorders>
+              <w:top w:val="single" w:sz="6" w:space="0" w:color="auto"/>
+              <w:left w:val="single" w:sz="6" w:space="0" w:color="auto"/>
+              <w:bottom w:val="single" w:sz="6" w:space="0" w:color="auto"/>
+              <w:right w:val="single" w:sz="6" w:space="0" w:color="auto"/>
+            </w:tcBorders>
+            <w:tcMar>
+              <w:top w:w="120" w:type="dxa"/>
+              <w:left w:w="180" w:type="dxa"/>
+              <w:bottom w:w="120" w:type="dxa"/>
+              <w:right w:w="180" w:type="dxa"/>
+            </w:tcMar>
+            <w:vAlign w:val="center"/>
+            <w:hideMark/>
+          </w:tcPr>
+          <w:p>
+            <w:r>
+              <w:rPr>
+                <w:b/>
+                <w:bCs/>
+              </w:rPr>
+              <w:t>Parametr</w:t>
+            </w:r>
+          </w:p>
+        </w:tc>
+        <w:tc>
+          <w:tcPr>
+            <w:tcW w:w="0" w:type="auto"/>
+            <w:tcBorders>
+              <w:top w:val="single" w:sz="6" w:space="0" w:color="auto"/>
+              <w:left w:val="single" w:sz="6" w:space="0" w:color="auto"/>
+              <w:bottom w:val="single" w:sz="6" w:space="0" w:color="auto"/>
+              <w:right w:val="single" w:sz="6" w:space="0" w:color="auto"/>
+            </w:tcBorders>
+            <w:tcMar>
+              <w:top w:w="120" w:type="dxa"/>
+              <w:left w:w="180" w:type="dxa"/>
+              <w:bottom w:w="120" w:type="dxa"/>
+              <w:right w:w="180" w:type="dxa"/>
+            </w:tcMar>
+            <w:vAlign w:val="center"/>
+            <w:hideMark/>
+          </w:tcPr>
+          <w:p>
+            <w:r>
+              <w:rPr>
+                <w:b/>
+                <w:bCs/>
+              </w:rPr>
+              <w:t>Zbiór testowanych wartości</w:t>
+            </w:r>
+          </w:p>
+        </w:tc>
+        <w:tc>
+          <w:tcPr>
+            <w:tcW w:w="0" w:type="auto"/>
+            <w:tcBorders>
+              <w:top w:val="single" w:sz="6" w:space="0" w:color="auto"/>
+              <w:left w:val="single" w:sz="6" w:space="0" w:color="auto"/>
+              <w:bottom w:val="single" w:sz="6" w:space="0" w:color="auto"/>
+              <w:right w:val="single" w:sz="6" w:space="0" w:color="auto"/>
+            </w:tcBorders>
+            <w:tcMar>
+              <w:top w:w="120" w:type="dxa"/>
+              <w:left w:w="180" w:type="dxa"/>
+              <w:bottom w:w="120" w:type="dxa"/>
+              <w:right w:w="180" w:type="dxa"/>
+            </w:tcMar>
+            <w:vAlign w:val="center"/>
+            <w:hideMark/>
+          </w:tcPr>
+          <w:p>
+            <w:r>
+              <w:rPr>
+                <w:b/>
+                <w:bCs/>
+              </w:rPr>
+              <w:t>Opis</w:t>
+            </w:r>
+          </w:p>
+        </w:tc>
+      </w:tr>
+      <w:tr>
+        <w:trPr>
+          <w:tblCellSpacing w:w="15" w:type="dxa"/>
+        </w:trPr>
+        <w:tc>
+          <w:tcPr>
+            <w:tcW w:w="0" w:type="auto"/>
+            <w:tcBorders>
+              <w:top w:val="single" w:sz="6" w:space="0" w:color="auto"/>
+              <w:left w:val="single" w:sz="6" w:space="0" w:color="auto"/>
+              <w:bottom w:val="single" w:sz="6" w:space="0" w:color="auto"/>
+              <w:right w:val="single" w:sz="6" w:space="0" w:color="auto"/>
+            </w:tcBorders>
+            <w:tcMar>
+              <w:top w:w="120" w:type="dxa"/>
+              <w:left w:w="180" w:type="dxa"/>
+              <w:bottom w:w="120" w:type="dxa"/>
+              <w:right w:w="180" w:type="dxa"/>
+            </w:tcMar>
+            <w:vAlign w:val="center"/>
+            <w:hideMark/>
+          </w:tcPr>
+          <w:p>
+            <w:r>
+              <w:t>numAnts (Liczba mrówek)</w:t>
+            </w:r>
+          </w:p>
+        </w:tc>
+        <w:tc>
+          <w:tcPr>
+            <w:tcW w:w="0" w:type="auto"/>
+            <w:tcBorders>
+              <w:top w:val="single" w:sz="6" w:space="0" w:color="auto"/>
+              <w:left w:val="single" w:sz="6" w:space="0" w:color="auto"/>
+              <w:bottom w:val="single" w:sz="6" w:space="0" w:color="auto"/>
+              <w:right w:val="single" w:sz="6" w:space="0" w:color="auto"/>
+            </w:tcBorders>
+            <w:tcMar>
+              <w:top w:w="120" w:type="dxa"/>
+              <w:left w:w="180" w:type="dxa"/>
+              <w:bottom w:w="120" w:type="dxa"/>
+              <w:right w:w="180" w:type="dxa"/>
+            </w:tcMar>
+            <w:vAlign w:val="center"/>
+            <w:hideMark/>
+          </w:tcPr>
+          <w:p>
+            <w:r>
+              <w:t>{ 10, 20, 50 }</w:t>
+            </w:r>
+          </w:p>
+        </w:tc>
+        <w:tc>
+          <w:tcPr>
+            <w:tcW w:w="0" w:type="auto"/>
+            <w:tcBorders>
+              <w:top w:val="single" w:sz="6" w:space="0" w:color="auto"/>
+              <w:left w:val="single" w:sz="6" w:space="0" w:color="auto"/>
+              <w:bottom w:val="single" w:sz="6" w:space="0" w:color="auto"/>
+              <w:right w:val="single" w:sz="6" w:space="0" w:color="auto"/>
+            </w:tcBorders>
+            <w:tcMar>
+              <w:top w:w="120" w:type="dxa"/>
+              <w:left w:w="180" w:type="dxa"/>
+              <w:bottom w:w="120" w:type="dxa"/>
+              <w:right w:w="180" w:type="dxa"/>
+            </w:tcMar>
+            <w:vAlign w:val="center"/>
+            <w:hideMark/>
+          </w:tcPr>
+          <w:p>
+            <w:r>
+              <w:t>Liczba agentów (mrówek) budujących niezależne trasy w każdej iteracji.</w:t>
+            </w:r>
+          </w:p>
+        </w:tc>
+      </w:tr>
+      <w:tr>
+        <w:trPr>
+          <w:tblCellSpacing w:w="15" w:type="dxa"/>
+        </w:trPr>
+        <w:tc>
+          <w:tcPr>
+            <w:tcW w:w="0" w:type="auto"/>
+            <w:tcBorders>
+              <w:top w:val="single" w:sz="6" w:space="0" w:color="auto"/>
+              <w:left w:val="single" w:sz="6" w:space="0" w:color="auto"/>
+              <w:bottom w:val="single" w:sz="6" w:space="0" w:color="auto"/>
+              <w:right w:val="single" w:sz="6" w:space="0" w:color="auto"/>
+            </w:tcBorders>
+            <w:tcMar>
+              <w:top w:w="120" w:type="dxa"/>
+              <w:left w:w="180" w:type="dxa"/>
+              <w:bottom w:w="120" w:type="dxa"/>
+              <w:right w:w="180" w:type="dxa"/>
+            </w:tcMar>
+            <w:vAlign w:val="center"/>
+            <w:hideMark/>
+          </w:tcPr>
+          <w:p>
+            <w:r>
+              <w:t>alphas (Waga feromonu, alpha</w:t>
+            </w:r>
+          </w:p>
+        </w:tc>
+        <w:tc>
+          <w:tcPr>
+            <w:tcW w:w="0" w:type="auto"/>
+            <w:tcBorders>
+              <w:top w:val="single" w:sz="6" w:space="0" w:color="auto"/>
+              <w:left w:val="single" w:sz="6" w:space="0" w:color="auto"/>
+              <w:bottom w:val="single" w:sz="6" w:space="0" w:color="auto"/>
+              <w:right w:val="single" w:sz="6" w:space="0" w:color="auto"/>
+            </w:tcBorders>
+            <w:tcMar>
+              <w:top w:w="120" w:type="dxa"/>
+              <w:left w:w="180" w:type="dxa"/>
+              <w:bottom w:w="120" w:type="dxa"/>
+              <w:right w:w="180" w:type="dxa"/>
+            </w:tcMar>
+            <w:vAlign w:val="center"/>
+            <w:hideMark/>
+          </w:tcPr>
+          <w:p>
+            <w:r>
+              <w:t>{ 1.0, 2.0, 5.0 }</w:t>
+            </w:r>
+          </w:p>
+        </w:tc>
+        <w:tc>
+          <w:tcPr>
+            <w:tcW w:w="0" w:type="auto"/>
+            <w:tcBorders>
+              <w:top w:val="single" w:sz="6" w:space="0" w:color="auto"/>
+              <w:left w:val="single" w:sz="6" w:space="0" w:color="auto"/>
+              <w:bottom w:val="single" w:sz="6" w:space="0" w:color="auto"/>
+              <w:right w:val="single" w:sz="6" w:space="0" w:color="auto"/>
+            </w:tcBorders>
+            <w:tcMar>
+              <w:top w:w="120" w:type="dxa"/>
+              <w:left w:w="180" w:type="dxa"/>
+              <w:bottom w:w="120" w:type="dxa"/>
+              <w:right w:w="180" w:type="dxa"/>
+            </w:tcMar>
+            <w:vAlign w:val="center"/>
+            <w:hideMark/>
+          </w:tcPr>
+          <w:p>
+            <w:r>
+              <w:t xml:space="preserve">Kontroluje wpływ śladu feromonowego ($\tau$) na decyzję mrówki. Wyższa wartość $\alpha$ oznacza, że mrówki </w:t>
+            </w:r>
+            <w:r>
+              <w:lastRenderedPageBreak/>
+              <w:t>silniej polegają na "doświadczeniu" poprzednich mrówek.</w:t>
+            </w:r>
+          </w:p>
+        </w:tc>
+      </w:tr>
+      <w:tr>
+        <w:trPr>
+          <w:tblCellSpacing w:w="15" w:type="dxa"/>
+        </w:trPr>
+        <w:tc>
+          <w:tcPr>
+            <w:tcW w:w="0" w:type="auto"/>
+            <w:tcBorders>
+              <w:top w:val="single" w:sz="6" w:space="0" w:color="auto"/>
+              <w:left w:val="single" w:sz="6" w:space="0" w:color="auto"/>
+              <w:bottom w:val="single" w:sz="6" w:space="0" w:color="auto"/>
+              <w:right w:val="single" w:sz="6" w:space="0" w:color="auto"/>
+            </w:tcBorders>
+            <w:tcMar>
+              <w:top w:w="120" w:type="dxa"/>
+              <w:left w:w="180" w:type="dxa"/>
+              <w:bottom w:w="120" w:type="dxa"/>
+              <w:right w:w="180" w:type="dxa"/>
+            </w:tcMar>
+            <w:vAlign w:val="center"/>
+            <w:hideMark/>
+          </w:tcPr>
+          <w:p>
+            <w:r>
+              <w:lastRenderedPageBreak/>
+              <w:t>betas (Waga heurystyki, beta</w:t>
+            </w:r>
+          </w:p>
+        </w:tc>
+        <w:tc>
+          <w:tcPr>
+            <w:tcW w:w="0" w:type="auto"/>
+            <w:tcBorders>
+              <w:top w:val="single" w:sz="6" w:space="0" w:color="auto"/>
+              <w:left w:val="single" w:sz="6" w:space="0" w:color="auto"/>
+              <w:bottom w:val="single" w:sz="6" w:space="0" w:color="auto"/>
+              <w:right w:val="single" w:sz="6" w:space="0" w:color="auto"/>
+            </w:tcBorders>
+            <w:tcMar>
+              <w:top w:w="120" w:type="dxa"/>
+              <w:left w:w="180" w:type="dxa"/>
+              <w:bottom w:w="120" w:type="dxa"/>
+              <w:right w:w="180" w:type="dxa"/>
+            </w:tcMar>
+            <w:vAlign w:val="center"/>
+            <w:hideMark/>
+          </w:tcPr>
+          <w:p>
+            <w:r>
+              <w:t>{ 2.0, 5.0, 7.0 }</w:t>
+            </w:r>
+          </w:p>
+        </w:tc>
+        <w:tc>
+          <w:tcPr>
+            <w:tcW w:w="0" w:type="auto"/>
+            <w:tcBorders>
+              <w:top w:val="single" w:sz="6" w:space="0" w:color="auto"/>
+              <w:left w:val="single" w:sz="6" w:space="0" w:color="auto"/>
+              <w:bottom w:val="single" w:sz="6" w:space="0" w:color="auto"/>
+              <w:right w:val="single" w:sz="6" w:space="0" w:color="auto"/>
+            </w:tcBorders>
+            <w:tcMar>
+              <w:top w:w="120" w:type="dxa"/>
+              <w:left w:w="180" w:type="dxa"/>
+              <w:bottom w:w="120" w:type="dxa"/>
+              <w:right w:w="180" w:type="dxa"/>
+            </w:tcMar>
+            <w:vAlign w:val="center"/>
+            <w:hideMark/>
+          </w:tcPr>
+          <w:p>
+            <w:r>
+              <w:t>Kontroluje wpływ heurystyki (atrakcyjności krawędzi, $\eta$). Wyższa wartość $\beta$ oznacza bardziej "zachłanne" działanie (silniejszą preferencję dla najbliższych miast).</w:t>
+            </w:r>
+          </w:p>
+        </w:tc>
+      </w:tr>
+      <w:tr>
+        <w:trPr>
+          <w:tblCellSpacing w:w="15" w:type="dxa"/>
+        </w:trPr>
+        <w:tc>
+          <w:tcPr>
+            <w:tcW w:w="0" w:type="auto"/>
+            <w:tcBorders>
+              <w:top w:val="single" w:sz="6" w:space="0" w:color="auto"/>
+              <w:left w:val="single" w:sz="6" w:space="0" w:color="auto"/>
+              <w:bottom w:val="single" w:sz="6" w:space="0" w:color="auto"/>
+              <w:right w:val="single" w:sz="6" w:space="0" w:color="auto"/>
+            </w:tcBorders>
+            <w:tcMar>
+              <w:top w:w="120" w:type="dxa"/>
+              <w:left w:w="180" w:type="dxa"/>
+              <w:bottom w:w="120" w:type="dxa"/>
+              <w:right w:w="180" w:type="dxa"/>
+            </w:tcMar>
+            <w:vAlign w:val="center"/>
+            <w:hideMark/>
+          </w:tcPr>
+          <w:p>
+            <w:r>
+              <w:t>rhos (Współczynnik parowania, rho</w:t>
+            </w:r>
+          </w:p>
+        </w:tc>
+        <w:tc>
+          <w:tcPr>
+            <w:tcW w:w="0" w:type="auto"/>
+            <w:tcBorders>
+              <w:top w:val="single" w:sz="6" w:space="0" w:color="auto"/>
+              <w:left w:val="single" w:sz="6" w:space="0" w:color="auto"/>
+              <w:bottom w:val="single" w:sz="6" w:space="0" w:color="auto"/>
+              <w:right w:val="single" w:sz="6" w:space="0" w:color="auto"/>
+            </w:tcBorders>
+            <w:tcMar>
+              <w:top w:w="120" w:type="dxa"/>
+              <w:left w:w="180" w:type="dxa"/>
+              <w:bottom w:w="120" w:type="dxa"/>
+              <w:right w:w="180" w:type="dxa"/>
+            </w:tcMar>
+            <w:vAlign w:val="center"/>
+            <w:hideMark/>
+          </w:tcPr>
+          <w:p>
+            <w:r>
+              <w:t>{ 0.1, 0.5, 0.8 }</w:t>
+            </w:r>
+          </w:p>
+        </w:tc>
+        <w:tc>
+          <w:tcPr>
+            <w:tcW w:w="0" w:type="auto"/>
+            <w:tcBorders>
+              <w:top w:val="single" w:sz="6" w:space="0" w:color="auto"/>
+              <w:left w:val="single" w:sz="6" w:space="0" w:color="auto"/>
+              <w:bottom w:val="single" w:sz="6" w:space="0" w:color="auto"/>
+              <w:right w:val="single" w:sz="6" w:space="0" w:color="auto"/>
+            </w:tcBorders>
+            <w:tcMar>
+              <w:top w:w="120" w:type="dxa"/>
+              <w:left w:w="180" w:type="dxa"/>
+              <w:bottom w:w="120" w:type="dxa"/>
+              <w:right w:w="180" w:type="dxa"/>
+            </w:tcMar>
+            <w:vAlign w:val="center"/>
+            <w:hideMark/>
+          </w:tcPr>
+          <w:p>
+            <w:r>
+              <w:t>Określa tempo "zapominania" feromonu (parowania). Wartość bliska 0 oznacza bardzo wolne parowanie (silna pamięć), a bliska 1 bardzo szybkie (słaba pamięć).</w:t>
+            </w:r>
+          </w:p>
+        </w:tc>
+      </w:tr>
+    </w:tbl>
+    <w:p/>
+    <w:p>
+      <w:r>
+        <w:t>Dodatkowo, zdefiniowano parametry kontrolujące przebieg całego eksperymentu:</w:t>
+      </w:r>
+    </w:p>
+    <w:p>
+      <w:pPr>
+        <w:numPr>
+          <w:ilvl w:val="0"/>
+          <w:numId w:val="25"/>
+        </w:numPr>
+      </w:pPr>
+      <w:r>
+        <w:rPr>
+          <w:b/>
+          <w:bCs/>
+        </w:rPr>
+        <w:t>maxIterations (Liczba iteracji):</w:t>
+      </w:r>
+      <w:r>
+        <w:t xml:space="preserve"> Ustawiona na stałą wartość </w:t>
+      </w:r>
+      <w:r>
+        <w:rPr>
+          <w:b/>
+          <w:bCs/>
+        </w:rPr>
+        <w:t>700</w:t>
+      </w:r>
+      <w:r>
+        <w:t>. Definiuje, ile cykli (budowa tras -&gt; aktualizacja feromonu) wykona algorytm w ramach jednego uruchomienia.</w:t>
+      </w:r>
+    </w:p>
+    <w:p>
+      <w:pPr>
+        <w:numPr>
+          <w:ilvl w:val="0"/>
+          <w:numId w:val="25"/>
+        </w:numPr>
+      </w:pPr>
+      <w:r>
+        <w:rPr>
+          <w:b/>
+          <w:bCs/>
+        </w:rPr>
+        <w:t>MultiStartCount (Liczba uruchomień):</w:t>
+      </w:r>
+      <w:r>
+        <w:t xml:space="preserve"> Ustawiona na </w:t>
+      </w:r>
+      <w:r>
+        <w:rPr>
+          <w:b/>
+          <w:bCs/>
+        </w:rPr>
+        <w:t>10</w:t>
+      </w:r>
+      <w:r>
+        <w:t>. Podobnie jak w poprzednich algorytmach, cała procedura ACO jest uruchamiana wielokrotnie z różnymi ziarnami losowości, a jako wynik końcowy wybierane jest najlepsze globalnie znalezione rozwiązanie.</w:t>
+      </w:r>
+    </w:p>
+    <w:p>
+      <w:pPr>
+        <w:pStyle w:val="Nagwek3"/>
+      </w:pPr>
+      <w:r>
+        <w:t>Testowanie</w:t>
+      </w:r>
+    </w:p>
+    <w:p>
+      <w:pPr>
+        <w:pStyle w:val="Nagwek3"/>
+      </w:pPr>
+      <w:r>
+        <w:t>Wnioski</w:t>
+      </w:r>
+    </w:p>
+    <w:p/>
     <w:sectPr>
       <w:pgSz w:w="11906" w:h="16838"/>
       <w:pgMar w:top="1417" w:right="1417" w:bottom="1417" w:left="1417" w:header="708" w:footer="708" w:gutter="0"/>
@@ -6866,6 +7477,155 @@
     </w:lvl>
   </w:abstractNum>
   <w:abstractNum w:abstractNumId="2" w15:restartNumberingAfterBreak="0">
+    <w:nsid w:val="09634845"/>
+    <w:multiLevelType w:val="multilevel"/>
+    <w:tmpl w:val="9BBC0E1A"/>
+    <w:lvl w:ilvl="0">
+      <w:start w:val="1"/>
+      <w:numFmt w:val="bullet"/>
+      <w:lvlText w:val=""/>
+      <w:lvlJc w:val="left"/>
+      <w:pPr>
+        <w:tabs>
+          <w:tab w:val="num" w:pos="720"/>
+        </w:tabs>
+        <w:ind w:left="720" w:hanging="360"/>
+      </w:pPr>
+      <w:rPr>
+        <w:rFonts w:ascii="Symbol" w:hAnsi="Symbol" w:hint="default"/>
+        <w:sz w:val="20"/>
+      </w:rPr>
+    </w:lvl>
+    <w:lvl w:ilvl="1">
+      <w:start w:val="1"/>
+      <w:numFmt w:val="bullet"/>
+      <w:lvlText w:val="o"/>
+      <w:lvlJc w:val="left"/>
+      <w:pPr>
+        <w:tabs>
+          <w:tab w:val="num" w:pos="1440"/>
+        </w:tabs>
+        <w:ind w:left="1440" w:hanging="360"/>
+      </w:pPr>
+      <w:rPr>
+        <w:rFonts w:ascii="Courier New" w:hAnsi="Courier New" w:hint="default"/>
+        <w:sz w:val="20"/>
+      </w:rPr>
+    </w:lvl>
+    <w:lvl w:ilvl="2" w:tentative="1">
+      <w:start w:val="1"/>
+      <w:numFmt w:val="bullet"/>
+      <w:lvlText w:val=""/>
+      <w:lvlJc w:val="left"/>
+      <w:pPr>
+        <w:tabs>
+          <w:tab w:val="num" w:pos="2160"/>
+        </w:tabs>
+        <w:ind w:left="2160" w:hanging="360"/>
+      </w:pPr>
+      <w:rPr>
+        <w:rFonts w:ascii="Wingdings" w:hAnsi="Wingdings" w:hint="default"/>
+        <w:sz w:val="20"/>
+      </w:rPr>
+    </w:lvl>
+    <w:lvl w:ilvl="3" w:tentative="1">
+      <w:start w:val="1"/>
+      <w:numFmt w:val="bullet"/>
+      <w:lvlText w:val=""/>
+      <w:lvlJc w:val="left"/>
+      <w:pPr>
+        <w:tabs>
+          <w:tab w:val="num" w:pos="2880"/>
+        </w:tabs>
+        <w:ind w:left="2880" w:hanging="360"/>
+      </w:pPr>
+      <w:rPr>
+        <w:rFonts w:ascii="Wingdings" w:hAnsi="Wingdings" w:hint="default"/>
+        <w:sz w:val="20"/>
+      </w:rPr>
+    </w:lvl>
+    <w:lvl w:ilvl="4" w:tentative="1">
+      <w:start w:val="1"/>
+      <w:numFmt w:val="bullet"/>
+      <w:lvlText w:val=""/>
+      <w:lvlJc w:val="left"/>
+      <w:pPr>
+        <w:tabs>
+          <w:tab w:val="num" w:pos="3600"/>
+        </w:tabs>
+        <w:ind w:left="3600" w:hanging="360"/>
+      </w:pPr>
+      <w:rPr>
+        <w:rFonts w:ascii="Wingdings" w:hAnsi="Wingdings" w:hint="default"/>
+        <w:sz w:val="20"/>
+      </w:rPr>
+    </w:lvl>
+    <w:lvl w:ilvl="5" w:tentative="1">
+      <w:start w:val="1"/>
+      <w:numFmt w:val="bullet"/>
+      <w:lvlText w:val=""/>
+      <w:lvlJc w:val="left"/>
+      <w:pPr>
+        <w:tabs>
+          <w:tab w:val="num" w:pos="4320"/>
+        </w:tabs>
+        <w:ind w:left="4320" w:hanging="360"/>
+      </w:pPr>
+      <w:rPr>
+        <w:rFonts w:ascii="Wingdings" w:hAnsi="Wingdings" w:hint="default"/>
+        <w:sz w:val="20"/>
+      </w:rPr>
+    </w:lvl>
+    <w:lvl w:ilvl="6" w:tentative="1">
+      <w:start w:val="1"/>
+      <w:numFmt w:val="bullet"/>
+      <w:lvlText w:val=""/>
+      <w:lvlJc w:val="left"/>
+      <w:pPr>
+        <w:tabs>
+          <w:tab w:val="num" w:pos="5040"/>
+        </w:tabs>
+        <w:ind w:left="5040" w:hanging="360"/>
+      </w:pPr>
+      <w:rPr>
+        <w:rFonts w:ascii="Wingdings" w:hAnsi="Wingdings" w:hint="default"/>
+        <w:sz w:val="20"/>
+      </w:rPr>
+    </w:lvl>
+    <w:lvl w:ilvl="7" w:tentative="1">
+      <w:start w:val="1"/>
+      <w:numFmt w:val="bullet"/>
+      <w:lvlText w:val=""/>
+      <w:lvlJc w:val="left"/>
+      <w:pPr>
+        <w:tabs>
+          <w:tab w:val="num" w:pos="5760"/>
+        </w:tabs>
+        <w:ind w:left="5760" w:hanging="360"/>
+      </w:pPr>
+      <w:rPr>
+        <w:rFonts w:ascii="Wingdings" w:hAnsi="Wingdings" w:hint="default"/>
+        <w:sz w:val="20"/>
+      </w:rPr>
+    </w:lvl>
+    <w:lvl w:ilvl="8" w:tentative="1">
+      <w:start w:val="1"/>
+      <w:numFmt w:val="bullet"/>
+      <w:lvlText w:val=""/>
+      <w:lvlJc w:val="left"/>
+      <w:pPr>
+        <w:tabs>
+          <w:tab w:val="num" w:pos="6480"/>
+        </w:tabs>
+        <w:ind w:left="6480" w:hanging="360"/>
+      </w:pPr>
+      <w:rPr>
+        <w:rFonts w:ascii="Wingdings" w:hAnsi="Wingdings" w:hint="default"/>
+        <w:sz w:val="20"/>
+      </w:rPr>
+    </w:lvl>
+  </w:abstractNum>
+  <w:abstractNum w:abstractNumId="3" w15:restartNumberingAfterBreak="0">
     <w:nsid w:val="0F920D86"/>
     <w:multiLevelType w:val="multilevel"/>
     <w:tmpl w:val="0FD492F6"/>
@@ -6978,7 +7738,7 @@
       </w:pPr>
     </w:lvl>
   </w:abstractNum>
-  <w:abstractNum w:abstractNumId="3" w15:restartNumberingAfterBreak="0">
+  <w:abstractNum w:abstractNumId="4" w15:restartNumberingAfterBreak="0">
     <w:nsid w:val="0F927CF5"/>
     <w:multiLevelType w:val="multilevel"/>
     <w:tmpl w:val="111EEED2"/>
@@ -7127,7 +7887,7 @@
       </w:rPr>
     </w:lvl>
   </w:abstractNum>
-  <w:abstractNum w:abstractNumId="4" w15:restartNumberingAfterBreak="0">
+  <w:abstractNum w:abstractNumId="5" w15:restartNumberingAfterBreak="0">
     <w:nsid w:val="139869F4"/>
     <w:multiLevelType w:val="multilevel"/>
     <w:tmpl w:val="28442C3C"/>
@@ -7276,7 +8036,7 @@
       </w:rPr>
     </w:lvl>
   </w:abstractNum>
-  <w:abstractNum w:abstractNumId="5" w15:restartNumberingAfterBreak="0">
+  <w:abstractNum w:abstractNumId="6" w15:restartNumberingAfterBreak="0">
     <w:nsid w:val="161E3A21"/>
     <w:multiLevelType w:val="multilevel"/>
     <w:tmpl w:val="A9B2AFEE"/>
@@ -7425,7 +8185,156 @@
       </w:rPr>
     </w:lvl>
   </w:abstractNum>
-  <w:abstractNum w:abstractNumId="6" w15:restartNumberingAfterBreak="0">
+  <w:abstractNum w:abstractNumId="7" w15:restartNumberingAfterBreak="0">
+    <w:nsid w:val="1D02079F"/>
+    <w:multiLevelType w:val="multilevel"/>
+    <w:tmpl w:val="064260DC"/>
+    <w:lvl w:ilvl="0">
+      <w:start w:val="1"/>
+      <w:numFmt w:val="bullet"/>
+      <w:lvlText w:val=""/>
+      <w:lvlJc w:val="left"/>
+      <w:pPr>
+        <w:tabs>
+          <w:tab w:val="num" w:pos="720"/>
+        </w:tabs>
+        <w:ind w:left="720" w:hanging="360"/>
+      </w:pPr>
+      <w:rPr>
+        <w:rFonts w:ascii="Symbol" w:hAnsi="Symbol" w:hint="default"/>
+        <w:sz w:val="20"/>
+      </w:rPr>
+    </w:lvl>
+    <w:lvl w:ilvl="1" w:tentative="1">
+      <w:start w:val="1"/>
+      <w:numFmt w:val="bullet"/>
+      <w:lvlText w:val="o"/>
+      <w:lvlJc w:val="left"/>
+      <w:pPr>
+        <w:tabs>
+          <w:tab w:val="num" w:pos="1440"/>
+        </w:tabs>
+        <w:ind w:left="1440" w:hanging="360"/>
+      </w:pPr>
+      <w:rPr>
+        <w:rFonts w:ascii="Courier New" w:hAnsi="Courier New" w:hint="default"/>
+        <w:sz w:val="20"/>
+      </w:rPr>
+    </w:lvl>
+    <w:lvl w:ilvl="2" w:tentative="1">
+      <w:start w:val="1"/>
+      <w:numFmt w:val="bullet"/>
+      <w:lvlText w:val=""/>
+      <w:lvlJc w:val="left"/>
+      <w:pPr>
+        <w:tabs>
+          <w:tab w:val="num" w:pos="2160"/>
+        </w:tabs>
+        <w:ind w:left="2160" w:hanging="360"/>
+      </w:pPr>
+      <w:rPr>
+        <w:rFonts w:ascii="Wingdings" w:hAnsi="Wingdings" w:hint="default"/>
+        <w:sz w:val="20"/>
+      </w:rPr>
+    </w:lvl>
+    <w:lvl w:ilvl="3" w:tentative="1">
+      <w:start w:val="1"/>
+      <w:numFmt w:val="bullet"/>
+      <w:lvlText w:val=""/>
+      <w:lvlJc w:val="left"/>
+      <w:pPr>
+        <w:tabs>
+          <w:tab w:val="num" w:pos="2880"/>
+        </w:tabs>
+        <w:ind w:left="2880" w:hanging="360"/>
+      </w:pPr>
+      <w:rPr>
+        <w:rFonts w:ascii="Wingdings" w:hAnsi="Wingdings" w:hint="default"/>
+        <w:sz w:val="20"/>
+      </w:rPr>
+    </w:lvl>
+    <w:lvl w:ilvl="4" w:tentative="1">
+      <w:start w:val="1"/>
+      <w:numFmt w:val="bullet"/>
+      <w:lvlText w:val=""/>
+      <w:lvlJc w:val="left"/>
+      <w:pPr>
+        <w:tabs>
+          <w:tab w:val="num" w:pos="3600"/>
+        </w:tabs>
+        <w:ind w:left="3600" w:hanging="360"/>
+      </w:pPr>
+      <w:rPr>
+        <w:rFonts w:ascii="Wingdings" w:hAnsi="Wingdings" w:hint="default"/>
+        <w:sz w:val="20"/>
+      </w:rPr>
+    </w:lvl>
+    <w:lvl w:ilvl="5" w:tentative="1">
+      <w:start w:val="1"/>
+      <w:numFmt w:val="bullet"/>
+      <w:lvlText w:val=""/>
+      <w:lvlJc w:val="left"/>
+      <w:pPr>
+        <w:tabs>
+          <w:tab w:val="num" w:pos="4320"/>
+        </w:tabs>
+        <w:ind w:left="4320" w:hanging="360"/>
+      </w:pPr>
+      <w:rPr>
+        <w:rFonts w:ascii="Wingdings" w:hAnsi="Wingdings" w:hint="default"/>
+        <w:sz w:val="20"/>
+      </w:rPr>
+    </w:lvl>
+    <w:lvl w:ilvl="6" w:tentative="1">
+      <w:start w:val="1"/>
+      <w:numFmt w:val="bullet"/>
+      <w:lvlText w:val=""/>
+      <w:lvlJc w:val="left"/>
+      <w:pPr>
+        <w:tabs>
+          <w:tab w:val="num" w:pos="5040"/>
+        </w:tabs>
+        <w:ind w:left="5040" w:hanging="360"/>
+      </w:pPr>
+      <w:rPr>
+        <w:rFonts w:ascii="Wingdings" w:hAnsi="Wingdings" w:hint="default"/>
+        <w:sz w:val="20"/>
+      </w:rPr>
+    </w:lvl>
+    <w:lvl w:ilvl="7" w:tentative="1">
+      <w:start w:val="1"/>
+      <w:numFmt w:val="bullet"/>
+      <w:lvlText w:val=""/>
+      <w:lvlJc w:val="left"/>
+      <w:pPr>
+        <w:tabs>
+          <w:tab w:val="num" w:pos="5760"/>
+        </w:tabs>
+        <w:ind w:left="5760" w:hanging="360"/>
+      </w:pPr>
+      <w:rPr>
+        <w:rFonts w:ascii="Wingdings" w:hAnsi="Wingdings" w:hint="default"/>
+        <w:sz w:val="20"/>
+      </w:rPr>
+    </w:lvl>
+    <w:lvl w:ilvl="8" w:tentative="1">
+      <w:start w:val="1"/>
+      <w:numFmt w:val="bullet"/>
+      <w:lvlText w:val=""/>
+      <w:lvlJc w:val="left"/>
+      <w:pPr>
+        <w:tabs>
+          <w:tab w:val="num" w:pos="6480"/>
+        </w:tabs>
+        <w:ind w:left="6480" w:hanging="360"/>
+      </w:pPr>
+      <w:rPr>
+        <w:rFonts w:ascii="Wingdings" w:hAnsi="Wingdings" w:hint="default"/>
+        <w:sz w:val="20"/>
+      </w:rPr>
+    </w:lvl>
+  </w:abstractNum>
+  <w:abstractNum w:abstractNumId="8" w15:restartNumberingAfterBreak="0">
     <w:nsid w:val="1E776A61"/>
     <w:multiLevelType w:val="multilevel"/>
     <w:tmpl w:val="B1325F82"/>
@@ -7538,7 +8447,7 @@
       </w:pPr>
     </w:lvl>
   </w:abstractNum>
-  <w:abstractNum w:abstractNumId="7" w15:restartNumberingAfterBreak="0">
+  <w:abstractNum w:abstractNumId="9" w15:restartNumberingAfterBreak="0">
     <w:nsid w:val="25EE46EE"/>
     <w:multiLevelType w:val="multilevel"/>
     <w:tmpl w:val="CB1CADC0"/>
@@ -7687,7 +8596,7 @@
       </w:rPr>
     </w:lvl>
   </w:abstractNum>
-  <w:abstractNum w:abstractNumId="8" w15:restartNumberingAfterBreak="0">
+  <w:abstractNum w:abstractNumId="10" w15:restartNumberingAfterBreak="0">
     <w:nsid w:val="2BD006BB"/>
     <w:multiLevelType w:val="multilevel"/>
     <w:tmpl w:val="AE6CD534"/>
@@ -7804,7 +8713,156 @@
       </w:pPr>
     </w:lvl>
   </w:abstractNum>
-  <w:abstractNum w:abstractNumId="9" w15:restartNumberingAfterBreak="0">
+  <w:abstractNum w:abstractNumId="11" w15:restartNumberingAfterBreak="0">
+    <w:nsid w:val="2D4B4838"/>
+    <w:multiLevelType w:val="multilevel"/>
+    <w:tmpl w:val="B7687FF2"/>
+    <w:lvl w:ilvl="0">
+      <w:start w:val="1"/>
+      <w:numFmt w:val="bullet"/>
+      <w:lvlText w:val=""/>
+      <w:lvlJc w:val="left"/>
+      <w:pPr>
+        <w:tabs>
+          <w:tab w:val="num" w:pos="720"/>
+        </w:tabs>
+        <w:ind w:left="720" w:hanging="360"/>
+      </w:pPr>
+      <w:rPr>
+        <w:rFonts w:ascii="Symbol" w:hAnsi="Symbol" w:hint="default"/>
+        <w:sz w:val="20"/>
+      </w:rPr>
+    </w:lvl>
+    <w:lvl w:ilvl="1" w:tentative="1">
+      <w:start w:val="1"/>
+      <w:numFmt w:val="bullet"/>
+      <w:lvlText w:val="o"/>
+      <w:lvlJc w:val="left"/>
+      <w:pPr>
+        <w:tabs>
+          <w:tab w:val="num" w:pos="1440"/>
+        </w:tabs>
+        <w:ind w:left="1440" w:hanging="360"/>
+      </w:pPr>
+      <w:rPr>
+        <w:rFonts w:ascii="Courier New" w:hAnsi="Courier New" w:hint="default"/>
+        <w:sz w:val="20"/>
+      </w:rPr>
+    </w:lvl>
+    <w:lvl w:ilvl="2" w:tentative="1">
+      <w:start w:val="1"/>
+      <w:numFmt w:val="bullet"/>
+      <w:lvlText w:val=""/>
+      <w:lvlJc w:val="left"/>
+      <w:pPr>
+        <w:tabs>
+          <w:tab w:val="num" w:pos="2160"/>
+        </w:tabs>
+        <w:ind w:left="2160" w:hanging="360"/>
+      </w:pPr>
+      <w:rPr>
+        <w:rFonts w:ascii="Wingdings" w:hAnsi="Wingdings" w:hint="default"/>
+        <w:sz w:val="20"/>
+      </w:rPr>
+    </w:lvl>
+    <w:lvl w:ilvl="3" w:tentative="1">
+      <w:start w:val="1"/>
+      <w:numFmt w:val="bullet"/>
+      <w:lvlText w:val=""/>
+      <w:lvlJc w:val="left"/>
+      <w:pPr>
+        <w:tabs>
+          <w:tab w:val="num" w:pos="2880"/>
+        </w:tabs>
+        <w:ind w:left="2880" w:hanging="360"/>
+      </w:pPr>
+      <w:rPr>
+        <w:rFonts w:ascii="Wingdings" w:hAnsi="Wingdings" w:hint="default"/>
+        <w:sz w:val="20"/>
+      </w:rPr>
+    </w:lvl>
+    <w:lvl w:ilvl="4" w:tentative="1">
+      <w:start w:val="1"/>
+      <w:numFmt w:val="bullet"/>
+      <w:lvlText w:val=""/>
+      <w:lvlJc w:val="left"/>
+      <w:pPr>
+        <w:tabs>
+          <w:tab w:val="num" w:pos="3600"/>
+        </w:tabs>
+        <w:ind w:left="3600" w:hanging="360"/>
+      </w:pPr>
+      <w:rPr>
+        <w:rFonts w:ascii="Wingdings" w:hAnsi="Wingdings" w:hint="default"/>
+        <w:sz w:val="20"/>
+      </w:rPr>
+    </w:lvl>
+    <w:lvl w:ilvl="5" w:tentative="1">
+      <w:start w:val="1"/>
+      <w:numFmt w:val="bullet"/>
+      <w:lvlText w:val=""/>
+      <w:lvlJc w:val="left"/>
+      <w:pPr>
+        <w:tabs>
+          <w:tab w:val="num" w:pos="4320"/>
+        </w:tabs>
+        <w:ind w:left="4320" w:hanging="360"/>
+      </w:pPr>
+      <w:rPr>
+        <w:rFonts w:ascii="Wingdings" w:hAnsi="Wingdings" w:hint="default"/>
+        <w:sz w:val="20"/>
+      </w:rPr>
+    </w:lvl>
+    <w:lvl w:ilvl="6" w:tentative="1">
+      <w:start w:val="1"/>
+      <w:numFmt w:val="bullet"/>
+      <w:lvlText w:val=""/>
+      <w:lvlJc w:val="left"/>
+      <w:pPr>
+        <w:tabs>
+          <w:tab w:val="num" w:pos="5040"/>
+        </w:tabs>
+        <w:ind w:left="5040" w:hanging="360"/>
+      </w:pPr>
+      <w:rPr>
+        <w:rFonts w:ascii="Wingdings" w:hAnsi="Wingdings" w:hint="default"/>
+        <w:sz w:val="20"/>
+      </w:rPr>
+    </w:lvl>
+    <w:lvl w:ilvl="7" w:tentative="1">
+      <w:start w:val="1"/>
+      <w:numFmt w:val="bullet"/>
+      <w:lvlText w:val=""/>
+      <w:lvlJc w:val="left"/>
+      <w:pPr>
+        <w:tabs>
+          <w:tab w:val="num" w:pos="5760"/>
+        </w:tabs>
+        <w:ind w:left="5760" w:hanging="360"/>
+      </w:pPr>
+      <w:rPr>
+        <w:rFonts w:ascii="Wingdings" w:hAnsi="Wingdings" w:hint="default"/>
+        <w:sz w:val="20"/>
+      </w:rPr>
+    </w:lvl>
+    <w:lvl w:ilvl="8" w:tentative="1">
+      <w:start w:val="1"/>
+      <w:numFmt w:val="bullet"/>
+      <w:lvlText w:val=""/>
+      <w:lvlJc w:val="left"/>
+      <w:pPr>
+        <w:tabs>
+          <w:tab w:val="num" w:pos="6480"/>
+        </w:tabs>
+        <w:ind w:left="6480" w:hanging="360"/>
+      </w:pPr>
+      <w:rPr>
+        <w:rFonts w:ascii="Wingdings" w:hAnsi="Wingdings" w:hint="default"/>
+        <w:sz w:val="20"/>
+      </w:rPr>
+    </w:lvl>
+  </w:abstractNum>
+  <w:abstractNum w:abstractNumId="12" w15:restartNumberingAfterBreak="0">
     <w:nsid w:val="322D2572"/>
     <w:multiLevelType w:val="multilevel"/>
     <w:tmpl w:val="A3B02FB2"/>
@@ -7953,7 +9011,7 @@
       </w:rPr>
     </w:lvl>
   </w:abstractNum>
-  <w:abstractNum w:abstractNumId="10" w15:restartNumberingAfterBreak="0">
+  <w:abstractNum w:abstractNumId="13" w15:restartNumberingAfterBreak="0">
     <w:nsid w:val="345D18B4"/>
     <w:multiLevelType w:val="multilevel"/>
     <w:tmpl w:val="C86A4314"/>
@@ -8102,7 +9160,7 @@
       </w:rPr>
     </w:lvl>
   </w:abstractNum>
-  <w:abstractNum w:abstractNumId="11" w15:restartNumberingAfterBreak="0">
+  <w:abstractNum w:abstractNumId="14" w15:restartNumberingAfterBreak="0">
     <w:nsid w:val="354F4C06"/>
     <w:multiLevelType w:val="multilevel"/>
     <w:tmpl w:val="A5F66E52"/>
@@ -8215,7 +9273,7 @@
       </w:pPr>
     </w:lvl>
   </w:abstractNum>
-  <w:abstractNum w:abstractNumId="12" w15:restartNumberingAfterBreak="0">
+  <w:abstractNum w:abstractNumId="15" w15:restartNumberingAfterBreak="0">
     <w:nsid w:val="358275E5"/>
     <w:multiLevelType w:val="multilevel"/>
     <w:tmpl w:val="3B8A9C5C"/>
@@ -8364,7 +9422,7 @@
       </w:rPr>
     </w:lvl>
   </w:abstractNum>
-  <w:abstractNum w:abstractNumId="13" w15:restartNumberingAfterBreak="0">
+  <w:abstractNum w:abstractNumId="16" w15:restartNumberingAfterBreak="0">
     <w:nsid w:val="36EA79B5"/>
     <w:multiLevelType w:val="multilevel"/>
     <w:tmpl w:val="D6866870"/>
@@ -8513,7 +9571,7 @@
       </w:rPr>
     </w:lvl>
   </w:abstractNum>
-  <w:abstractNum w:abstractNumId="14" w15:restartNumberingAfterBreak="0">
+  <w:abstractNum w:abstractNumId="17" w15:restartNumberingAfterBreak="0">
     <w:nsid w:val="389B572A"/>
     <w:multiLevelType w:val="multilevel"/>
     <w:tmpl w:val="65E80D60"/>
@@ -8626,7 +9684,7 @@
       </w:pPr>
     </w:lvl>
   </w:abstractNum>
-  <w:abstractNum w:abstractNumId="15" w15:restartNumberingAfterBreak="0">
+  <w:abstractNum w:abstractNumId="18" w15:restartNumberingAfterBreak="0">
     <w:nsid w:val="3E477886"/>
     <w:multiLevelType w:val="multilevel"/>
     <w:tmpl w:val="02CCB042"/>
@@ -8775,7 +9833,7 @@
       </w:rPr>
     </w:lvl>
   </w:abstractNum>
-  <w:abstractNum w:abstractNumId="16" w15:restartNumberingAfterBreak="0">
+  <w:abstractNum w:abstractNumId="19" w15:restartNumberingAfterBreak="0">
     <w:nsid w:val="4A6A0BB5"/>
     <w:multiLevelType w:val="multilevel"/>
     <w:tmpl w:val="B69AC0C8"/>
@@ -8924,7 +9982,305 @@
       </w:rPr>
     </w:lvl>
   </w:abstractNum>
-  <w:abstractNum w:abstractNumId="17" w15:restartNumberingAfterBreak="0">
+  <w:abstractNum w:abstractNumId="20" w15:restartNumberingAfterBreak="0">
+    <w:nsid w:val="4D3B1D52"/>
+    <w:multiLevelType w:val="multilevel"/>
+    <w:tmpl w:val="F73C4E62"/>
+    <w:lvl w:ilvl="0">
+      <w:start w:val="1"/>
+      <w:numFmt w:val="bullet"/>
+      <w:lvlText w:val=""/>
+      <w:lvlJc w:val="left"/>
+      <w:pPr>
+        <w:tabs>
+          <w:tab w:val="num" w:pos="720"/>
+        </w:tabs>
+        <w:ind w:left="720" w:hanging="360"/>
+      </w:pPr>
+      <w:rPr>
+        <w:rFonts w:ascii="Symbol" w:hAnsi="Symbol" w:hint="default"/>
+        <w:sz w:val="20"/>
+      </w:rPr>
+    </w:lvl>
+    <w:lvl w:ilvl="1" w:tentative="1">
+      <w:start w:val="1"/>
+      <w:numFmt w:val="bullet"/>
+      <w:lvlText w:val="o"/>
+      <w:lvlJc w:val="left"/>
+      <w:pPr>
+        <w:tabs>
+          <w:tab w:val="num" w:pos="1440"/>
+        </w:tabs>
+        <w:ind w:left="1440" w:hanging="360"/>
+      </w:pPr>
+      <w:rPr>
+        <w:rFonts w:ascii="Courier New" w:hAnsi="Courier New" w:hint="default"/>
+        <w:sz w:val="20"/>
+      </w:rPr>
+    </w:lvl>
+    <w:lvl w:ilvl="2" w:tentative="1">
+      <w:start w:val="1"/>
+      <w:numFmt w:val="bullet"/>
+      <w:lvlText w:val=""/>
+      <w:lvlJc w:val="left"/>
+      <w:pPr>
+        <w:tabs>
+          <w:tab w:val="num" w:pos="2160"/>
+        </w:tabs>
+        <w:ind w:left="2160" w:hanging="360"/>
+      </w:pPr>
+      <w:rPr>
+        <w:rFonts w:ascii="Wingdings" w:hAnsi="Wingdings" w:hint="default"/>
+        <w:sz w:val="20"/>
+      </w:rPr>
+    </w:lvl>
+    <w:lvl w:ilvl="3" w:tentative="1">
+      <w:start w:val="1"/>
+      <w:numFmt w:val="bullet"/>
+      <w:lvlText w:val=""/>
+      <w:lvlJc w:val="left"/>
+      <w:pPr>
+        <w:tabs>
+          <w:tab w:val="num" w:pos="2880"/>
+        </w:tabs>
+        <w:ind w:left="2880" w:hanging="360"/>
+      </w:pPr>
+      <w:rPr>
+        <w:rFonts w:ascii="Wingdings" w:hAnsi="Wingdings" w:hint="default"/>
+        <w:sz w:val="20"/>
+      </w:rPr>
+    </w:lvl>
+    <w:lvl w:ilvl="4" w:tentative="1">
+      <w:start w:val="1"/>
+      <w:numFmt w:val="bullet"/>
+      <w:lvlText w:val=""/>
+      <w:lvlJc w:val="left"/>
+      <w:pPr>
+        <w:tabs>
+          <w:tab w:val="num" w:pos="3600"/>
+        </w:tabs>
+        <w:ind w:left="3600" w:hanging="360"/>
+      </w:pPr>
+      <w:rPr>
+        <w:rFonts w:ascii="Wingdings" w:hAnsi="Wingdings" w:hint="default"/>
+        <w:sz w:val="20"/>
+      </w:rPr>
+    </w:lvl>
+    <w:lvl w:ilvl="5" w:tentative="1">
+      <w:start w:val="1"/>
+      <w:numFmt w:val="bullet"/>
+      <w:lvlText w:val=""/>
+      <w:lvlJc w:val="left"/>
+      <w:pPr>
+        <w:tabs>
+          <w:tab w:val="num" w:pos="4320"/>
+        </w:tabs>
+        <w:ind w:left="4320" w:hanging="360"/>
+      </w:pPr>
+      <w:rPr>
+        <w:rFonts w:ascii="Wingdings" w:hAnsi="Wingdings" w:hint="default"/>
+        <w:sz w:val="20"/>
+      </w:rPr>
+    </w:lvl>
+    <w:lvl w:ilvl="6" w:tentative="1">
+      <w:start w:val="1"/>
+      <w:numFmt w:val="bullet"/>
+      <w:lvlText w:val=""/>
+      <w:lvlJc w:val="left"/>
+      <w:pPr>
+        <w:tabs>
+          <w:tab w:val="num" w:pos="5040"/>
+        </w:tabs>
+        <w:ind w:left="5040" w:hanging="360"/>
+      </w:pPr>
+      <w:rPr>
+        <w:rFonts w:ascii="Wingdings" w:hAnsi="Wingdings" w:hint="default"/>
+        <w:sz w:val="20"/>
+      </w:rPr>
+    </w:lvl>
+    <w:lvl w:ilvl="7" w:tentative="1">
+      <w:start w:val="1"/>
+      <w:numFmt w:val="bullet"/>
+      <w:lvlText w:val=""/>
+      <w:lvlJc w:val="left"/>
+      <w:pPr>
+        <w:tabs>
+          <w:tab w:val="num" w:pos="5760"/>
+        </w:tabs>
+        <w:ind w:left="5760" w:hanging="360"/>
+      </w:pPr>
+      <w:rPr>
+        <w:rFonts w:ascii="Wingdings" w:hAnsi="Wingdings" w:hint="default"/>
+        <w:sz w:val="20"/>
+      </w:rPr>
+    </w:lvl>
+    <w:lvl w:ilvl="8" w:tentative="1">
+      <w:start w:val="1"/>
+      <w:numFmt w:val="bullet"/>
+      <w:lvlText w:val=""/>
+      <w:lvlJc w:val="left"/>
+      <w:pPr>
+        <w:tabs>
+          <w:tab w:val="num" w:pos="6480"/>
+        </w:tabs>
+        <w:ind w:left="6480" w:hanging="360"/>
+      </w:pPr>
+      <w:rPr>
+        <w:rFonts w:ascii="Wingdings" w:hAnsi="Wingdings" w:hint="default"/>
+        <w:sz w:val="20"/>
+      </w:rPr>
+    </w:lvl>
+  </w:abstractNum>
+  <w:abstractNum w:abstractNumId="21" w15:restartNumberingAfterBreak="0">
+    <w:nsid w:val="4E625AFF"/>
+    <w:multiLevelType w:val="multilevel"/>
+    <w:tmpl w:val="72CC9096"/>
+    <w:lvl w:ilvl="0">
+      <w:start w:val="1"/>
+      <w:numFmt w:val="bullet"/>
+      <w:lvlText w:val=""/>
+      <w:lvlJc w:val="left"/>
+      <w:pPr>
+        <w:tabs>
+          <w:tab w:val="num" w:pos="720"/>
+        </w:tabs>
+        <w:ind w:left="720" w:hanging="360"/>
+      </w:pPr>
+      <w:rPr>
+        <w:rFonts w:ascii="Symbol" w:hAnsi="Symbol" w:hint="default"/>
+        <w:sz w:val="20"/>
+      </w:rPr>
+    </w:lvl>
+    <w:lvl w:ilvl="1">
+      <w:start w:val="1"/>
+      <w:numFmt w:val="bullet"/>
+      <w:lvlText w:val="o"/>
+      <w:lvlJc w:val="left"/>
+      <w:pPr>
+        <w:tabs>
+          <w:tab w:val="num" w:pos="1440"/>
+        </w:tabs>
+        <w:ind w:left="1440" w:hanging="360"/>
+      </w:pPr>
+      <w:rPr>
+        <w:rFonts w:ascii="Courier New" w:hAnsi="Courier New" w:hint="default"/>
+        <w:sz w:val="20"/>
+      </w:rPr>
+    </w:lvl>
+    <w:lvl w:ilvl="2" w:tentative="1">
+      <w:start w:val="1"/>
+      <w:numFmt w:val="bullet"/>
+      <w:lvlText w:val=""/>
+      <w:lvlJc w:val="left"/>
+      <w:pPr>
+        <w:tabs>
+          <w:tab w:val="num" w:pos="2160"/>
+        </w:tabs>
+        <w:ind w:left="2160" w:hanging="360"/>
+      </w:pPr>
+      <w:rPr>
+        <w:rFonts w:ascii="Wingdings" w:hAnsi="Wingdings" w:hint="default"/>
+        <w:sz w:val="20"/>
+      </w:rPr>
+    </w:lvl>
+    <w:lvl w:ilvl="3" w:tentative="1">
+      <w:start w:val="1"/>
+      <w:numFmt w:val="bullet"/>
+      <w:lvlText w:val=""/>
+      <w:lvlJc w:val="left"/>
+      <w:pPr>
+        <w:tabs>
+          <w:tab w:val="num" w:pos="2880"/>
+        </w:tabs>
+        <w:ind w:left="2880" w:hanging="360"/>
+      </w:pPr>
+      <w:rPr>
+        <w:rFonts w:ascii="Wingdings" w:hAnsi="Wingdings" w:hint="default"/>
+        <w:sz w:val="20"/>
+      </w:rPr>
+    </w:lvl>
+    <w:lvl w:ilvl="4" w:tentative="1">
+      <w:start w:val="1"/>
+      <w:numFmt w:val="bullet"/>
+      <w:lvlText w:val=""/>
+      <w:lvlJc w:val="left"/>
+      <w:pPr>
+        <w:tabs>
+          <w:tab w:val="num" w:pos="3600"/>
+        </w:tabs>
+        <w:ind w:left="3600" w:hanging="360"/>
+      </w:pPr>
+      <w:rPr>
+        <w:rFonts w:ascii="Wingdings" w:hAnsi="Wingdings" w:hint="default"/>
+        <w:sz w:val="20"/>
+      </w:rPr>
+    </w:lvl>
+    <w:lvl w:ilvl="5" w:tentative="1">
+      <w:start w:val="1"/>
+      <w:numFmt w:val="bullet"/>
+      <w:lvlText w:val=""/>
+      <w:lvlJc w:val="left"/>
+      <w:pPr>
+        <w:tabs>
+          <w:tab w:val="num" w:pos="4320"/>
+        </w:tabs>
+        <w:ind w:left="4320" w:hanging="360"/>
+      </w:pPr>
+      <w:rPr>
+        <w:rFonts w:ascii="Wingdings" w:hAnsi="Wingdings" w:hint="default"/>
+        <w:sz w:val="20"/>
+      </w:rPr>
+    </w:lvl>
+    <w:lvl w:ilvl="6" w:tentative="1">
+      <w:start w:val="1"/>
+      <w:numFmt w:val="bullet"/>
+      <w:lvlText w:val=""/>
+      <w:lvlJc w:val="left"/>
+      <w:pPr>
+        <w:tabs>
+          <w:tab w:val="num" w:pos="5040"/>
+        </w:tabs>
+        <w:ind w:left="5040" w:hanging="360"/>
+      </w:pPr>
+      <w:rPr>
+        <w:rFonts w:ascii="Wingdings" w:hAnsi="Wingdings" w:hint="default"/>
+        <w:sz w:val="20"/>
+      </w:rPr>
+    </w:lvl>
+    <w:lvl w:ilvl="7" w:tentative="1">
+      <w:start w:val="1"/>
+      <w:numFmt w:val="bullet"/>
+      <w:lvlText w:val=""/>
+      <w:lvlJc w:val="left"/>
+      <w:pPr>
+        <w:tabs>
+          <w:tab w:val="num" w:pos="5760"/>
+        </w:tabs>
+        <w:ind w:left="5760" w:hanging="360"/>
+      </w:pPr>
+      <w:rPr>
+        <w:rFonts w:ascii="Wingdings" w:hAnsi="Wingdings" w:hint="default"/>
+        <w:sz w:val="20"/>
+      </w:rPr>
+    </w:lvl>
+    <w:lvl w:ilvl="8" w:tentative="1">
+      <w:start w:val="1"/>
+      <w:numFmt w:val="bullet"/>
+      <w:lvlText w:val=""/>
+      <w:lvlJc w:val="left"/>
+      <w:pPr>
+        <w:tabs>
+          <w:tab w:val="num" w:pos="6480"/>
+        </w:tabs>
+        <w:ind w:left="6480" w:hanging="360"/>
+      </w:pPr>
+      <w:rPr>
+        <w:rFonts w:ascii="Wingdings" w:hAnsi="Wingdings" w:hint="default"/>
+        <w:sz w:val="20"/>
+      </w:rPr>
+    </w:lvl>
+  </w:abstractNum>
+  <w:abstractNum w:abstractNumId="22" w15:restartNumberingAfterBreak="0">
     <w:nsid w:val="59416469"/>
     <w:multiLevelType w:val="multilevel"/>
     <w:tmpl w:val="B1602878"/>
@@ -9073,7 +10429,7 @@
       </w:rPr>
     </w:lvl>
   </w:abstractNum>
-  <w:abstractNum w:abstractNumId="18" w15:restartNumberingAfterBreak="0">
+  <w:abstractNum w:abstractNumId="23" w15:restartNumberingAfterBreak="0">
     <w:nsid w:val="5CB0121C"/>
     <w:multiLevelType w:val="multilevel"/>
     <w:tmpl w:val="D74CFC2A"/>
@@ -9186,7 +10542,7 @@
       </w:pPr>
     </w:lvl>
   </w:abstractNum>
-  <w:abstractNum w:abstractNumId="19" w15:restartNumberingAfterBreak="0">
+  <w:abstractNum w:abstractNumId="24" w15:restartNumberingAfterBreak="0">
     <w:nsid w:val="64E32833"/>
     <w:multiLevelType w:val="multilevel"/>
     <w:tmpl w:val="BC1ABC26"/>
@@ -9335,7 +10691,7 @@
       </w:rPr>
     </w:lvl>
   </w:abstractNum>
-  <w:abstractNum w:abstractNumId="20" w15:restartNumberingAfterBreak="0">
+  <w:abstractNum w:abstractNumId="25" w15:restartNumberingAfterBreak="0">
     <w:nsid w:val="67D80F69"/>
     <w:multiLevelType w:val="multilevel"/>
     <w:tmpl w:val="D974E0BE"/>
@@ -9484,7 +10840,7 @@
       </w:rPr>
     </w:lvl>
   </w:abstractNum>
-  <w:abstractNum w:abstractNumId="21" w15:restartNumberingAfterBreak="0">
+  <w:abstractNum w:abstractNumId="26" w15:restartNumberingAfterBreak="0">
     <w:nsid w:val="7BED1452"/>
     <w:multiLevelType w:val="multilevel"/>
     <w:tmpl w:val="7F7C3EEA"/>
@@ -9633,7 +10989,7 @@
       </w:rPr>
     </w:lvl>
   </w:abstractNum>
-  <w:abstractNum w:abstractNumId="22" w15:restartNumberingAfterBreak="0">
+  <w:abstractNum w:abstractNumId="27" w15:restartNumberingAfterBreak="0">
     <w:nsid w:val="7C7C7FDD"/>
     <w:multiLevelType w:val="multilevel"/>
     <w:tmpl w:val="2698DA94"/>
@@ -9782,74 +11138,213 @@
       </w:rPr>
     </w:lvl>
   </w:abstractNum>
+  <w:abstractNum w:abstractNumId="28" w15:restartNumberingAfterBreak="0">
+    <w:nsid w:val="7DA621B2"/>
+    <w:multiLevelType w:val="multilevel"/>
+    <w:tmpl w:val="E062A3DA"/>
+    <w:lvl w:ilvl="0">
+      <w:start w:val="1"/>
+      <w:numFmt w:val="decimal"/>
+      <w:lvlText w:val="%1."/>
+      <w:lvlJc w:val="left"/>
+      <w:pPr>
+        <w:tabs>
+          <w:tab w:val="num" w:pos="720"/>
+        </w:tabs>
+        <w:ind w:left="720" w:hanging="360"/>
+      </w:pPr>
+    </w:lvl>
+    <w:lvl w:ilvl="1">
+      <w:start w:val="1"/>
+      <w:numFmt w:val="bullet"/>
+      <w:lvlText w:val="o"/>
+      <w:lvlJc w:val="left"/>
+      <w:pPr>
+        <w:tabs>
+          <w:tab w:val="num" w:pos="1440"/>
+        </w:tabs>
+        <w:ind w:left="1440" w:hanging="360"/>
+      </w:pPr>
+      <w:rPr>
+        <w:rFonts w:ascii="Courier New" w:hAnsi="Courier New" w:hint="default"/>
+        <w:sz w:val="20"/>
+      </w:rPr>
+    </w:lvl>
+    <w:lvl w:ilvl="2">
+      <w:start w:val="1"/>
+      <w:numFmt w:val="bullet"/>
+      <w:lvlText w:val=""/>
+      <w:lvlJc w:val="left"/>
+      <w:pPr>
+        <w:tabs>
+          <w:tab w:val="num" w:pos="2160"/>
+        </w:tabs>
+        <w:ind w:left="2160" w:hanging="360"/>
+      </w:pPr>
+      <w:rPr>
+        <w:rFonts w:ascii="Wingdings" w:hAnsi="Wingdings" w:hint="default"/>
+        <w:sz w:val="20"/>
+      </w:rPr>
+    </w:lvl>
+    <w:lvl w:ilvl="3" w:tentative="1">
+      <w:start w:val="1"/>
+      <w:numFmt w:val="decimal"/>
+      <w:lvlText w:val="%4."/>
+      <w:lvlJc w:val="left"/>
+      <w:pPr>
+        <w:tabs>
+          <w:tab w:val="num" w:pos="2880"/>
+        </w:tabs>
+        <w:ind w:left="2880" w:hanging="360"/>
+      </w:pPr>
+    </w:lvl>
+    <w:lvl w:ilvl="4" w:tentative="1">
+      <w:start w:val="1"/>
+      <w:numFmt w:val="decimal"/>
+      <w:lvlText w:val="%5."/>
+      <w:lvlJc w:val="left"/>
+      <w:pPr>
+        <w:tabs>
+          <w:tab w:val="num" w:pos="3600"/>
+        </w:tabs>
+        <w:ind w:left="3600" w:hanging="360"/>
+      </w:pPr>
+    </w:lvl>
+    <w:lvl w:ilvl="5" w:tentative="1">
+      <w:start w:val="1"/>
+      <w:numFmt w:val="decimal"/>
+      <w:lvlText w:val="%6."/>
+      <w:lvlJc w:val="left"/>
+      <w:pPr>
+        <w:tabs>
+          <w:tab w:val="num" w:pos="4320"/>
+        </w:tabs>
+        <w:ind w:left="4320" w:hanging="360"/>
+      </w:pPr>
+    </w:lvl>
+    <w:lvl w:ilvl="6" w:tentative="1">
+      <w:start w:val="1"/>
+      <w:numFmt w:val="decimal"/>
+      <w:lvlText w:val="%7."/>
+      <w:lvlJc w:val="left"/>
+      <w:pPr>
+        <w:tabs>
+          <w:tab w:val="num" w:pos="5040"/>
+        </w:tabs>
+        <w:ind w:left="5040" w:hanging="360"/>
+      </w:pPr>
+    </w:lvl>
+    <w:lvl w:ilvl="7" w:tentative="1">
+      <w:start w:val="1"/>
+      <w:numFmt w:val="decimal"/>
+      <w:lvlText w:val="%8."/>
+      <w:lvlJc w:val="left"/>
+      <w:pPr>
+        <w:tabs>
+          <w:tab w:val="num" w:pos="5760"/>
+        </w:tabs>
+        <w:ind w:left="5760" w:hanging="360"/>
+      </w:pPr>
+    </w:lvl>
+    <w:lvl w:ilvl="8" w:tentative="1">
+      <w:start w:val="1"/>
+      <w:numFmt w:val="decimal"/>
+      <w:lvlText w:val="%9."/>
+      <w:lvlJc w:val="left"/>
+      <w:pPr>
+        <w:tabs>
+          <w:tab w:val="num" w:pos="6480"/>
+        </w:tabs>
+        <w:ind w:left="6480" w:hanging="360"/>
+      </w:pPr>
+    </w:lvl>
+  </w:abstractNum>
   <w:num w:numId="1" w16cid:durableId="621040105">
-    <w:abstractNumId w:val="15"/>
+    <w:abstractNumId w:val="18"/>
   </w:num>
   <w:num w:numId="2" w16cid:durableId="1076319142">
-    <w:abstractNumId w:val="2"/>
+    <w:abstractNumId w:val="3"/>
   </w:num>
   <w:num w:numId="3" w16cid:durableId="1780828385">
-    <w:abstractNumId w:val="8"/>
+    <w:abstractNumId w:val="10"/>
   </w:num>
   <w:num w:numId="4" w16cid:durableId="1240407993">
-    <w:abstractNumId w:val="14"/>
+    <w:abstractNumId w:val="17"/>
   </w:num>
   <w:num w:numId="5" w16cid:durableId="359167318">
+    <w:abstractNumId w:val="12"/>
+  </w:num>
+  <w:num w:numId="6" w16cid:durableId="433938045">
     <w:abstractNumId w:val="9"/>
   </w:num>
-  <w:num w:numId="6" w16cid:durableId="433938045">
-    <w:abstractNumId w:val="7"/>
-  </w:num>
   <w:num w:numId="7" w16cid:durableId="2125615791">
-    <w:abstractNumId w:val="13"/>
+    <w:abstractNumId w:val="16"/>
   </w:num>
   <w:num w:numId="8" w16cid:durableId="1831561983">
-    <w:abstractNumId w:val="17"/>
+    <w:abstractNumId w:val="22"/>
   </w:num>
   <w:num w:numId="9" w16cid:durableId="1650017976">
     <w:abstractNumId w:val="0"/>
   </w:num>
   <w:num w:numId="10" w16cid:durableId="551579290">
-    <w:abstractNumId w:val="16"/>
+    <w:abstractNumId w:val="19"/>
   </w:num>
   <w:num w:numId="11" w16cid:durableId="1335373162">
-    <w:abstractNumId w:val="18"/>
+    <w:abstractNumId w:val="23"/>
   </w:num>
   <w:num w:numId="12" w16cid:durableId="856695342">
+    <w:abstractNumId w:val="8"/>
+  </w:num>
+  <w:num w:numId="13" w16cid:durableId="1518815116">
+    <w:abstractNumId w:val="24"/>
+  </w:num>
+  <w:num w:numId="14" w16cid:durableId="239413545">
+    <w:abstractNumId w:val="26"/>
+  </w:num>
+  <w:num w:numId="15" w16cid:durableId="2036225030">
+    <w:abstractNumId w:val="15"/>
+  </w:num>
+  <w:num w:numId="16" w16cid:durableId="1964073477">
+    <w:abstractNumId w:val="13"/>
+  </w:num>
+  <w:num w:numId="17" w16cid:durableId="1892233161">
     <w:abstractNumId w:val="6"/>
   </w:num>
-  <w:num w:numId="13" w16cid:durableId="1518815116">
-    <w:abstractNumId w:val="19"/>
-  </w:num>
-  <w:num w:numId="14" w16cid:durableId="239413545">
-    <w:abstractNumId w:val="21"/>
-  </w:num>
-  <w:num w:numId="15" w16cid:durableId="2036225030">
-    <w:abstractNumId w:val="12"/>
-  </w:num>
-  <w:num w:numId="16" w16cid:durableId="1964073477">
-    <w:abstractNumId w:val="10"/>
-  </w:num>
-  <w:num w:numId="17" w16cid:durableId="1892233161">
-    <w:abstractNumId w:val="5"/>
-  </w:num>
   <w:num w:numId="18" w16cid:durableId="1910841154">
-    <w:abstractNumId w:val="22"/>
+    <w:abstractNumId w:val="27"/>
   </w:num>
   <w:num w:numId="19" w16cid:durableId="302123433">
     <w:abstractNumId w:val="1"/>
   </w:num>
   <w:num w:numId="20" w16cid:durableId="834078579">
+    <w:abstractNumId w:val="5"/>
+  </w:num>
+  <w:num w:numId="21" w16cid:durableId="909388612">
+    <w:abstractNumId w:val="25"/>
+  </w:num>
+  <w:num w:numId="22" w16cid:durableId="1041707343">
     <w:abstractNumId w:val="4"/>
   </w:num>
-  <w:num w:numId="21" w16cid:durableId="909388612">
+  <w:num w:numId="23" w16cid:durableId="1655645654">
+    <w:abstractNumId w:val="14"/>
+  </w:num>
+  <w:num w:numId="24" w16cid:durableId="954797525">
+    <w:abstractNumId w:val="28"/>
+  </w:num>
+  <w:num w:numId="25" w16cid:durableId="1147164893">
     <w:abstractNumId w:val="20"/>
   </w:num>
-  <w:num w:numId="22" w16cid:durableId="1041707343">
-    <w:abstractNumId w:val="3"/>
+  <w:num w:numId="26" w16cid:durableId="2138209863">
+    <w:abstractNumId w:val="11"/>
   </w:num>
-  <w:num w:numId="23" w16cid:durableId="1655645654">
-    <w:abstractNumId w:val="11"/>
+  <w:num w:numId="27" w16cid:durableId="763842035">
+    <w:abstractNumId w:val="21"/>
+  </w:num>
+  <w:num w:numId="28" w16cid:durableId="717123311">
+    <w:abstractNumId w:val="7"/>
+  </w:num>
+  <w:num w:numId="29" w16cid:durableId="844517544">
+    <w:abstractNumId w:val="2"/>
   </w:num>
 </w:numbering>
 </file>

</xml_diff>

<commit_message>
Added ACO to report
</commit_message>
<xml_diff>
--- a/Sprawozdanie.docx
+++ b/Sprawozdanie.docx
@@ -6,7 +6,7 @@
       <w:pPr>
         <w:pStyle w:val="Nagwek1"/>
       </w:pPr>
-      <w:bookmarkStart w:id="0" w:name="_Toc211800265"/>
+      <w:bookmarkStart w:id="0" w:name="_Toc212371474"/>
       <w:r>
         <w:t>Problem Komiwojażera</w:t>
       </w:r>
@@ -19,7 +19,7 @@
       <w:pPr>
         <w:pStyle w:val="Nagwek2"/>
       </w:pPr>
-      <w:bookmarkStart w:id="1" w:name="_Toc211800266"/>
+      <w:bookmarkStart w:id="1" w:name="_Toc212371475"/>
       <w:r>
         <w:t>Spis Treści</w:t>
       </w:r>
@@ -78,7 +78,7 @@
           <w:r>
             <w:fldChar w:fldCharType="separate"/>
           </w:r>
-          <w:hyperlink w:anchor="_Toc211800265" w:history="1">
+          <w:hyperlink w:anchor="_Toc212371474" w:history="1">
             <w:r>
               <w:rPr>
                 <w:rStyle w:val="Hipercze"/>
@@ -105,7 +105,7 @@
                 <w:noProof/>
                 <w:webHidden/>
               </w:rPr>
-              <w:instrText xml:space="preserve"> PAGEREF _Toc211800265 \h </w:instrText>
+              <w:instrText xml:space="preserve"> PAGEREF _Toc212371474 \h </w:instrText>
             </w:r>
             <w:r>
               <w:rPr>
@@ -148,7 +148,7 @@
               <w:lang w:eastAsia="pl-PL"/>
             </w:rPr>
           </w:pPr>
-          <w:hyperlink w:anchor="_Toc211800266" w:history="1">
+          <w:hyperlink w:anchor="_Toc212371475" w:history="1">
             <w:r>
               <w:rPr>
                 <w:rStyle w:val="Hipercze"/>
@@ -175,7 +175,7 @@
                 <w:noProof/>
                 <w:webHidden/>
               </w:rPr>
-              <w:instrText xml:space="preserve"> PAGEREF _Toc211800266 \h </w:instrText>
+              <w:instrText xml:space="preserve"> PAGEREF _Toc212371475 \h </w:instrText>
             </w:r>
             <w:r>
               <w:rPr>
@@ -218,7 +218,7 @@
               <w:lang w:eastAsia="pl-PL"/>
             </w:rPr>
           </w:pPr>
-          <w:hyperlink w:anchor="_Toc211800267" w:history="1">
+          <w:hyperlink w:anchor="_Toc212371476" w:history="1">
             <w:r>
               <w:rPr>
                 <w:rStyle w:val="Hipercze"/>
@@ -245,7 +245,7 @@
                 <w:noProof/>
                 <w:webHidden/>
               </w:rPr>
-              <w:instrText xml:space="preserve"> PAGEREF _Toc211800267 \h </w:instrText>
+              <w:instrText xml:space="preserve"> PAGEREF _Toc212371476 \h </w:instrText>
             </w:r>
             <w:r>
               <w:rPr>
@@ -288,7 +288,7 @@
               <w:lang w:eastAsia="pl-PL"/>
             </w:rPr>
           </w:pPr>
-          <w:hyperlink w:anchor="_Toc211800268" w:history="1">
+          <w:hyperlink w:anchor="_Toc212371477" w:history="1">
             <w:r>
               <w:rPr>
                 <w:rStyle w:val="Hipercze"/>
@@ -315,7 +315,7 @@
                 <w:noProof/>
                 <w:webHidden/>
               </w:rPr>
-              <w:instrText xml:space="preserve"> PAGEREF _Toc211800268 \h </w:instrText>
+              <w:instrText xml:space="preserve"> PAGEREF _Toc212371477 \h </w:instrText>
             </w:r>
             <w:r>
               <w:rPr>
@@ -358,7 +358,7 @@
               <w:lang w:eastAsia="pl-PL"/>
             </w:rPr>
           </w:pPr>
-          <w:hyperlink w:anchor="_Toc211800269" w:history="1">
+          <w:hyperlink w:anchor="_Toc212371478" w:history="1">
             <w:r>
               <w:rPr>
                 <w:rStyle w:val="Hipercze"/>
@@ -385,7 +385,7 @@
                 <w:noProof/>
                 <w:webHidden/>
               </w:rPr>
-              <w:instrText xml:space="preserve"> PAGEREF _Toc211800269 \h </w:instrText>
+              <w:instrText xml:space="preserve"> PAGEREF _Toc212371478 \h </w:instrText>
             </w:r>
             <w:r>
               <w:rPr>
@@ -428,7 +428,7 @@
               <w:lang w:eastAsia="pl-PL"/>
             </w:rPr>
           </w:pPr>
-          <w:hyperlink w:anchor="_Toc211800270" w:history="1">
+          <w:hyperlink w:anchor="_Toc212371479" w:history="1">
             <w:r>
               <w:rPr>
                 <w:rStyle w:val="Hipercze"/>
@@ -455,7 +455,7 @@
                 <w:noProof/>
                 <w:webHidden/>
               </w:rPr>
-              <w:instrText xml:space="preserve"> PAGEREF _Toc211800270 \h </w:instrText>
+              <w:instrText xml:space="preserve"> PAGEREF _Toc212371479 \h </w:instrText>
             </w:r>
             <w:r>
               <w:rPr>
@@ -475,7 +475,7 @@
                 <w:noProof/>
                 <w:webHidden/>
               </w:rPr>
-              <w:t>2</w:t>
+              <w:t>3</w:t>
             </w:r>
             <w:r>
               <w:rPr>
@@ -498,7 +498,7 @@
               <w:lang w:eastAsia="pl-PL"/>
             </w:rPr>
           </w:pPr>
-          <w:hyperlink w:anchor="_Toc211800271" w:history="1">
+          <w:hyperlink w:anchor="_Toc212371480" w:history="1">
             <w:r>
               <w:rPr>
                 <w:rStyle w:val="Hipercze"/>
@@ -525,7 +525,7 @@
                 <w:noProof/>
                 <w:webHidden/>
               </w:rPr>
-              <w:instrText xml:space="preserve"> PAGEREF _Toc211800271 \h </w:instrText>
+              <w:instrText xml:space="preserve"> PAGEREF _Toc212371480 \h </w:instrText>
             </w:r>
             <w:r>
               <w:rPr>
@@ -568,7 +568,7 @@
               <w:lang w:eastAsia="pl-PL"/>
             </w:rPr>
           </w:pPr>
-          <w:hyperlink w:anchor="_Toc211800272" w:history="1">
+          <w:hyperlink w:anchor="_Toc212371481" w:history="1">
             <w:r>
               <w:rPr>
                 <w:rStyle w:val="Hipercze"/>
@@ -595,7 +595,7 @@
                 <w:noProof/>
                 <w:webHidden/>
               </w:rPr>
-              <w:instrText xml:space="preserve"> PAGEREF _Toc211800272 \h </w:instrText>
+              <w:instrText xml:space="preserve"> PAGEREF _Toc212371481 \h </w:instrText>
             </w:r>
             <w:r>
               <w:rPr>
@@ -638,7 +638,7 @@
               <w:lang w:eastAsia="pl-PL"/>
             </w:rPr>
           </w:pPr>
-          <w:hyperlink w:anchor="_Toc211800273" w:history="1">
+          <w:hyperlink w:anchor="_Toc212371482" w:history="1">
             <w:r>
               <w:rPr>
                 <w:rStyle w:val="Hipercze"/>
@@ -665,7 +665,7 @@
                 <w:noProof/>
                 <w:webHidden/>
               </w:rPr>
-              <w:instrText xml:space="preserve"> PAGEREF _Toc211800273 \h </w:instrText>
+              <w:instrText xml:space="preserve"> PAGEREF _Toc212371482 \h </w:instrText>
             </w:r>
             <w:r>
               <w:rPr>
@@ -708,13 +708,13 @@
               <w:lang w:eastAsia="pl-PL"/>
             </w:rPr>
           </w:pPr>
-          <w:hyperlink w:anchor="_Toc211800274" w:history="1">
+          <w:hyperlink w:anchor="_Toc212371483" w:history="1">
             <w:r>
               <w:rPr>
                 <w:rStyle w:val="Hipercze"/>
                 <w:noProof/>
               </w:rPr>
-              <w:t>Algorytm Najbliższego Sąsiada (Nearest Neighbor - NN)</w:t>
+              <w:t>Algorytm Najbliższego Sąsiada (Nearest Neighbour - NN)</w:t>
             </w:r>
             <w:r>
               <w:rPr>
@@ -735,7 +735,7 @@
                 <w:noProof/>
                 <w:webHidden/>
               </w:rPr>
-              <w:instrText xml:space="preserve"> PAGEREF _Toc211800274 \h </w:instrText>
+              <w:instrText xml:space="preserve"> PAGEREF _Toc212371483 \h </w:instrText>
             </w:r>
             <w:r>
               <w:rPr>
@@ -755,7 +755,7 @@
                 <w:noProof/>
                 <w:webHidden/>
               </w:rPr>
-              <w:t>3</w:t>
+              <w:t>4</w:t>
             </w:r>
             <w:r>
               <w:rPr>
@@ -778,7 +778,7 @@
               <w:lang w:eastAsia="pl-PL"/>
             </w:rPr>
           </w:pPr>
-          <w:hyperlink w:anchor="_Toc211800275" w:history="1">
+          <w:hyperlink w:anchor="_Toc212371484" w:history="1">
             <w:r>
               <w:rPr>
                 <w:rStyle w:val="Hipercze"/>
@@ -805,7 +805,7 @@
                 <w:noProof/>
                 <w:webHidden/>
               </w:rPr>
-              <w:instrText xml:space="preserve"> PAGEREF _Toc211800275 \h </w:instrText>
+              <w:instrText xml:space="preserve"> PAGEREF _Toc212371484 \h </w:instrText>
             </w:r>
             <w:r>
               <w:rPr>
@@ -825,7 +825,7 @@
                 <w:noProof/>
                 <w:webHidden/>
               </w:rPr>
-              <w:t>3</w:t>
+              <w:t>4</w:t>
             </w:r>
             <w:r>
               <w:rPr>
@@ -848,7 +848,7 @@
               <w:lang w:eastAsia="pl-PL"/>
             </w:rPr>
           </w:pPr>
-          <w:hyperlink w:anchor="_Toc211800276" w:history="1">
+          <w:hyperlink w:anchor="_Toc212371485" w:history="1">
             <w:r>
               <w:rPr>
                 <w:rStyle w:val="Hipercze"/>
@@ -875,7 +875,7 @@
                 <w:noProof/>
                 <w:webHidden/>
               </w:rPr>
-              <w:instrText xml:space="preserve"> PAGEREF _Toc211800276 \h </w:instrText>
+              <w:instrText xml:space="preserve"> PAGEREF _Toc212371485 \h </w:instrText>
             </w:r>
             <w:r>
               <w:rPr>
@@ -918,7 +918,7 @@
               <w:lang w:eastAsia="pl-PL"/>
             </w:rPr>
           </w:pPr>
-          <w:hyperlink w:anchor="_Toc211800277" w:history="1">
+          <w:hyperlink w:anchor="_Toc212371486" w:history="1">
             <w:r>
               <w:rPr>
                 <w:rStyle w:val="Hipercze"/>
@@ -945,7 +945,7 @@
                 <w:noProof/>
                 <w:webHidden/>
               </w:rPr>
-              <w:instrText xml:space="preserve"> PAGEREF _Toc211800277 \h </w:instrText>
+              <w:instrText xml:space="preserve"> PAGEREF _Toc212371486 \h </w:instrText>
             </w:r>
             <w:r>
               <w:rPr>
@@ -988,7 +988,7 @@
               <w:lang w:eastAsia="pl-PL"/>
             </w:rPr>
           </w:pPr>
-          <w:hyperlink w:anchor="_Toc211800278" w:history="1">
+          <w:hyperlink w:anchor="_Toc212371487" w:history="1">
             <w:r>
               <w:rPr>
                 <w:rStyle w:val="Hipercze"/>
@@ -1015,7 +1015,7 @@
                 <w:noProof/>
                 <w:webHidden/>
               </w:rPr>
-              <w:instrText xml:space="preserve"> PAGEREF _Toc211800278 \h </w:instrText>
+              <w:instrText xml:space="preserve"> PAGEREF _Toc212371487 \h </w:instrText>
             </w:r>
             <w:r>
               <w:rPr>
@@ -1035,7 +1035,7 @@
                 <w:noProof/>
                 <w:webHidden/>
               </w:rPr>
-              <w:t>4</w:t>
+              <w:t>5</w:t>
             </w:r>
             <w:r>
               <w:rPr>
@@ -1058,7 +1058,7 @@
               <w:lang w:eastAsia="pl-PL"/>
             </w:rPr>
           </w:pPr>
-          <w:hyperlink w:anchor="_Toc211800279" w:history="1">
+          <w:hyperlink w:anchor="_Toc212371488" w:history="1">
             <w:r>
               <w:rPr>
                 <w:rStyle w:val="Hipercze"/>
@@ -1085,7 +1085,7 @@
                 <w:noProof/>
                 <w:webHidden/>
               </w:rPr>
-              <w:instrText xml:space="preserve"> PAGEREF _Toc211800279 \h </w:instrText>
+              <w:instrText xml:space="preserve"> PAGEREF _Toc212371488 \h </w:instrText>
             </w:r>
             <w:r>
               <w:rPr>
@@ -1105,7 +1105,7 @@
                 <w:noProof/>
                 <w:webHidden/>
               </w:rPr>
-              <w:t>4</w:t>
+              <w:t>5</w:t>
             </w:r>
             <w:r>
               <w:rPr>
@@ -1128,7 +1128,7 @@
               <w:lang w:eastAsia="pl-PL"/>
             </w:rPr>
           </w:pPr>
-          <w:hyperlink w:anchor="_Toc211800280" w:history="1">
+          <w:hyperlink w:anchor="_Toc212371489" w:history="1">
             <w:r>
               <w:rPr>
                 <w:rStyle w:val="Hipercze"/>
@@ -1155,7 +1155,7 @@
                 <w:noProof/>
                 <w:webHidden/>
               </w:rPr>
-              <w:instrText xml:space="preserve"> PAGEREF _Toc211800280 \h </w:instrText>
+              <w:instrText xml:space="preserve"> PAGEREF _Toc212371489 \h </w:instrText>
             </w:r>
             <w:r>
               <w:rPr>
@@ -1175,7 +1175,7 @@
                 <w:noProof/>
                 <w:webHidden/>
               </w:rPr>
-              <w:t>4</w:t>
+              <w:t>5</w:t>
             </w:r>
             <w:r>
               <w:rPr>
@@ -1198,7 +1198,7 @@
               <w:lang w:eastAsia="pl-PL"/>
             </w:rPr>
           </w:pPr>
-          <w:hyperlink w:anchor="_Toc211800281" w:history="1">
+          <w:hyperlink w:anchor="_Toc212371490" w:history="1">
             <w:r>
               <w:rPr>
                 <w:rStyle w:val="Hipercze"/>
@@ -1225,7 +1225,7 @@
                 <w:noProof/>
                 <w:webHidden/>
               </w:rPr>
-              <w:instrText xml:space="preserve"> PAGEREF _Toc211800281 \h </w:instrText>
+              <w:instrText xml:space="preserve"> PAGEREF _Toc212371490 \h </w:instrText>
             </w:r>
             <w:r>
               <w:rPr>
@@ -1245,7 +1245,7 @@
                 <w:noProof/>
                 <w:webHidden/>
               </w:rPr>
-              <w:t>4</w:t>
+              <w:t>5</w:t>
             </w:r>
             <w:r>
               <w:rPr>
@@ -1268,7 +1268,7 @@
               <w:lang w:eastAsia="pl-PL"/>
             </w:rPr>
           </w:pPr>
-          <w:hyperlink w:anchor="_Toc211800282" w:history="1">
+          <w:hyperlink w:anchor="_Toc212371491" w:history="1">
             <w:r>
               <w:rPr>
                 <w:rStyle w:val="Hipercze"/>
@@ -1295,7 +1295,7 @@
                 <w:noProof/>
                 <w:webHidden/>
               </w:rPr>
-              <w:instrText xml:space="preserve"> PAGEREF _Toc211800282 \h </w:instrText>
+              <w:instrText xml:space="preserve"> PAGEREF _Toc212371491 \h </w:instrText>
             </w:r>
             <w:r>
               <w:rPr>
@@ -1315,7 +1315,7 @@
                 <w:noProof/>
                 <w:webHidden/>
               </w:rPr>
-              <w:t>5</w:t>
+              <w:t>6</w:t>
             </w:r>
             <w:r>
               <w:rPr>
@@ -1338,7 +1338,7 @@
               <w:lang w:eastAsia="pl-PL"/>
             </w:rPr>
           </w:pPr>
-          <w:hyperlink w:anchor="_Toc211800283" w:history="1">
+          <w:hyperlink w:anchor="_Toc212371492" w:history="1">
             <w:r>
               <w:rPr>
                 <w:rStyle w:val="Hipercze"/>
@@ -1365,7 +1365,7 @@
                 <w:noProof/>
                 <w:webHidden/>
               </w:rPr>
-              <w:instrText xml:space="preserve"> PAGEREF _Toc211800283 \h </w:instrText>
+              <w:instrText xml:space="preserve"> PAGEREF _Toc212371492 \h </w:instrText>
             </w:r>
             <w:r>
               <w:rPr>
@@ -1385,7 +1385,7 @@
                 <w:noProof/>
                 <w:webHidden/>
               </w:rPr>
-              <w:t>5</w:t>
+              <w:t>6</w:t>
             </w:r>
             <w:r>
               <w:rPr>
@@ -1408,7 +1408,7 @@
               <w:lang w:eastAsia="pl-PL"/>
             </w:rPr>
           </w:pPr>
-          <w:hyperlink w:anchor="_Toc211800284" w:history="1">
+          <w:hyperlink w:anchor="_Toc212371493" w:history="1">
             <w:r>
               <w:rPr>
                 <w:rStyle w:val="Hipercze"/>
@@ -1435,7 +1435,7 @@
                 <w:noProof/>
                 <w:webHidden/>
               </w:rPr>
-              <w:instrText xml:space="preserve"> PAGEREF _Toc211800284 \h </w:instrText>
+              <w:instrText xml:space="preserve"> PAGEREF _Toc212371493 \h </w:instrText>
             </w:r>
             <w:r>
               <w:rPr>
@@ -1455,7 +1455,7 @@
                 <w:noProof/>
                 <w:webHidden/>
               </w:rPr>
-              <w:t>5</w:t>
+              <w:t>8</w:t>
             </w:r>
             <w:r>
               <w:rPr>
@@ -1478,7 +1478,7 @@
               <w:lang w:eastAsia="pl-PL"/>
             </w:rPr>
           </w:pPr>
-          <w:hyperlink w:anchor="_Toc211800285" w:history="1">
+          <w:hyperlink w:anchor="_Toc212371494" w:history="1">
             <w:r>
               <w:rPr>
                 <w:rStyle w:val="Hipercze"/>
@@ -1505,7 +1505,7 @@
                 <w:noProof/>
                 <w:webHidden/>
               </w:rPr>
-              <w:instrText xml:space="preserve"> PAGEREF _Toc211800285 \h </w:instrText>
+              <w:instrText xml:space="preserve"> PAGEREF _Toc212371494 \h </w:instrText>
             </w:r>
             <w:r>
               <w:rPr>
@@ -1525,7 +1525,7 @@
                 <w:noProof/>
                 <w:webHidden/>
               </w:rPr>
-              <w:t>5</w:t>
+              <w:t>9</w:t>
             </w:r>
             <w:r>
               <w:rPr>
@@ -1548,7 +1548,7 @@
               <w:lang w:eastAsia="pl-PL"/>
             </w:rPr>
           </w:pPr>
-          <w:hyperlink w:anchor="_Toc211800286" w:history="1">
+          <w:hyperlink w:anchor="_Toc212371495" w:history="1">
             <w:r>
               <w:rPr>
                 <w:rStyle w:val="Hipercze"/>
@@ -1575,7 +1575,7 @@
                 <w:noProof/>
                 <w:webHidden/>
               </w:rPr>
-              <w:instrText xml:space="preserve"> PAGEREF _Toc211800286 \h </w:instrText>
+              <w:instrText xml:space="preserve"> PAGEREF _Toc212371495 \h </w:instrText>
             </w:r>
             <w:r>
               <w:rPr>
@@ -1595,7 +1595,7 @@
                 <w:noProof/>
                 <w:webHidden/>
               </w:rPr>
-              <w:t>5</w:t>
+              <w:t>9</w:t>
             </w:r>
             <w:r>
               <w:rPr>
@@ -1618,7 +1618,7 @@
               <w:lang w:eastAsia="pl-PL"/>
             </w:rPr>
           </w:pPr>
-          <w:hyperlink w:anchor="_Toc211800287" w:history="1">
+          <w:hyperlink w:anchor="_Toc212371496" w:history="1">
             <w:r>
               <w:rPr>
                 <w:rStyle w:val="Hipercze"/>
@@ -1645,7 +1645,7 @@
                 <w:noProof/>
                 <w:webHidden/>
               </w:rPr>
-              <w:instrText xml:space="preserve"> PAGEREF _Toc211800287 \h </w:instrText>
+              <w:instrText xml:space="preserve"> PAGEREF _Toc212371496 \h </w:instrText>
             </w:r>
             <w:r>
               <w:rPr>
@@ -1665,7 +1665,7 @@
                 <w:noProof/>
                 <w:webHidden/>
               </w:rPr>
-              <w:t>6</w:t>
+              <w:t>9</w:t>
             </w:r>
             <w:r>
               <w:rPr>
@@ -1688,7 +1688,7 @@
               <w:lang w:eastAsia="pl-PL"/>
             </w:rPr>
           </w:pPr>
-          <w:hyperlink w:anchor="_Toc211800288" w:history="1">
+          <w:hyperlink w:anchor="_Toc212371497" w:history="1">
             <w:r>
               <w:rPr>
                 <w:rStyle w:val="Hipercze"/>
@@ -1715,7 +1715,7 @@
                 <w:noProof/>
                 <w:webHidden/>
               </w:rPr>
-              <w:instrText xml:space="preserve"> PAGEREF _Toc211800288 \h </w:instrText>
+              <w:instrText xml:space="preserve"> PAGEREF _Toc212371497 \h </w:instrText>
             </w:r>
             <w:r>
               <w:rPr>
@@ -1735,7 +1735,7 @@
                 <w:noProof/>
                 <w:webHidden/>
               </w:rPr>
-              <w:t>6</w:t>
+              <w:t>10</w:t>
             </w:r>
             <w:r>
               <w:rPr>
@@ -1758,7 +1758,7 @@
               <w:lang w:eastAsia="pl-PL"/>
             </w:rPr>
           </w:pPr>
-          <w:hyperlink w:anchor="_Toc211800289" w:history="1">
+          <w:hyperlink w:anchor="_Toc212371498" w:history="1">
             <w:r>
               <w:rPr>
                 <w:rStyle w:val="Hipercze"/>
@@ -1785,7 +1785,7 @@
                 <w:noProof/>
                 <w:webHidden/>
               </w:rPr>
-              <w:instrText xml:space="preserve"> PAGEREF _Toc211800289 \h </w:instrText>
+              <w:instrText xml:space="preserve"> PAGEREF _Toc212371498 \h </w:instrText>
             </w:r>
             <w:r>
               <w:rPr>
@@ -1805,7 +1805,7 @@
                 <w:noProof/>
                 <w:webHidden/>
               </w:rPr>
-              <w:t>6</w:t>
+              <w:t>10</w:t>
             </w:r>
             <w:r>
               <w:rPr>
@@ -1828,7 +1828,7 @@
               <w:lang w:eastAsia="pl-PL"/>
             </w:rPr>
           </w:pPr>
-          <w:hyperlink w:anchor="_Toc211800290" w:history="1">
+          <w:hyperlink w:anchor="_Toc212371499" w:history="1">
             <w:r>
               <w:rPr>
                 <w:rStyle w:val="Hipercze"/>
@@ -1855,7 +1855,7 @@
                 <w:noProof/>
                 <w:webHidden/>
               </w:rPr>
-              <w:instrText xml:space="preserve"> PAGEREF _Toc211800290 \h </w:instrText>
+              <w:instrText xml:space="preserve"> PAGEREF _Toc212371499 \h </w:instrText>
             </w:r>
             <w:r>
               <w:rPr>
@@ -1875,7 +1875,707 @@
                 <w:noProof/>
                 <w:webHidden/>
               </w:rPr>
-              <w:t>6</w:t>
+              <w:t>12</w:t>
+            </w:r>
+            <w:r>
+              <w:rPr>
+                <w:noProof/>
+                <w:webHidden/>
+              </w:rPr>
+              <w:fldChar w:fldCharType="end"/>
+            </w:r>
+          </w:hyperlink>
+        </w:p>
+        <w:p>
+          <w:pPr>
+            <w:pStyle w:val="Spistreci2"/>
+            <w:tabs>
+              <w:tab w:val="right" w:leader="dot" w:pos="9062"/>
+            </w:tabs>
+            <w:rPr>
+              <w:rFonts w:eastAsiaTheme="minorEastAsia"/>
+              <w:noProof/>
+              <w:lang w:eastAsia="pl-PL"/>
+            </w:rPr>
+          </w:pPr>
+          <w:hyperlink w:anchor="_Toc212371500" w:history="1">
+            <w:r>
+              <w:rPr>
+                <w:rStyle w:val="Hipercze"/>
+                <w:noProof/>
+              </w:rPr>
+              <w:t>Algorytm Przeszukiwania Tabu (Tabu Search - TS)</w:t>
+            </w:r>
+            <w:r>
+              <w:rPr>
+                <w:noProof/>
+                <w:webHidden/>
+              </w:rPr>
+              <w:tab/>
+            </w:r>
+            <w:r>
+              <w:rPr>
+                <w:noProof/>
+                <w:webHidden/>
+              </w:rPr>
+              <w:fldChar w:fldCharType="begin"/>
+            </w:r>
+            <w:r>
+              <w:rPr>
+                <w:noProof/>
+                <w:webHidden/>
+              </w:rPr>
+              <w:instrText xml:space="preserve"> PAGEREF _Toc212371500 \h </w:instrText>
+            </w:r>
+            <w:r>
+              <w:rPr>
+                <w:noProof/>
+                <w:webHidden/>
+              </w:rPr>
+            </w:r>
+            <w:r>
+              <w:rPr>
+                <w:noProof/>
+                <w:webHidden/>
+              </w:rPr>
+              <w:fldChar w:fldCharType="separate"/>
+            </w:r>
+            <w:r>
+              <w:rPr>
+                <w:noProof/>
+                <w:webHidden/>
+              </w:rPr>
+              <w:t>13</w:t>
+            </w:r>
+            <w:r>
+              <w:rPr>
+                <w:noProof/>
+                <w:webHidden/>
+              </w:rPr>
+              <w:fldChar w:fldCharType="end"/>
+            </w:r>
+          </w:hyperlink>
+        </w:p>
+        <w:p>
+          <w:pPr>
+            <w:pStyle w:val="Spistreci3"/>
+            <w:tabs>
+              <w:tab w:val="right" w:leader="dot" w:pos="9062"/>
+            </w:tabs>
+            <w:rPr>
+              <w:rFonts w:eastAsiaTheme="minorEastAsia"/>
+              <w:noProof/>
+              <w:lang w:eastAsia="pl-PL"/>
+            </w:rPr>
+          </w:pPr>
+          <w:hyperlink w:anchor="_Toc212371501" w:history="1">
+            <w:r>
+              <w:rPr>
+                <w:rStyle w:val="Hipercze"/>
+                <w:noProof/>
+              </w:rPr>
+              <w:t>Zasada Działania</w:t>
+            </w:r>
+            <w:r>
+              <w:rPr>
+                <w:noProof/>
+                <w:webHidden/>
+              </w:rPr>
+              <w:tab/>
+            </w:r>
+            <w:r>
+              <w:rPr>
+                <w:noProof/>
+                <w:webHidden/>
+              </w:rPr>
+              <w:fldChar w:fldCharType="begin"/>
+            </w:r>
+            <w:r>
+              <w:rPr>
+                <w:noProof/>
+                <w:webHidden/>
+              </w:rPr>
+              <w:instrText xml:space="preserve"> PAGEREF _Toc212371501 \h </w:instrText>
+            </w:r>
+            <w:r>
+              <w:rPr>
+                <w:noProof/>
+                <w:webHidden/>
+              </w:rPr>
+            </w:r>
+            <w:r>
+              <w:rPr>
+                <w:noProof/>
+                <w:webHidden/>
+              </w:rPr>
+              <w:fldChar w:fldCharType="separate"/>
+            </w:r>
+            <w:r>
+              <w:rPr>
+                <w:noProof/>
+                <w:webHidden/>
+              </w:rPr>
+              <w:t>13</w:t>
+            </w:r>
+            <w:r>
+              <w:rPr>
+                <w:noProof/>
+                <w:webHidden/>
+              </w:rPr>
+              <w:fldChar w:fldCharType="end"/>
+            </w:r>
+          </w:hyperlink>
+        </w:p>
+        <w:p>
+          <w:pPr>
+            <w:pStyle w:val="Spistreci3"/>
+            <w:tabs>
+              <w:tab w:val="right" w:leader="dot" w:pos="9062"/>
+            </w:tabs>
+            <w:rPr>
+              <w:rFonts w:eastAsiaTheme="minorEastAsia"/>
+              <w:noProof/>
+              <w:lang w:eastAsia="pl-PL"/>
+            </w:rPr>
+          </w:pPr>
+          <w:hyperlink w:anchor="_Toc212371502" w:history="1">
+            <w:r>
+              <w:rPr>
+                <w:rStyle w:val="Hipercze"/>
+                <w:noProof/>
+              </w:rPr>
+              <w:t>Parametryzacja i Protokół Testowania</w:t>
+            </w:r>
+            <w:r>
+              <w:rPr>
+                <w:noProof/>
+                <w:webHidden/>
+              </w:rPr>
+              <w:tab/>
+            </w:r>
+            <w:r>
+              <w:rPr>
+                <w:noProof/>
+                <w:webHidden/>
+              </w:rPr>
+              <w:fldChar w:fldCharType="begin"/>
+            </w:r>
+            <w:r>
+              <w:rPr>
+                <w:noProof/>
+                <w:webHidden/>
+              </w:rPr>
+              <w:instrText xml:space="preserve"> PAGEREF _Toc212371502 \h </w:instrText>
+            </w:r>
+            <w:r>
+              <w:rPr>
+                <w:noProof/>
+                <w:webHidden/>
+              </w:rPr>
+            </w:r>
+            <w:r>
+              <w:rPr>
+                <w:noProof/>
+                <w:webHidden/>
+              </w:rPr>
+              <w:fldChar w:fldCharType="separate"/>
+            </w:r>
+            <w:r>
+              <w:rPr>
+                <w:noProof/>
+                <w:webHidden/>
+              </w:rPr>
+              <w:t>14</w:t>
+            </w:r>
+            <w:r>
+              <w:rPr>
+                <w:noProof/>
+                <w:webHidden/>
+              </w:rPr>
+              <w:fldChar w:fldCharType="end"/>
+            </w:r>
+          </w:hyperlink>
+        </w:p>
+        <w:p>
+          <w:pPr>
+            <w:pStyle w:val="Spistreci3"/>
+            <w:tabs>
+              <w:tab w:val="right" w:leader="dot" w:pos="9062"/>
+            </w:tabs>
+            <w:rPr>
+              <w:rFonts w:eastAsiaTheme="minorEastAsia"/>
+              <w:noProof/>
+              <w:lang w:eastAsia="pl-PL"/>
+            </w:rPr>
+          </w:pPr>
+          <w:hyperlink w:anchor="_Toc212371503" w:history="1">
+            <w:r>
+              <w:rPr>
+                <w:rStyle w:val="Hipercze"/>
+                <w:noProof/>
+              </w:rPr>
+              <w:t>Testowanie</w:t>
+            </w:r>
+            <w:r>
+              <w:rPr>
+                <w:noProof/>
+                <w:webHidden/>
+              </w:rPr>
+              <w:tab/>
+            </w:r>
+            <w:r>
+              <w:rPr>
+                <w:noProof/>
+                <w:webHidden/>
+              </w:rPr>
+              <w:fldChar w:fldCharType="begin"/>
+            </w:r>
+            <w:r>
+              <w:rPr>
+                <w:noProof/>
+                <w:webHidden/>
+              </w:rPr>
+              <w:instrText xml:space="preserve"> PAGEREF _Toc212371503 \h </w:instrText>
+            </w:r>
+            <w:r>
+              <w:rPr>
+                <w:noProof/>
+                <w:webHidden/>
+              </w:rPr>
+            </w:r>
+            <w:r>
+              <w:rPr>
+                <w:noProof/>
+                <w:webHidden/>
+              </w:rPr>
+              <w:fldChar w:fldCharType="separate"/>
+            </w:r>
+            <w:r>
+              <w:rPr>
+                <w:noProof/>
+                <w:webHidden/>
+              </w:rPr>
+              <w:t>14</w:t>
+            </w:r>
+            <w:r>
+              <w:rPr>
+                <w:noProof/>
+                <w:webHidden/>
+              </w:rPr>
+              <w:fldChar w:fldCharType="end"/>
+            </w:r>
+          </w:hyperlink>
+        </w:p>
+        <w:p>
+          <w:pPr>
+            <w:pStyle w:val="Spistreci3"/>
+            <w:tabs>
+              <w:tab w:val="right" w:leader="dot" w:pos="9062"/>
+            </w:tabs>
+            <w:rPr>
+              <w:rFonts w:eastAsiaTheme="minorEastAsia"/>
+              <w:noProof/>
+              <w:lang w:eastAsia="pl-PL"/>
+            </w:rPr>
+          </w:pPr>
+          <w:hyperlink w:anchor="_Toc212371504" w:history="1">
+            <w:r>
+              <w:rPr>
+                <w:rStyle w:val="Hipercze"/>
+                <w:noProof/>
+              </w:rPr>
+              <w:t>Wnioski</w:t>
+            </w:r>
+            <w:r>
+              <w:rPr>
+                <w:noProof/>
+                <w:webHidden/>
+              </w:rPr>
+              <w:tab/>
+            </w:r>
+            <w:r>
+              <w:rPr>
+                <w:noProof/>
+                <w:webHidden/>
+              </w:rPr>
+              <w:fldChar w:fldCharType="begin"/>
+            </w:r>
+            <w:r>
+              <w:rPr>
+                <w:noProof/>
+                <w:webHidden/>
+              </w:rPr>
+              <w:instrText xml:space="preserve"> PAGEREF _Toc212371504 \h </w:instrText>
+            </w:r>
+            <w:r>
+              <w:rPr>
+                <w:noProof/>
+                <w:webHidden/>
+              </w:rPr>
+            </w:r>
+            <w:r>
+              <w:rPr>
+                <w:noProof/>
+                <w:webHidden/>
+              </w:rPr>
+              <w:fldChar w:fldCharType="separate"/>
+            </w:r>
+            <w:r>
+              <w:rPr>
+                <w:noProof/>
+                <w:webHidden/>
+              </w:rPr>
+              <w:t>16</w:t>
+            </w:r>
+            <w:r>
+              <w:rPr>
+                <w:noProof/>
+                <w:webHidden/>
+              </w:rPr>
+              <w:fldChar w:fldCharType="end"/>
+            </w:r>
+          </w:hyperlink>
+        </w:p>
+        <w:p>
+          <w:pPr>
+            <w:pStyle w:val="Spistreci2"/>
+            <w:tabs>
+              <w:tab w:val="right" w:leader="dot" w:pos="9062"/>
+            </w:tabs>
+            <w:rPr>
+              <w:rFonts w:eastAsiaTheme="minorEastAsia"/>
+              <w:noProof/>
+              <w:lang w:eastAsia="pl-PL"/>
+            </w:rPr>
+          </w:pPr>
+          <w:hyperlink w:anchor="_Toc212371505" w:history="1">
+            <w:r>
+              <w:rPr>
+                <w:rStyle w:val="Hipercze"/>
+                <w:noProof/>
+              </w:rPr>
+              <w:t>Algorytm Mrówkowy (Ant Colony Optimization - ACO)</w:t>
+            </w:r>
+            <w:r>
+              <w:rPr>
+                <w:noProof/>
+                <w:webHidden/>
+              </w:rPr>
+              <w:tab/>
+            </w:r>
+            <w:r>
+              <w:rPr>
+                <w:noProof/>
+                <w:webHidden/>
+              </w:rPr>
+              <w:fldChar w:fldCharType="begin"/>
+            </w:r>
+            <w:r>
+              <w:rPr>
+                <w:noProof/>
+                <w:webHidden/>
+              </w:rPr>
+              <w:instrText xml:space="preserve"> PAGEREF _Toc212371505 \h </w:instrText>
+            </w:r>
+            <w:r>
+              <w:rPr>
+                <w:noProof/>
+                <w:webHidden/>
+              </w:rPr>
+            </w:r>
+            <w:r>
+              <w:rPr>
+                <w:noProof/>
+                <w:webHidden/>
+              </w:rPr>
+              <w:fldChar w:fldCharType="separate"/>
+            </w:r>
+            <w:r>
+              <w:rPr>
+                <w:noProof/>
+                <w:webHidden/>
+              </w:rPr>
+              <w:t>16</w:t>
+            </w:r>
+            <w:r>
+              <w:rPr>
+                <w:noProof/>
+                <w:webHidden/>
+              </w:rPr>
+              <w:fldChar w:fldCharType="end"/>
+            </w:r>
+          </w:hyperlink>
+        </w:p>
+        <w:p>
+          <w:pPr>
+            <w:pStyle w:val="Spistreci3"/>
+            <w:tabs>
+              <w:tab w:val="right" w:leader="dot" w:pos="9062"/>
+            </w:tabs>
+            <w:rPr>
+              <w:rFonts w:eastAsiaTheme="minorEastAsia"/>
+              <w:noProof/>
+              <w:lang w:eastAsia="pl-PL"/>
+            </w:rPr>
+          </w:pPr>
+          <w:hyperlink w:anchor="_Toc212371506" w:history="1">
+            <w:r>
+              <w:rPr>
+                <w:rStyle w:val="Hipercze"/>
+                <w:noProof/>
+              </w:rPr>
+              <w:t>Zasada Działania</w:t>
+            </w:r>
+            <w:r>
+              <w:rPr>
+                <w:noProof/>
+                <w:webHidden/>
+              </w:rPr>
+              <w:tab/>
+            </w:r>
+            <w:r>
+              <w:rPr>
+                <w:noProof/>
+                <w:webHidden/>
+              </w:rPr>
+              <w:fldChar w:fldCharType="begin"/>
+            </w:r>
+            <w:r>
+              <w:rPr>
+                <w:noProof/>
+                <w:webHidden/>
+              </w:rPr>
+              <w:instrText xml:space="preserve"> PAGEREF _Toc212371506 \h </w:instrText>
+            </w:r>
+            <w:r>
+              <w:rPr>
+                <w:noProof/>
+                <w:webHidden/>
+              </w:rPr>
+            </w:r>
+            <w:r>
+              <w:rPr>
+                <w:noProof/>
+                <w:webHidden/>
+              </w:rPr>
+              <w:fldChar w:fldCharType="separate"/>
+            </w:r>
+            <w:r>
+              <w:rPr>
+                <w:noProof/>
+                <w:webHidden/>
+              </w:rPr>
+              <w:t>16</w:t>
+            </w:r>
+            <w:r>
+              <w:rPr>
+                <w:noProof/>
+                <w:webHidden/>
+              </w:rPr>
+              <w:fldChar w:fldCharType="end"/>
+            </w:r>
+          </w:hyperlink>
+        </w:p>
+        <w:p>
+          <w:pPr>
+            <w:pStyle w:val="Spistreci3"/>
+            <w:tabs>
+              <w:tab w:val="right" w:leader="dot" w:pos="9062"/>
+            </w:tabs>
+            <w:rPr>
+              <w:rFonts w:eastAsiaTheme="minorEastAsia"/>
+              <w:noProof/>
+              <w:lang w:eastAsia="pl-PL"/>
+            </w:rPr>
+          </w:pPr>
+          <w:hyperlink w:anchor="_Toc212371507" w:history="1">
+            <w:r>
+              <w:rPr>
+                <w:rStyle w:val="Hipercze"/>
+                <w:noProof/>
+              </w:rPr>
+              <w:t>Parametryzacja</w:t>
+            </w:r>
+            <w:r>
+              <w:rPr>
+                <w:noProof/>
+                <w:webHidden/>
+              </w:rPr>
+              <w:tab/>
+            </w:r>
+            <w:r>
+              <w:rPr>
+                <w:noProof/>
+                <w:webHidden/>
+              </w:rPr>
+              <w:fldChar w:fldCharType="begin"/>
+            </w:r>
+            <w:r>
+              <w:rPr>
+                <w:noProof/>
+                <w:webHidden/>
+              </w:rPr>
+              <w:instrText xml:space="preserve"> PAGEREF _Toc212371507 \h </w:instrText>
+            </w:r>
+            <w:r>
+              <w:rPr>
+                <w:noProof/>
+                <w:webHidden/>
+              </w:rPr>
+            </w:r>
+            <w:r>
+              <w:rPr>
+                <w:noProof/>
+                <w:webHidden/>
+              </w:rPr>
+              <w:fldChar w:fldCharType="separate"/>
+            </w:r>
+            <w:r>
+              <w:rPr>
+                <w:noProof/>
+                <w:webHidden/>
+              </w:rPr>
+              <w:t>18</w:t>
+            </w:r>
+            <w:r>
+              <w:rPr>
+                <w:noProof/>
+                <w:webHidden/>
+              </w:rPr>
+              <w:fldChar w:fldCharType="end"/>
+            </w:r>
+          </w:hyperlink>
+        </w:p>
+        <w:p>
+          <w:pPr>
+            <w:pStyle w:val="Spistreci3"/>
+            <w:tabs>
+              <w:tab w:val="right" w:leader="dot" w:pos="9062"/>
+            </w:tabs>
+            <w:rPr>
+              <w:rFonts w:eastAsiaTheme="minorEastAsia"/>
+              <w:noProof/>
+              <w:lang w:eastAsia="pl-PL"/>
+            </w:rPr>
+          </w:pPr>
+          <w:hyperlink w:anchor="_Toc212371508" w:history="1">
+            <w:r>
+              <w:rPr>
+                <w:rStyle w:val="Hipercze"/>
+                <w:noProof/>
+              </w:rPr>
+              <w:t>Testowanie</w:t>
+            </w:r>
+            <w:r>
+              <w:rPr>
+                <w:noProof/>
+                <w:webHidden/>
+              </w:rPr>
+              <w:tab/>
+            </w:r>
+            <w:r>
+              <w:rPr>
+                <w:noProof/>
+                <w:webHidden/>
+              </w:rPr>
+              <w:fldChar w:fldCharType="begin"/>
+            </w:r>
+            <w:r>
+              <w:rPr>
+                <w:noProof/>
+                <w:webHidden/>
+              </w:rPr>
+              <w:instrText xml:space="preserve"> PAGEREF _Toc212371508 \h </w:instrText>
+            </w:r>
+            <w:r>
+              <w:rPr>
+                <w:noProof/>
+                <w:webHidden/>
+              </w:rPr>
+            </w:r>
+            <w:r>
+              <w:rPr>
+                <w:noProof/>
+                <w:webHidden/>
+              </w:rPr>
+              <w:fldChar w:fldCharType="separate"/>
+            </w:r>
+            <w:r>
+              <w:rPr>
+                <w:noProof/>
+                <w:webHidden/>
+              </w:rPr>
+              <w:t>19</w:t>
+            </w:r>
+            <w:r>
+              <w:rPr>
+                <w:noProof/>
+                <w:webHidden/>
+              </w:rPr>
+              <w:fldChar w:fldCharType="end"/>
+            </w:r>
+          </w:hyperlink>
+        </w:p>
+        <w:p>
+          <w:pPr>
+            <w:pStyle w:val="Spistreci3"/>
+            <w:tabs>
+              <w:tab w:val="right" w:leader="dot" w:pos="9062"/>
+            </w:tabs>
+            <w:rPr>
+              <w:rFonts w:eastAsiaTheme="minorEastAsia"/>
+              <w:noProof/>
+              <w:lang w:eastAsia="pl-PL"/>
+            </w:rPr>
+          </w:pPr>
+          <w:hyperlink w:anchor="_Toc212371509" w:history="1">
+            <w:r>
+              <w:rPr>
+                <w:rStyle w:val="Hipercze"/>
+                <w:noProof/>
+              </w:rPr>
+              <w:t>Wnioski</w:t>
+            </w:r>
+            <w:r>
+              <w:rPr>
+                <w:noProof/>
+                <w:webHidden/>
+              </w:rPr>
+              <w:tab/>
+            </w:r>
+            <w:r>
+              <w:rPr>
+                <w:noProof/>
+                <w:webHidden/>
+              </w:rPr>
+              <w:fldChar w:fldCharType="begin"/>
+            </w:r>
+            <w:r>
+              <w:rPr>
+                <w:noProof/>
+                <w:webHidden/>
+              </w:rPr>
+              <w:instrText xml:space="preserve"> PAGEREF _Toc212371509 \h </w:instrText>
+            </w:r>
+            <w:r>
+              <w:rPr>
+                <w:noProof/>
+                <w:webHidden/>
+              </w:rPr>
+            </w:r>
+            <w:r>
+              <w:rPr>
+                <w:noProof/>
+                <w:webHidden/>
+              </w:rPr>
+              <w:fldChar w:fldCharType="separate"/>
+            </w:r>
+            <w:r>
+              <w:rPr>
+                <w:noProof/>
+                <w:webHidden/>
+              </w:rPr>
+              <w:t>19</w:t>
             </w:r>
             <w:r>
               <w:rPr>
@@ -1906,7 +2606,7 @@
       <w:pPr>
         <w:pStyle w:val="Nagwek2"/>
       </w:pPr>
-      <w:bookmarkStart w:id="2" w:name="_Toc211800267"/>
+      <w:bookmarkStart w:id="2" w:name="_Toc212371476"/>
       <w:r>
         <w:t>Wstęp</w:t>
       </w:r>
@@ -1931,7 +2631,7 @@
       <w:pPr>
         <w:pStyle w:val="Nagwek3"/>
       </w:pPr>
-      <w:bookmarkStart w:id="3" w:name="_Toc211800268"/>
+      <w:bookmarkStart w:id="3" w:name="_Toc212371477"/>
       <w:r>
         <w:t>Testowane Algorytmy i Dane</w:t>
       </w:r>
@@ -1982,7 +2682,7 @@
       <w:pPr>
         <w:pStyle w:val="Nagwek3"/>
       </w:pPr>
-      <w:bookmarkStart w:id="4" w:name="_Toc211800269"/>
+      <w:bookmarkStart w:id="4" w:name="_Toc212371478"/>
       <w:r>
         <w:t>Kluczowe Elementy Implementacji</w:t>
       </w:r>
@@ -2017,8 +2717,9 @@
       <w:pPr>
         <w:pStyle w:val="Nagwek3"/>
       </w:pPr>
-      <w:bookmarkStart w:id="5" w:name="_Toc211800270"/>
-      <w:r>
+      <w:bookmarkStart w:id="5" w:name="_Toc212371479"/>
+      <w:r>
+        <w:lastRenderedPageBreak/>
         <w:t>Sekwencje Ruchu (Operatorzy Sąsiedztwa)</w:t>
       </w:r>
       <w:bookmarkEnd w:id="5"/>
@@ -2119,11 +2820,7 @@
         <w:t>wybraniu dwóch krawędzi w trasie, usunięciu ich, a następnie odwróceniu sekwencji miast między tymi punktami, aby utworzyć dwie nowe krawędzie</w:t>
       </w:r>
       <w:r>
-        <w:t xml:space="preserve">. Ta operacja jest </w:t>
-      </w:r>
-      <w:r>
-        <w:lastRenderedPageBreak/>
-        <w:t>często bardzo efektywna w znajdowaniu lepszych lokalnie rozwiązań, ponieważ efektywnie minimalizuje przecinające się krawędzie.</w:t>
+        <w:t>. Ta operacja jest często bardzo efektywna w znajdowaniu lepszych lokalnie rozwiązań, ponieważ efektywnie minimalizuje przecinające się krawędzie.</w:t>
       </w:r>
       <w:r>
         <w:t xml:space="preserve"> W naszej pracy zastosowaliśmy różne podejścia do Reverse nie tylko klasyczne ale również różniące się (w zależności od algorytmu)</w:t>
@@ -2133,7 +2830,7 @@
       <w:pPr>
         <w:pStyle w:val="Nagwek3"/>
       </w:pPr>
-      <w:bookmarkStart w:id="6" w:name="_Toc211800271"/>
+      <w:bookmarkStart w:id="6" w:name="_Toc212371480"/>
       <w:r>
         <w:t>Parametryzacja i Cel Projektu</w:t>
       </w:r>
@@ -2175,7 +2872,7 @@
       <w:pPr>
         <w:pStyle w:val="Nagwek3"/>
       </w:pPr>
-      <w:bookmarkStart w:id="7" w:name="_Toc211800272"/>
+      <w:bookmarkStart w:id="7" w:name="_Toc212371481"/>
       <w:r>
         <w:t>Podsumowanie i Cel Końcowy</w:t>
       </w:r>
@@ -2212,7 +2909,7 @@
       <w:pPr>
         <w:pStyle w:val="Nagwek2"/>
       </w:pPr>
-      <w:bookmarkStart w:id="8" w:name="_Toc211800273"/>
+      <w:bookmarkStart w:id="8" w:name="_Toc212371482"/>
       <w:r>
         <w:t>Rozwiązania Solver (Excel)</w:t>
       </w:r>
@@ -2224,7 +2921,7 @@
       <w:pPr>
         <w:pStyle w:val="Nagwek2"/>
       </w:pPr>
-      <w:bookmarkStart w:id="9" w:name="_Toc211800274"/>
+      <w:bookmarkStart w:id="9" w:name="_Toc212371483"/>
       <w:r>
         <w:t>Algorytm Najbliższego Sąsiada (Nearest Neighbo</w:t>
       </w:r>
@@ -2255,7 +2952,7 @@
       <w:pPr>
         <w:pStyle w:val="Nagwek3"/>
       </w:pPr>
-      <w:bookmarkStart w:id="10" w:name="_Toc211800275"/>
+      <w:bookmarkStart w:id="10" w:name="_Toc212371484"/>
       <w:r>
         <w:t>Zasada Działania</w:t>
       </w:r>
@@ -2316,7 +3013,6 @@
         </w:numPr>
       </w:pPr>
       <w:r>
-        <w:lastRenderedPageBreak/>
         <w:t>Proces jest kontynuowany do momentu odwiedzenia wszystkich miast, a trasa zamyka się powrotem do miasta startowego.</w:t>
       </w:r>
     </w:p>
@@ -2329,7 +3025,7 @@
       <w:pPr>
         <w:pStyle w:val="Nagwek3"/>
       </w:pPr>
-      <w:bookmarkStart w:id="11" w:name="_Toc211800276"/>
+      <w:bookmarkStart w:id="11" w:name="_Toc212371485"/>
       <w:r>
         <w:t>Parametryzacja</w:t>
       </w:r>
@@ -2402,7 +3098,7 @@
       <w:pPr>
         <w:pStyle w:val="Nagwek3"/>
       </w:pPr>
-      <w:bookmarkStart w:id="12" w:name="_Toc211800277"/>
+      <w:bookmarkStart w:id="12" w:name="_Toc212371486"/>
       <w:r>
         <w:t>Testowanie</w:t>
       </w:r>
@@ -2532,6 +3228,7 @@
           <w:b/>
           <w:bCs/>
         </w:rPr>
+        <w:lastRenderedPageBreak/>
         <w:t>Analiza Wyników dla 127 Miast (NN_Results_127_Cities.csv)</w:t>
       </w:r>
     </w:p>
@@ -2587,7 +3284,7 @@
       <w:pPr>
         <w:pStyle w:val="Nagwek3"/>
       </w:pPr>
-      <w:bookmarkStart w:id="13" w:name="_Toc211800278"/>
+      <w:bookmarkStart w:id="13" w:name="_Toc212371487"/>
       <w:r>
         <w:t>Wnioski</w:t>
       </w:r>
@@ -2595,11 +3292,7 @@
     </w:p>
     <w:p>
       <w:r>
-        <w:t xml:space="preserve">Algorytm Najbliższego Sąsiada (z mechanizmem wyboru najlepszego miasta startowego) jest ekstremalnie szybką metodą konstrukcyjną. Czas działania jest bardzo </w:t>
-      </w:r>
-      <w:r>
-        <w:lastRenderedPageBreak/>
-        <w:t>niski – nawet dla 127 miast średni czas potrzebny na wygenerowanie i porównanie 127 tras to zaledwie 10.42 milisekundy. Algorytm zwraca pojedyncze, deterministyczne rozwiązanie (najlepsze spośród wszystkich możliwych startów) i służy jako szybka metoda do generowania "wystarczająco dobrych" tras bazowych.</w:t>
+        <w:t>Algorytm Najbliższego Sąsiada (z mechanizmem wyboru najlepszego miasta startowego) jest ekstremalnie szybką metodą konstrukcyjną. Czas działania jest bardzo niski – nawet dla 127 miast średni czas potrzebny na wygenerowanie i porównanie 127 tras to zaledwie 10.42 milisekundy. Algorytm zwraca pojedyncze, deterministyczne rozwiązanie (najlepsze spośród wszystkich możliwych startów) i służy jako szybka metoda do generowania "wystarczająco dobrych" tras bazowych.</w:t>
       </w:r>
     </w:p>
     <w:p/>
@@ -2607,7 +3300,7 @@
       <w:pPr>
         <w:pStyle w:val="Nagwek3"/>
       </w:pPr>
-      <w:bookmarkStart w:id="14" w:name="_Toc211800279"/>
+      <w:bookmarkStart w:id="14" w:name="_Toc212371488"/>
       <w:r>
         <w:t>Algorytm Wspinaczki Wzgórz (Hill Climbing - HC)</w:t>
       </w:r>
@@ -2632,7 +3325,7 @@
       <w:pPr>
         <w:pStyle w:val="Nagwek3"/>
       </w:pPr>
-      <w:bookmarkStart w:id="15" w:name="_Toc211800280"/>
+      <w:bookmarkStart w:id="15" w:name="_Toc212371489"/>
       <w:r>
         <w:t>Zasada Działania</w:t>
       </w:r>
@@ -2677,7 +3370,7 @@
       <w:pPr>
         <w:pStyle w:val="Nagwek3"/>
       </w:pPr>
-      <w:bookmarkStart w:id="16" w:name="_Toc211800281"/>
+      <w:bookmarkStart w:id="16" w:name="_Toc212371490"/>
       <w:r>
         <w:t>Parametryzacja i Protokół Testowania</w:t>
       </w:r>
@@ -2742,6 +3435,7 @@
                 <w:b/>
                 <w:bCs/>
               </w:rPr>
+              <w:lastRenderedPageBreak/>
               <w:t>Parametr</w:t>
             </w:r>
           </w:p>
@@ -3058,12 +3752,11 @@
     </w:tbl>
     <w:p/>
     <w:p>
-      <w:bookmarkStart w:id="17" w:name="_Toc211800282"/>
+      <w:bookmarkStart w:id="17" w:name="_Toc212371491"/>
       <w:r>
         <w:rPr>
           <w:rStyle w:val="Nagwek3Znak"/>
         </w:rPr>
-        <w:lastRenderedPageBreak/>
         <w:t>Protokół Testowania</w:t>
       </w:r>
       <w:bookmarkEnd w:id="17"/>
@@ -3097,7 +3790,7 @@
       <w:pPr>
         <w:pStyle w:val="Nagwek3"/>
       </w:pPr>
-      <w:bookmarkStart w:id="18" w:name="_Toc211800283"/>
+      <w:bookmarkStart w:id="18" w:name="_Toc212371492"/>
       <w:r>
         <w:t>Testowanie</w:t>
       </w:r>
@@ -3190,6 +3883,7 @@
           <w:b/>
           <w:bCs/>
         </w:rPr>
+        <w:lastRenderedPageBreak/>
         <w:t>Czas Wykonania:</w:t>
       </w:r>
       <w:r>
@@ -3352,7 +4046,6 @@
           <w:b/>
           <w:bCs/>
         </w:rPr>
-        <w:lastRenderedPageBreak/>
         <w:t>Wpływ Iteracji (MaxIterations):</w:t>
       </w:r>
       <w:r>
@@ -3504,6 +4197,7 @@
     </w:p>
     <w:p>
       <w:r>
+        <w:lastRenderedPageBreak/>
         <w:t>Największy zbiór danych potwierdza trendy obserwowane przy 76 miastach.</w:t>
       </w:r>
     </w:p>
@@ -3642,7 +4336,6 @@
           <w:b/>
           <w:bCs/>
         </w:rPr>
-        <w:lastRenderedPageBreak/>
         <w:t>MaxStagnation:</w:t>
       </w:r>
       <w:r>
@@ -3679,7 +4372,7 @@
       <w:pPr>
         <w:pStyle w:val="Nagwek3"/>
       </w:pPr>
-      <w:bookmarkStart w:id="19" w:name="_Toc211800284"/>
+      <w:bookmarkStart w:id="19" w:name="_Toc212371493"/>
       <w:r>
         <w:t>Wnioski</w:t>
       </w:r>
@@ -3751,7 +4444,11 @@
         <w:t>Rola Stagnacji:</w:t>
       </w:r>
       <w:r>
-        <w:t xml:space="preserve"> Wyższy próg stagnacji jest generalnie korzystny, ponieważ prosty algorytm wspinaczkowy bardzo łatwo wpada w lokalne optima. Danie mu więcej "szans" na znalezienie poprawy (nawet jeśli zajmuje to wiele iteracji bez postępu) poprawia końcowy wynik, szczególnie w złożonych problemach.</w:t>
+        <w:t xml:space="preserve"> Wyższy próg stagnacji jest generalnie korzystny, ponieważ prosty algorytm wspinaczkowy bardzo łatwo wpada w lokalne optima. Danie mu więcej </w:t>
+      </w:r>
+      <w:r>
+        <w:lastRenderedPageBreak/>
+        <w:t>"szans" na znalezienie poprawy (nawet jeśli zajmuje to wiele iteracji bez postępu) poprawia końcowy wynik, szczególnie w złożonych problemach.</w:t>
       </w:r>
     </w:p>
     <w:p/>
@@ -3760,7 +4457,7 @@
       <w:pPr>
         <w:pStyle w:val="Nagwek2"/>
       </w:pPr>
-      <w:bookmarkStart w:id="20" w:name="_Toc211800285"/>
+      <w:bookmarkStart w:id="20" w:name="_Toc212371494"/>
       <w:r>
         <w:t>Algorytm Symulacji Wyżarzania (Simulated Annealing - SA)</w:t>
       </w:r>
@@ -3805,7 +4502,7 @@
       <w:pPr>
         <w:pStyle w:val="Nagwek3"/>
       </w:pPr>
-      <w:bookmarkStart w:id="21" w:name="_Toc211800286"/>
+      <w:bookmarkStart w:id="21" w:name="_Toc212371495"/>
       <w:r>
         <w:t>Zasada Działania</w:t>
       </w:r>
@@ -3850,9 +4547,8 @@
       <w:pPr>
         <w:pStyle w:val="Nagwek3"/>
       </w:pPr>
-      <w:bookmarkStart w:id="22" w:name="_Toc211800287"/>
-      <w:r>
-        <w:lastRenderedPageBreak/>
+      <w:bookmarkStart w:id="22" w:name="_Toc212371496"/>
+      <w:r>
         <w:t>Parametryzacja i Protokół Testowania</w:t>
       </w:r>
       <w:bookmarkEnd w:id="22"/>
@@ -4266,6 +4962,7 @@
                 <w:b/>
                 <w:bCs/>
               </w:rPr>
+              <w:lastRenderedPageBreak/>
               <w:t>Methods</w:t>
             </w:r>
             <w:r>
@@ -4331,7 +5028,7 @@
       <w:pPr>
         <w:pStyle w:val="Nagwek3"/>
       </w:pPr>
-      <w:bookmarkStart w:id="23" w:name="_Toc211800288"/>
+      <w:bookmarkStart w:id="23" w:name="_Toc212371497"/>
       <w:r>
         <w:t>Protokół Testowania</w:t>
       </w:r>
@@ -4366,7 +5063,7 @@
       <w:pPr>
         <w:pStyle w:val="Nagwek3"/>
       </w:pPr>
-      <w:bookmarkStart w:id="24" w:name="_Toc211800289"/>
+      <w:bookmarkStart w:id="24" w:name="_Toc212371498"/>
       <w:r>
         <w:t>Testowanie</w:t>
       </w:r>
@@ -4407,7 +5104,6 @@
           <w:b/>
           <w:bCs/>
         </w:rPr>
-        <w:lastRenderedPageBreak/>
         <w:t>Wpływ Parametrów Chłodzenia:</w:t>
       </w:r>
     </w:p>
@@ -4532,6 +5228,7 @@
           <w:b/>
           <w:bCs/>
         </w:rPr>
+        <w:lastRenderedPageBreak/>
         <w:t>T0:</w:t>
       </w:r>
       <w:r>
@@ -4710,7 +5407,6 @@
           <w:b/>
           <w:bCs/>
         </w:rPr>
-        <w:lastRenderedPageBreak/>
         <w:t>Rozwiązania na Temperaturę (L):</w:t>
       </w:r>
       <w:r>
@@ -4867,6 +5563,7 @@
           <w:b/>
           <w:bCs/>
         </w:rPr>
+        <w:lastRenderedPageBreak/>
         <w:t>Wpływ Metody:</w:t>
       </w:r>
       <w:r>
@@ -5063,7 +5760,6 @@
           <w:b/>
           <w:bCs/>
         </w:rPr>
-        <w:lastRenderedPageBreak/>
         <w:t>Koszt:</w:t>
       </w:r>
       <w:r>
@@ -5081,7 +5777,7 @@
       <w:pPr>
         <w:pStyle w:val="Nagwek3"/>
       </w:pPr>
-      <w:bookmarkStart w:id="25" w:name="_Toc211800290"/>
+      <w:bookmarkStart w:id="25" w:name="_Toc212371499"/>
       <w:r>
         <w:t>Wnioski</w:t>
       </w:r>
@@ -5140,6 +5836,7 @@
           <w:b/>
           <w:bCs/>
         </w:rPr>
+        <w:lastRenderedPageBreak/>
         <w:t>Schemat Chłodzenia:</w:t>
       </w:r>
       <w:r>
@@ -5179,9 +5876,11 @@
       <w:pPr>
         <w:pStyle w:val="Nagwek2"/>
       </w:pPr>
+      <w:bookmarkStart w:id="26" w:name="_Toc212371500"/>
       <w:r>
         <w:t>Algorytm Przeszukiwania Tabu (Tabu Search - TS)</w:t>
       </w:r>
+      <w:bookmarkEnd w:id="26"/>
     </w:p>
     <w:p>
       <w:r>
@@ -5212,9 +5911,11 @@
       <w:pPr>
         <w:pStyle w:val="Nagwek3"/>
       </w:pPr>
+      <w:bookmarkStart w:id="27" w:name="_Toc212371501"/>
       <w:r>
         <w:t>Zasada Działania</w:t>
       </w:r>
+      <w:bookmarkEnd w:id="27"/>
     </w:p>
     <w:p>
       <w:r>
@@ -5276,11 +5977,7 @@
         <w:t>Swap</w:t>
       </w:r>
       <w:r>
-        <w:t xml:space="preserve">), na liście tabu rejestrowany jest atrybut ruchu, np. zamiana miast A i B. Przez czas bycia na liście, powrót do poprzedniego stanu </w:t>
-      </w:r>
-      <w:r>
-        <w:lastRenderedPageBreak/>
-        <w:t>(np. ponowna zamiana A i B) jest zabroniony. Ma to na celu unikanie cykli w przestrzeni rozwiązań.</w:t>
+        <w:t>), na liście tabu rejestrowany jest atrybut ruchu, np. zamiana miast A i B. Przez czas bycia na liście, powrót do poprzedniego stanu (np. ponowna zamiana A i B) jest zabroniony. Ma to na celu unikanie cykli w przestrzeni rozwiązań.</w:t>
       </w:r>
     </w:p>
     <w:p>
@@ -5387,9 +6084,11 @@
       <w:pPr>
         <w:pStyle w:val="Nagwek3"/>
       </w:pPr>
+      <w:bookmarkStart w:id="28" w:name="_Toc212371502"/>
       <w:r>
         <w:t>Parametryzacja i Protokół Testowania</w:t>
       </w:r>
+      <w:bookmarkEnd w:id="28"/>
     </w:p>
     <w:p>
       <w:r>
@@ -5707,7 +6406,6 @@
                 <w:b/>
                 <w:bCs/>
               </w:rPr>
-              <w:lastRenderedPageBreak/>
               <w:t>maxIterations</w:t>
             </w:r>
             <w:r>
@@ -5860,9 +6558,11 @@
       <w:pPr>
         <w:pStyle w:val="Nagwek3"/>
       </w:pPr>
+      <w:bookmarkStart w:id="29" w:name="_Toc212371503"/>
       <w:r>
         <w:t>Testowanie</w:t>
       </w:r>
+      <w:bookmarkEnd w:id="29"/>
     </w:p>
     <w:p>
       <w:r>
@@ -5903,6 +6603,7 @@
     </w:p>
     <w:p>
       <w:r>
+        <w:lastRenderedPageBreak/>
         <w:t>Dla problemu 48 miast algorytm Tabu Search był w stanie znaleźć rozwiązanie optymalne, wyrównując najlepszy wynik uzyskany przez Symulowane Wyżarzanie.</w:t>
       </w:r>
     </w:p>
@@ -6014,7 +6715,6 @@
           <w:b/>
           <w:bCs/>
         </w:rPr>
-        <w:lastRenderedPageBreak/>
         <w:t>Najlepsza znaleziona konfiguracja (48 Miast):</w:t>
       </w:r>
     </w:p>
@@ -6190,6 +6890,7 @@
           <w:b/>
           <w:bCs/>
         </w:rPr>
+        <w:lastRenderedPageBreak/>
         <w:t>Wpływ Stagnacji (maxIterationsWithoutImprovement):</w:t>
       </w:r>
       <w:r>
@@ -6342,7 +7043,6 @@
           <w:b/>
           <w:bCs/>
         </w:rPr>
-        <w:lastRenderedPageBreak/>
         <w:t xml:space="preserve">Analiza Wyników dla </w:t>
       </w:r>
       <w:r>
@@ -6380,18 +7080,22 @@
       <w:pPr>
         <w:pStyle w:val="Nagwek3"/>
       </w:pPr>
+      <w:bookmarkStart w:id="30" w:name="_Toc212371504"/>
       <w:r>
         <w:t>Wnioski</w:t>
       </w:r>
+      <w:bookmarkEnd w:id="30"/>
     </w:p>
     <w:p/>
     <w:p>
       <w:pPr>
         <w:pStyle w:val="Nagwek2"/>
       </w:pPr>
+      <w:bookmarkStart w:id="31" w:name="_Toc212371505"/>
       <w:r>
         <w:t>Algorytm Mrówkowy (Ant Colony Optimization - ACO)</w:t>
       </w:r>
+      <w:bookmarkEnd w:id="31"/>
     </w:p>
     <w:p>
       <w:r>
@@ -6422,9 +7126,11 @@
       <w:pPr>
         <w:pStyle w:val="Nagwek3"/>
       </w:pPr>
+      <w:bookmarkStart w:id="32" w:name="_Toc212371506"/>
       <w:r>
         <w:t>Zasada Działania</w:t>
       </w:r>
+      <w:bookmarkEnd w:id="32"/>
     </w:p>
     <w:p>
       <w:r>
@@ -6458,6 +7164,7 @@
           <w:b/>
           <w:bCs/>
         </w:rPr>
+        <w:lastRenderedPageBreak/>
         <w:t>Konstrukcja Tras przez Mrówki:</w:t>
       </w:r>
     </w:p>
@@ -6599,7 +7306,6 @@
         </w:numPr>
       </w:pPr>
       <w:r>
-        <w:lastRenderedPageBreak/>
         <w:t>Po tym, jak wszystkie mrówki zbudują swoje trasy, następuje globalna aktualizacja mapy feromonów.</w:t>
       </w:r>
     </w:p>
@@ -6690,9 +7396,12 @@
       <w:pPr>
         <w:pStyle w:val="Nagwek3"/>
       </w:pPr>
-      <w:r>
+      <w:bookmarkStart w:id="33" w:name="_Toc212371507"/>
+      <w:r>
+        <w:lastRenderedPageBreak/>
         <w:t>Parametryzacja</w:t>
       </w:r>
+      <w:bookmarkEnd w:id="33"/>
     </w:p>
     <w:p>
       <w:r>
@@ -6958,11 +7667,7 @@
           </w:tcPr>
           <w:p>
             <w:r>
-              <w:t xml:space="preserve">Kontroluje wpływ śladu feromonowego ($\tau$) na decyzję mrówki. Wyższa wartość $\alpha$ oznacza, że mrówki </w:t>
-            </w:r>
-            <w:r>
-              <w:lastRenderedPageBreak/>
-              <w:t>silniej polegają na "doświadczeniu" poprzednich mrówek.</w:t>
+              <w:t>Kontroluje wpływ śladu feromonowego ($\tau$) na decyzję mrówki. Wyższa wartość $\alpha$ oznacza, że mrówki silniej polegają na "doświadczeniu" poprzednich mrówek.</w:t>
             </w:r>
           </w:p>
         </w:tc>
@@ -6991,7 +7696,6 @@
           </w:tcPr>
           <w:p>
             <w:r>
-              <w:lastRenderedPageBreak/>
               <w:t>betas (Waga heurystyki, beta</w:t>
             </w:r>
           </w:p>
@@ -7182,25 +7886,1214 @@
         <w:t>10</w:t>
       </w:r>
       <w:r>
-        <w:t>. Podobnie jak w poprzednich algorytmach, cała procedura ACO jest uruchamiana wielokrotnie z różnymi ziarnami losowości, a jako wynik końcowy wybierane jest najlepsze globalnie znalezione rozwiązanie.</w:t>
+        <w:t xml:space="preserve">. Podobnie jak w poprzednich algorytmach, cała procedura ACO jest uruchamiana wielokrotnie z </w:t>
+      </w:r>
+      <w:r>
+        <w:lastRenderedPageBreak/>
+        <w:t>różnymi ziarnami losowości, a jako wynik końcowy wybierane jest najlepsze globalnie znalezione rozwiązanie.</w:t>
       </w:r>
     </w:p>
     <w:p>
       <w:pPr>
         <w:pStyle w:val="Nagwek3"/>
       </w:pPr>
+      <w:bookmarkStart w:id="34" w:name="_Toc212371508"/>
       <w:r>
         <w:t>Testowanie</w:t>
       </w:r>
-    </w:p>
+      <w:bookmarkEnd w:id="34"/>
+    </w:p>
+    <w:p>
+      <w:r>
+        <w:t>Dobrze, oto skondensowana analiza wyników algorytmu mrówkowego (ACO), skupiająca się na najlepszych kombinacjach parametrów i kluczowych wnioskach w zależności od rozmiaru problemu.</w:t>
+      </w:r>
+    </w:p>
+    <w:p>
+      <w:pPr>
+        <w:rPr>
+          <w:b/>
+          <w:bCs/>
+        </w:rPr>
+      </w:pPr>
+      <w:r>
+        <w:rPr>
+          <w:b/>
+          <w:bCs/>
+        </w:rPr>
+        <w:t>Wnioski z Eksperymentów Algorytmu Mrówkowego (ACO)</w:t>
+      </w:r>
+    </w:p>
+    <w:p>
+      <w:r>
+        <w:t xml:space="preserve">Wydajność ACO krytycznie zależy od </w:t>
+      </w:r>
+      <w:r>
+        <w:rPr>
+          <w:b/>
+          <w:bCs/>
+        </w:rPr>
+        <w:t>zrównoważenia eksploracji (poszukiwania nowych tras)</w:t>
+      </w:r>
+      <w:r>
+        <w:t xml:space="preserve"> i </w:t>
+      </w:r>
+      <w:r>
+        <w:rPr>
+          <w:b/>
+          <w:bCs/>
+        </w:rPr>
+        <w:t>eksploatacji (wykorzystywania znalezionych dobrych tras)</w:t>
+      </w:r>
+      <w:r>
+        <w:t>. Optymalne parametry zmieniają się w zależności od trudności instancji (liczby miast).</w:t>
+      </w:r>
+    </w:p>
+    <w:p/>
+    <w:p>
+      <w:pPr>
+        <w:rPr>
+          <w:b/>
+          <w:bCs/>
+        </w:rPr>
+      </w:pPr>
+      <w:r>
+        <w:rPr>
+          <w:b/>
+          <w:bCs/>
+        </w:rPr>
+        <w:t xml:space="preserve">1. Wpływ Liczby Mrówek (NumAnts) </w:t>
+      </w:r>
+    </w:p>
+    <w:p>
+      <w:pPr>
+        <w:numPr>
+          <w:ilvl w:val="0"/>
+          <w:numId w:val="30"/>
+        </w:numPr>
+      </w:pPr>
+      <w:r>
+        <w:rPr>
+          <w:b/>
+          <w:bCs/>
+        </w:rPr>
+        <w:t>Mała Instancja (48):</w:t>
+      </w:r>
+      <w:r>
+        <w:t xml:space="preserve"> Wystarczająca jest </w:t>
+      </w:r>
+      <w:r>
+        <w:rPr>
+          <w:b/>
+          <w:bCs/>
+        </w:rPr>
+        <w:t>mała populacja (NumAnts</w:t>
+      </w:r>
+      <w:r>
+        <w:rPr>
+          <w:b/>
+          <w:bCs/>
+        </w:rPr>
+        <w:t>=10</w:t>
+      </w:r>
+      <w:r>
+        <w:rPr>
+          <w:b/>
+          <w:bCs/>
+        </w:rPr>
+        <w:t>)</w:t>
+      </w:r>
+      <w:r>
+        <w:t>, co optymalizuje czas wykonania przy jednoczesnym osiągnięciu najlepszego wyniku.</w:t>
+      </w:r>
+    </w:p>
+    <w:p>
+      <w:pPr>
+        <w:numPr>
+          <w:ilvl w:val="0"/>
+          <w:numId w:val="30"/>
+        </w:numPr>
+      </w:pPr>
+      <w:r>
+        <w:rPr>
+          <w:b/>
+          <w:bCs/>
+        </w:rPr>
+        <w:t>Duże Instancje (76 i 127):</w:t>
+      </w:r>
+      <w:r>
+        <w:t xml:space="preserve"> </w:t>
+      </w:r>
+      <w:r>
+        <w:rPr>
+          <w:b/>
+          <w:bCs/>
+        </w:rPr>
+        <w:t>Duża populacja (NumAnts=50)</w:t>
+      </w:r>
+      <w:r>
+        <w:t xml:space="preserve"> była kluczowa do osiągnięcia najlepszych wyników. W większej przestrzeni rozwiązań, większa liczba agentów zwiększa </w:t>
+      </w:r>
+      <w:r>
+        <w:rPr>
+          <w:b/>
+          <w:bCs/>
+        </w:rPr>
+        <w:t>siłę eksploracji</w:t>
+      </w:r>
+      <w:r>
+        <w:t>, poprawiając jakość końcowego rozwiązania, choć kosztem dłuższego czasu.</w:t>
+      </w:r>
+    </w:p>
+    <w:p>
+      <w:r>
+        <w:pict w14:anchorId="28C60685">
+          <v:rect id="_x0000_i1046" style="width:0;height:1.5pt" o:hralign="center" o:hrstd="t" o:hr="t" fillcolor="#a0a0a0" stroked="f"/>
+        </w:pict>
+      </w:r>
+    </w:p>
+    <w:p>
+      <w:pPr>
+        <w:rPr>
+          <w:b/>
+          <w:bCs/>
+        </w:rPr>
+      </w:pPr>
+      <w:r>
+        <w:rPr>
+          <w:b/>
+          <w:bCs/>
+        </w:rPr>
+        <w:t xml:space="preserve">2. Wpływ Równowagi (alpha i </w:t>
+      </w:r>
+      <w:r>
+        <w:rPr>
+          <w:b/>
+          <w:bCs/>
+        </w:rPr>
+        <w:t>b</w:t>
+      </w:r>
+      <w:r>
+        <w:rPr>
+          <w:b/>
+          <w:bCs/>
+        </w:rPr>
+        <w:t xml:space="preserve">eta) </w:t>
+      </w:r>
+    </w:p>
+    <w:p>
+      <w:pPr>
+        <w:numPr>
+          <w:ilvl w:val="0"/>
+          <w:numId w:val="31"/>
+        </w:numPr>
+      </w:pPr>
+      <w:r>
+        <w:rPr>
+          <w:b/>
+          <w:bCs/>
+        </w:rPr>
+        <w:t>Waga Heurystyki (beta):</w:t>
+      </w:r>
+      <w:r>
+        <w:t xml:space="preserve"> Najlepsze wyniki osiągano konsekwentnie przy </w:t>
+      </w:r>
+      <w:r>
+        <w:rPr>
+          <w:b/>
+          <w:bCs/>
+        </w:rPr>
+        <w:t>niskiej wartości beta (głównie 2.0)</w:t>
+      </w:r>
+      <w:r>
+        <w:t xml:space="preserve">. Oznacza to, że zbyt duża "zachłanność" (silne preferowanie najbliższego miasta) nie jest efektywna; mrówki muszą brać pod uwagę nie tylko odległość, ale i </w:t>
+      </w:r>
+      <w:r>
+        <w:rPr>
+          <w:b/>
+          <w:bCs/>
+        </w:rPr>
+        <w:t>feromon</w:t>
+      </w:r>
+      <w:r>
+        <w:t>.</w:t>
+      </w:r>
+    </w:p>
+    <w:p>
+      <w:pPr>
+        <w:numPr>
+          <w:ilvl w:val="0"/>
+          <w:numId w:val="31"/>
+        </w:numPr>
+      </w:pPr>
+      <w:r>
+        <w:rPr>
+          <w:b/>
+          <w:bCs/>
+        </w:rPr>
+        <w:t>Równowaga (alpha i beta):</w:t>
+      </w:r>
+      <w:r>
+        <w:t xml:space="preserve"> Dla większych problemów (NumAnt=50), optymalna była konfiguracja</w:t>
+      </w:r>
+      <w:r>
+        <w:t xml:space="preserve"> </w:t>
+      </w:r>
+      <w:r>
+        <w:rPr>
+          <w:b/>
+          <w:bCs/>
+        </w:rPr>
+        <w:t>alpha=2.0</w:t>
+      </w:r>
+      <w:r>
+        <w:rPr>
+          <w:b/>
+          <w:bCs/>
+        </w:rPr>
+        <w:t xml:space="preserve"> </w:t>
+      </w:r>
+      <w:r>
+        <w:rPr>
+          <w:b/>
+          <w:bCs/>
+        </w:rPr>
+        <w:t>i beta=2.0</w:t>
+      </w:r>
+      <w:r>
+        <w:t xml:space="preserve">, co wskazuje na potrzebę </w:t>
+      </w:r>
+      <w:r>
+        <w:rPr>
+          <w:b/>
+          <w:bCs/>
+        </w:rPr>
+        <w:t>równoważenia</w:t>
+      </w:r>
+      <w:r>
+        <w:t xml:space="preserve"> podążania za doświadczeniem zbiorowym (feromon) i lokalną informacją (odległość).</w:t>
+      </w:r>
+    </w:p>
+    <w:p>
+      <w:r>
+        <w:pict w14:anchorId="4FF4F063">
+          <v:rect id="_x0000_i1047" style="width:0;height:1.5pt" o:hralign="center" o:hrstd="t" o:hr="t" fillcolor="#a0a0a0" stroked="f"/>
+        </w:pict>
+      </w:r>
+    </w:p>
+    <w:p>
+      <w:pPr>
+        <w:rPr>
+          <w:b/>
+          <w:bCs/>
+        </w:rPr>
+      </w:pPr>
+      <w:r>
+        <w:rPr>
+          <w:b/>
+          <w:bCs/>
+        </w:rPr>
+        <w:t xml:space="preserve">3. Krytyczny Wpływ Parowania (rho) </w:t>
+      </w:r>
+    </w:p>
+    <w:p>
+      <w:pPr>
+        <w:numPr>
+          <w:ilvl w:val="0"/>
+          <w:numId w:val="32"/>
+        </w:numPr>
+      </w:pPr>
+      <w:r>
+        <w:t xml:space="preserve">Współczynnik parowania (rho) jest </w:t>
+      </w:r>
+      <w:r>
+        <w:rPr>
+          <w:b/>
+          <w:bCs/>
+        </w:rPr>
+        <w:t>najbardziej krytycznym</w:t>
+      </w:r>
+      <w:r>
+        <w:t xml:space="preserve"> i </w:t>
+      </w:r>
+      <w:r>
+        <w:rPr>
+          <w:b/>
+          <w:bCs/>
+        </w:rPr>
+        <w:t>zmiennym</w:t>
+      </w:r>
+      <w:r>
+        <w:t xml:space="preserve"> parametrem zależnym od rozmiaru problemu. Określa on "pamięć" algorytmu.</w:t>
+      </w:r>
+    </w:p>
+    <w:p>
+      <w:pPr>
+        <w:numPr>
+          <w:ilvl w:val="0"/>
+          <w:numId w:val="32"/>
+        </w:numPr>
+      </w:pPr>
+      <w:r>
+        <w:rPr>
+          <w:b/>
+          <w:bCs/>
+        </w:rPr>
+        <w:lastRenderedPageBreak/>
+        <w:t>Szybkie Parowanie (rho=0.8) dla Mniejszych Problemów (48, 76):</w:t>
+      </w:r>
+    </w:p>
+    <w:p>
+      <w:pPr>
+        <w:numPr>
+          <w:ilvl w:val="1"/>
+          <w:numId w:val="32"/>
+        </w:numPr>
+      </w:pPr>
+      <w:r>
+        <w:t>W mniejszych przestrzeniach szybkie parowanie (</w:t>
+      </w:r>
+      <w:r>
+        <w:rPr>
+          <w:b/>
+          <w:bCs/>
+        </w:rPr>
+        <w:t>słaba pamięć</w:t>
+      </w:r>
+      <w:r>
+        <w:t xml:space="preserve">) jest korzystne, ponieważ pozwala algorytmowi </w:t>
+      </w:r>
+      <w:r>
+        <w:rPr>
+          <w:b/>
+          <w:bCs/>
+        </w:rPr>
+        <w:t>szybko "zapominać" złe ścieżki</w:t>
+      </w:r>
+      <w:r>
+        <w:t xml:space="preserve"> i adaptować się do nowych, lepszych rozwiązań znalezionych przez obecne pokolenia mrówek (promowanie </w:t>
+      </w:r>
+      <w:r>
+        <w:rPr>
+          <w:b/>
+          <w:bCs/>
+        </w:rPr>
+        <w:t>eksploracji</w:t>
+      </w:r>
+      <w:r>
+        <w:t>).</w:t>
+      </w:r>
+    </w:p>
+    <w:p>
+      <w:pPr>
+        <w:numPr>
+          <w:ilvl w:val="0"/>
+          <w:numId w:val="32"/>
+        </w:numPr>
+      </w:pPr>
+      <w:r>
+        <w:rPr>
+          <w:b/>
+          <w:bCs/>
+        </w:rPr>
+        <w:t>Wolne Parowanie (rho=0.1) dla Największego Problemu (127):</w:t>
+      </w:r>
+    </w:p>
+    <w:p>
+      <w:pPr>
+        <w:numPr>
+          <w:ilvl w:val="1"/>
+          <w:numId w:val="32"/>
+        </w:numPr>
+      </w:pPr>
+      <w:r>
+        <w:t>W ogromnej przestrzeni 127 miast, niska wartość rho (</w:t>
+      </w:r>
+      <w:r>
+        <w:rPr>
+          <w:b/>
+          <w:bCs/>
+        </w:rPr>
+        <w:t>silna, długa pamięć</w:t>
+      </w:r>
+      <w:r>
+        <w:t xml:space="preserve">) była konieczna. Zapewnia to </w:t>
+      </w:r>
+      <w:r>
+        <w:rPr>
+          <w:b/>
+          <w:bCs/>
+        </w:rPr>
+        <w:t>długotrwałe wzmacnianie dobrych, historycznych tras</w:t>
+      </w:r>
+      <w:r>
+        <w:t xml:space="preserve">, co kieruje przyszłe pokolenia mrówek do optymalnych regionów poszukiwań (promowanie </w:t>
+      </w:r>
+      <w:r>
+        <w:rPr>
+          <w:b/>
+          <w:bCs/>
+        </w:rPr>
+        <w:t>eksploatacji</w:t>
+      </w:r>
+      <w:r>
+        <w:t>).</w:t>
+      </w:r>
+    </w:p>
+    <w:p/>
     <w:p>
       <w:pPr>
         <w:pStyle w:val="Nagwek3"/>
       </w:pPr>
+      <w:bookmarkStart w:id="35" w:name="_Toc212371509"/>
       <w:r>
         <w:t>Wnioski</w:t>
       </w:r>
-    </w:p>
+      <w:bookmarkEnd w:id="35"/>
+    </w:p>
+    <w:p>
+      <w:r>
+        <w:rPr>
+          <w:b/>
+          <w:bCs/>
+        </w:rPr>
+        <w:t>Wniosek ogólny:</w:t>
+      </w:r>
+      <w:r>
+        <w:t xml:space="preserve"> Optymalna strategia ACO polega na: </w:t>
+      </w:r>
+      <w:r>
+        <w:rPr>
+          <w:b/>
+          <w:bCs/>
+        </w:rPr>
+        <w:t>Dużej Populacji</w:t>
+      </w:r>
+      <w:r>
+        <w:t xml:space="preserve"> (dla dużych problemów), </w:t>
+      </w:r>
+      <w:r>
+        <w:rPr>
+          <w:b/>
+          <w:bCs/>
+        </w:rPr>
+        <w:t>Równowadze</w:t>
+      </w:r>
+      <w:r>
+        <w:t xml:space="preserve"> między feromonem a heurystyką, a co najważniejsze, na </w:t>
+      </w:r>
+      <w:r>
+        <w:rPr>
+          <w:b/>
+          <w:bCs/>
+        </w:rPr>
+        <w:t>Dostosowaniu Pamięci (rho)</w:t>
+      </w:r>
+      <w:r>
+        <w:t xml:space="preserve"> – </w:t>
+      </w:r>
+      <w:r>
+        <w:rPr>
+          <w:b/>
+          <w:bCs/>
+        </w:rPr>
+        <w:t>słaba pamięć</w:t>
+      </w:r>
+      <w:r>
+        <w:t xml:space="preserve"> (wysokie rho) dla łatwiejszych problemów i </w:t>
+      </w:r>
+      <w:r>
+        <w:rPr>
+          <w:b/>
+          <w:bCs/>
+        </w:rPr>
+        <w:t>silna pamięć</w:t>
+      </w:r>
+      <w:r>
+        <w:t xml:space="preserve"> (niskie rho) dla najtrudniejszych instancji.</w:t>
+      </w:r>
+    </w:p>
+    <w:p>
+      <w:r>
+        <w:t>Najlepsze wyniki:</w:t>
+      </w:r>
+    </w:p>
+    <w:tbl>
+      <w:tblPr>
+        <w:tblW w:w="9773" w:type="dxa"/>
+        <w:tblCellSpacing w:w="15" w:type="dxa"/>
+        <w:tblLayout w:type="fixed"/>
+        <w:tblCellMar>
+          <w:left w:w="0" w:type="dxa"/>
+          <w:right w:w="0" w:type="dxa"/>
+        </w:tblCellMar>
+        <w:tblLook w:val="04A0" w:firstRow="1" w:lastRow="0" w:firstColumn="1" w:lastColumn="0" w:noHBand="0" w:noVBand="1"/>
+      </w:tblPr>
+      <w:tblGrid>
+        <w:gridCol w:w="1552"/>
+        <w:gridCol w:w="1701"/>
+        <w:gridCol w:w="992"/>
+        <w:gridCol w:w="1701"/>
+        <w:gridCol w:w="1984"/>
+        <w:gridCol w:w="1843"/>
+      </w:tblGrid>
+      <w:tr>
+        <w:trPr>
+          <w:tblHeader/>
+          <w:tblCellSpacing w:w="15" w:type="dxa"/>
+        </w:trPr>
+        <w:tc>
+          <w:tcPr>
+            <w:tcW w:w="1507" w:type="dxa"/>
+            <w:tcBorders>
+              <w:top w:val="single" w:sz="6" w:space="0" w:color="auto"/>
+              <w:left w:val="single" w:sz="6" w:space="0" w:color="auto"/>
+              <w:bottom w:val="single" w:sz="6" w:space="0" w:color="auto"/>
+              <w:right w:val="single" w:sz="6" w:space="0" w:color="auto"/>
+            </w:tcBorders>
+            <w:tcMar>
+              <w:top w:w="120" w:type="dxa"/>
+              <w:left w:w="180" w:type="dxa"/>
+              <w:bottom w:w="120" w:type="dxa"/>
+              <w:right w:w="180" w:type="dxa"/>
+            </w:tcMar>
+            <w:vAlign w:val="center"/>
+            <w:hideMark/>
+          </w:tcPr>
+          <w:p>
+            <w:r>
+              <w:rPr>
+                <w:b/>
+                <w:bCs/>
+              </w:rPr>
+              <w:t>Instancja</w:t>
+            </w:r>
+          </w:p>
+        </w:tc>
+        <w:tc>
+          <w:tcPr>
+            <w:tcW w:w="1671" w:type="dxa"/>
+            <w:tcBorders>
+              <w:top w:val="single" w:sz="6" w:space="0" w:color="auto"/>
+              <w:left w:val="single" w:sz="6" w:space="0" w:color="auto"/>
+              <w:bottom w:val="single" w:sz="6" w:space="0" w:color="auto"/>
+              <w:right w:val="single" w:sz="6" w:space="0" w:color="auto"/>
+            </w:tcBorders>
+            <w:tcMar>
+              <w:top w:w="120" w:type="dxa"/>
+              <w:left w:w="180" w:type="dxa"/>
+              <w:bottom w:w="120" w:type="dxa"/>
+              <w:right w:w="180" w:type="dxa"/>
+            </w:tcMar>
+            <w:vAlign w:val="center"/>
+            <w:hideMark/>
+          </w:tcPr>
+          <w:p>
+            <w:r>
+              <w:rPr>
+                <w:b/>
+                <w:bCs/>
+              </w:rPr>
+              <w:t>Najlepszy Koszt</w:t>
+            </w:r>
+          </w:p>
+        </w:tc>
+        <w:tc>
+          <w:tcPr>
+            <w:tcW w:w="962" w:type="dxa"/>
+            <w:tcBorders>
+              <w:top w:val="single" w:sz="6" w:space="0" w:color="auto"/>
+              <w:left w:val="single" w:sz="6" w:space="0" w:color="auto"/>
+              <w:bottom w:val="single" w:sz="6" w:space="0" w:color="auto"/>
+              <w:right w:val="single" w:sz="6" w:space="0" w:color="auto"/>
+            </w:tcBorders>
+            <w:tcMar>
+              <w:top w:w="120" w:type="dxa"/>
+              <w:left w:w="180" w:type="dxa"/>
+              <w:bottom w:w="120" w:type="dxa"/>
+              <w:right w:w="180" w:type="dxa"/>
+            </w:tcMar>
+            <w:vAlign w:val="center"/>
+            <w:hideMark/>
+          </w:tcPr>
+          <w:p>
+            <w:r>
+              <w:rPr>
+                <w:b/>
+                <w:bCs/>
+              </w:rPr>
+              <w:t>NumAnts</w:t>
+            </w:r>
+          </w:p>
+        </w:tc>
+        <w:tc>
+          <w:tcPr>
+            <w:tcW w:w="1671" w:type="dxa"/>
+            <w:tcBorders>
+              <w:top w:val="single" w:sz="6" w:space="0" w:color="auto"/>
+              <w:left w:val="single" w:sz="6" w:space="0" w:color="auto"/>
+              <w:bottom w:val="single" w:sz="6" w:space="0" w:color="auto"/>
+              <w:right w:val="single" w:sz="6" w:space="0" w:color="auto"/>
+            </w:tcBorders>
+            <w:tcMar>
+              <w:top w:w="120" w:type="dxa"/>
+              <w:left w:w="180" w:type="dxa"/>
+              <w:bottom w:w="120" w:type="dxa"/>
+              <w:right w:w="180" w:type="dxa"/>
+            </w:tcMar>
+            <w:vAlign w:val="center"/>
+            <w:hideMark/>
+          </w:tcPr>
+          <w:p>
+            <w:r>
+              <w:rPr>
+                <w:b/>
+                <w:bCs/>
+              </w:rPr>
+              <w:t>α (Feromon)</w:t>
+            </w:r>
+          </w:p>
+        </w:tc>
+        <w:tc>
+          <w:tcPr>
+            <w:tcW w:w="1954" w:type="dxa"/>
+            <w:tcBorders>
+              <w:top w:val="single" w:sz="6" w:space="0" w:color="auto"/>
+              <w:left w:val="single" w:sz="6" w:space="0" w:color="auto"/>
+              <w:bottom w:val="single" w:sz="6" w:space="0" w:color="auto"/>
+              <w:right w:val="single" w:sz="6" w:space="0" w:color="auto"/>
+            </w:tcBorders>
+            <w:tcMar>
+              <w:top w:w="120" w:type="dxa"/>
+              <w:left w:w="180" w:type="dxa"/>
+              <w:bottom w:w="120" w:type="dxa"/>
+              <w:right w:w="180" w:type="dxa"/>
+            </w:tcMar>
+            <w:vAlign w:val="center"/>
+            <w:hideMark/>
+          </w:tcPr>
+          <w:p>
+            <w:r>
+              <w:rPr>
+                <w:b/>
+                <w:bCs/>
+              </w:rPr>
+              <w:t>β (Heurystyka)</w:t>
+            </w:r>
+          </w:p>
+        </w:tc>
+        <w:tc>
+          <w:tcPr>
+            <w:tcW w:w="1798" w:type="dxa"/>
+            <w:tcBorders>
+              <w:top w:val="single" w:sz="6" w:space="0" w:color="auto"/>
+              <w:left w:val="single" w:sz="6" w:space="0" w:color="auto"/>
+              <w:bottom w:val="single" w:sz="6" w:space="0" w:color="auto"/>
+              <w:right w:val="single" w:sz="6" w:space="0" w:color="auto"/>
+            </w:tcBorders>
+            <w:tcMar>
+              <w:top w:w="120" w:type="dxa"/>
+              <w:left w:w="180" w:type="dxa"/>
+              <w:bottom w:w="120" w:type="dxa"/>
+              <w:right w:w="180" w:type="dxa"/>
+            </w:tcMar>
+            <w:vAlign w:val="center"/>
+            <w:hideMark/>
+          </w:tcPr>
+          <w:p>
+            <w:r>
+              <w:rPr>
+                <w:b/>
+                <w:bCs/>
+              </w:rPr>
+              <w:t>ρ (Parowanie)</w:t>
+            </w:r>
+          </w:p>
+        </w:tc>
+      </w:tr>
+      <w:tr>
+        <w:trPr>
+          <w:tblCellSpacing w:w="15" w:type="dxa"/>
+        </w:trPr>
+        <w:tc>
+          <w:tcPr>
+            <w:tcW w:w="1507" w:type="dxa"/>
+            <w:tcBorders>
+              <w:top w:val="single" w:sz="6" w:space="0" w:color="auto"/>
+              <w:left w:val="single" w:sz="6" w:space="0" w:color="auto"/>
+              <w:bottom w:val="single" w:sz="6" w:space="0" w:color="auto"/>
+              <w:right w:val="single" w:sz="6" w:space="0" w:color="auto"/>
+            </w:tcBorders>
+            <w:tcMar>
+              <w:top w:w="120" w:type="dxa"/>
+              <w:left w:w="180" w:type="dxa"/>
+              <w:bottom w:w="120" w:type="dxa"/>
+              <w:right w:w="180" w:type="dxa"/>
+            </w:tcMar>
+            <w:vAlign w:val="center"/>
+            <w:hideMark/>
+          </w:tcPr>
+          <w:p>
+            <w:r>
+              <w:rPr>
+                <w:b/>
+                <w:bCs/>
+              </w:rPr>
+              <w:t>48 Miast</w:t>
+            </w:r>
+          </w:p>
+        </w:tc>
+        <w:tc>
+          <w:tcPr>
+            <w:tcW w:w="1671" w:type="dxa"/>
+            <w:tcBorders>
+              <w:top w:val="single" w:sz="6" w:space="0" w:color="auto"/>
+              <w:left w:val="single" w:sz="6" w:space="0" w:color="auto"/>
+              <w:bottom w:val="single" w:sz="6" w:space="0" w:color="auto"/>
+              <w:right w:val="single" w:sz="6" w:space="0" w:color="auto"/>
+            </w:tcBorders>
+            <w:tcMar>
+              <w:top w:w="120" w:type="dxa"/>
+              <w:left w:w="180" w:type="dxa"/>
+              <w:bottom w:w="120" w:type="dxa"/>
+              <w:right w:w="180" w:type="dxa"/>
+            </w:tcMar>
+            <w:vAlign w:val="center"/>
+            <w:hideMark/>
+          </w:tcPr>
+          <w:p>
+            <w:r>
+              <w:rPr>
+                <w:b/>
+                <w:bCs/>
+              </w:rPr>
+              <w:t>10636</w:t>
+            </w:r>
+          </w:p>
+        </w:tc>
+        <w:tc>
+          <w:tcPr>
+            <w:tcW w:w="962" w:type="dxa"/>
+            <w:tcBorders>
+              <w:top w:val="single" w:sz="6" w:space="0" w:color="auto"/>
+              <w:left w:val="single" w:sz="6" w:space="0" w:color="auto"/>
+              <w:bottom w:val="single" w:sz="6" w:space="0" w:color="auto"/>
+              <w:right w:val="single" w:sz="6" w:space="0" w:color="auto"/>
+            </w:tcBorders>
+            <w:tcMar>
+              <w:top w:w="120" w:type="dxa"/>
+              <w:left w:w="180" w:type="dxa"/>
+              <w:bottom w:w="120" w:type="dxa"/>
+              <w:right w:w="180" w:type="dxa"/>
+            </w:tcMar>
+            <w:vAlign w:val="center"/>
+            <w:hideMark/>
+          </w:tcPr>
+          <w:p>
+            <w:r>
+              <w:t>10</w:t>
+            </w:r>
+          </w:p>
+        </w:tc>
+        <w:tc>
+          <w:tcPr>
+            <w:tcW w:w="1671" w:type="dxa"/>
+            <w:tcBorders>
+              <w:top w:val="single" w:sz="6" w:space="0" w:color="auto"/>
+              <w:left w:val="single" w:sz="6" w:space="0" w:color="auto"/>
+              <w:bottom w:val="single" w:sz="6" w:space="0" w:color="auto"/>
+              <w:right w:val="single" w:sz="6" w:space="0" w:color="auto"/>
+            </w:tcBorders>
+            <w:tcMar>
+              <w:top w:w="120" w:type="dxa"/>
+              <w:left w:w="180" w:type="dxa"/>
+              <w:bottom w:w="120" w:type="dxa"/>
+              <w:right w:w="180" w:type="dxa"/>
+            </w:tcMar>
+            <w:vAlign w:val="center"/>
+            <w:hideMark/>
+          </w:tcPr>
+          <w:p>
+            <w:r>
+              <w:t>1.0</w:t>
+            </w:r>
+          </w:p>
+        </w:tc>
+        <w:tc>
+          <w:tcPr>
+            <w:tcW w:w="1954" w:type="dxa"/>
+            <w:tcBorders>
+              <w:top w:val="single" w:sz="6" w:space="0" w:color="auto"/>
+              <w:left w:val="single" w:sz="6" w:space="0" w:color="auto"/>
+              <w:bottom w:val="single" w:sz="6" w:space="0" w:color="auto"/>
+              <w:right w:val="single" w:sz="6" w:space="0" w:color="auto"/>
+            </w:tcBorders>
+            <w:tcMar>
+              <w:top w:w="120" w:type="dxa"/>
+              <w:left w:w="180" w:type="dxa"/>
+              <w:bottom w:w="120" w:type="dxa"/>
+              <w:right w:w="180" w:type="dxa"/>
+            </w:tcMar>
+            <w:vAlign w:val="center"/>
+            <w:hideMark/>
+          </w:tcPr>
+          <w:p>
+            <w:r>
+              <w:t>2.0</w:t>
+            </w:r>
+          </w:p>
+        </w:tc>
+        <w:tc>
+          <w:tcPr>
+            <w:tcW w:w="1798" w:type="dxa"/>
+            <w:tcBorders>
+              <w:top w:val="single" w:sz="6" w:space="0" w:color="auto"/>
+              <w:left w:val="single" w:sz="6" w:space="0" w:color="auto"/>
+              <w:bottom w:val="single" w:sz="6" w:space="0" w:color="auto"/>
+              <w:right w:val="single" w:sz="6" w:space="0" w:color="auto"/>
+            </w:tcBorders>
+            <w:tcMar>
+              <w:top w:w="120" w:type="dxa"/>
+              <w:left w:w="180" w:type="dxa"/>
+              <w:bottom w:w="120" w:type="dxa"/>
+              <w:right w:w="180" w:type="dxa"/>
+            </w:tcMar>
+            <w:vAlign w:val="center"/>
+            <w:hideMark/>
+          </w:tcPr>
+          <w:p>
+            <w:r>
+              <w:rPr>
+                <w:b/>
+                <w:bCs/>
+              </w:rPr>
+              <w:t>0.8</w:t>
+            </w:r>
+          </w:p>
+        </w:tc>
+      </w:tr>
+      <w:tr>
+        <w:trPr>
+          <w:tblCellSpacing w:w="15" w:type="dxa"/>
+        </w:trPr>
+        <w:tc>
+          <w:tcPr>
+            <w:tcW w:w="1507" w:type="dxa"/>
+            <w:tcBorders>
+              <w:top w:val="single" w:sz="6" w:space="0" w:color="auto"/>
+              <w:left w:val="single" w:sz="6" w:space="0" w:color="auto"/>
+              <w:bottom w:val="single" w:sz="6" w:space="0" w:color="auto"/>
+              <w:right w:val="single" w:sz="6" w:space="0" w:color="auto"/>
+            </w:tcBorders>
+            <w:tcMar>
+              <w:top w:w="120" w:type="dxa"/>
+              <w:left w:w="180" w:type="dxa"/>
+              <w:bottom w:w="120" w:type="dxa"/>
+              <w:right w:w="180" w:type="dxa"/>
+            </w:tcMar>
+            <w:vAlign w:val="center"/>
+            <w:hideMark/>
+          </w:tcPr>
+          <w:p>
+            <w:r>
+              <w:rPr>
+                <w:b/>
+                <w:bCs/>
+              </w:rPr>
+              <w:t>76 Miast</w:t>
+            </w:r>
+          </w:p>
+        </w:tc>
+        <w:tc>
+          <w:tcPr>
+            <w:tcW w:w="1671" w:type="dxa"/>
+            <w:tcBorders>
+              <w:top w:val="single" w:sz="6" w:space="0" w:color="auto"/>
+              <w:left w:val="single" w:sz="6" w:space="0" w:color="auto"/>
+              <w:bottom w:val="single" w:sz="6" w:space="0" w:color="auto"/>
+              <w:right w:val="single" w:sz="6" w:space="0" w:color="auto"/>
+            </w:tcBorders>
+            <w:tcMar>
+              <w:top w:w="120" w:type="dxa"/>
+              <w:left w:w="180" w:type="dxa"/>
+              <w:bottom w:w="120" w:type="dxa"/>
+              <w:right w:w="180" w:type="dxa"/>
+            </w:tcMar>
+            <w:vAlign w:val="center"/>
+            <w:hideMark/>
+          </w:tcPr>
+          <w:p>
+            <w:r>
+              <w:rPr>
+                <w:b/>
+                <w:bCs/>
+              </w:rPr>
+              <w:t>112224.46</w:t>
+            </w:r>
+          </w:p>
+        </w:tc>
+        <w:tc>
+          <w:tcPr>
+            <w:tcW w:w="962" w:type="dxa"/>
+            <w:tcBorders>
+              <w:top w:val="single" w:sz="6" w:space="0" w:color="auto"/>
+              <w:left w:val="single" w:sz="6" w:space="0" w:color="auto"/>
+              <w:bottom w:val="single" w:sz="6" w:space="0" w:color="auto"/>
+              <w:right w:val="single" w:sz="6" w:space="0" w:color="auto"/>
+            </w:tcBorders>
+            <w:tcMar>
+              <w:top w:w="120" w:type="dxa"/>
+              <w:left w:w="180" w:type="dxa"/>
+              <w:bottom w:w="120" w:type="dxa"/>
+              <w:right w:w="180" w:type="dxa"/>
+            </w:tcMar>
+            <w:vAlign w:val="center"/>
+            <w:hideMark/>
+          </w:tcPr>
+          <w:p>
+            <w:r>
+              <w:t>50</w:t>
+            </w:r>
+          </w:p>
+        </w:tc>
+        <w:tc>
+          <w:tcPr>
+            <w:tcW w:w="1671" w:type="dxa"/>
+            <w:tcBorders>
+              <w:top w:val="single" w:sz="6" w:space="0" w:color="auto"/>
+              <w:left w:val="single" w:sz="6" w:space="0" w:color="auto"/>
+              <w:bottom w:val="single" w:sz="6" w:space="0" w:color="auto"/>
+              <w:right w:val="single" w:sz="6" w:space="0" w:color="auto"/>
+            </w:tcBorders>
+            <w:tcMar>
+              <w:top w:w="120" w:type="dxa"/>
+              <w:left w:w="180" w:type="dxa"/>
+              <w:bottom w:w="120" w:type="dxa"/>
+              <w:right w:w="180" w:type="dxa"/>
+            </w:tcMar>
+            <w:vAlign w:val="center"/>
+            <w:hideMark/>
+          </w:tcPr>
+          <w:p>
+            <w:r>
+              <w:t>2.0</w:t>
+            </w:r>
+          </w:p>
+        </w:tc>
+        <w:tc>
+          <w:tcPr>
+            <w:tcW w:w="1954" w:type="dxa"/>
+            <w:tcBorders>
+              <w:top w:val="single" w:sz="6" w:space="0" w:color="auto"/>
+              <w:left w:val="single" w:sz="6" w:space="0" w:color="auto"/>
+              <w:bottom w:val="single" w:sz="6" w:space="0" w:color="auto"/>
+              <w:right w:val="single" w:sz="6" w:space="0" w:color="auto"/>
+            </w:tcBorders>
+            <w:tcMar>
+              <w:top w:w="120" w:type="dxa"/>
+              <w:left w:w="180" w:type="dxa"/>
+              <w:bottom w:w="120" w:type="dxa"/>
+              <w:right w:w="180" w:type="dxa"/>
+            </w:tcMar>
+            <w:vAlign w:val="center"/>
+            <w:hideMark/>
+          </w:tcPr>
+          <w:p>
+            <w:r>
+              <w:t>2.0</w:t>
+            </w:r>
+          </w:p>
+        </w:tc>
+        <w:tc>
+          <w:tcPr>
+            <w:tcW w:w="1798" w:type="dxa"/>
+            <w:tcBorders>
+              <w:top w:val="single" w:sz="6" w:space="0" w:color="auto"/>
+              <w:left w:val="single" w:sz="6" w:space="0" w:color="auto"/>
+              <w:bottom w:val="single" w:sz="6" w:space="0" w:color="auto"/>
+              <w:right w:val="single" w:sz="6" w:space="0" w:color="auto"/>
+            </w:tcBorders>
+            <w:tcMar>
+              <w:top w:w="120" w:type="dxa"/>
+              <w:left w:w="180" w:type="dxa"/>
+              <w:bottom w:w="120" w:type="dxa"/>
+              <w:right w:w="180" w:type="dxa"/>
+            </w:tcMar>
+            <w:vAlign w:val="center"/>
+            <w:hideMark/>
+          </w:tcPr>
+          <w:p>
+            <w:r>
+              <w:rPr>
+                <w:b/>
+                <w:bCs/>
+              </w:rPr>
+              <w:t>0.8</w:t>
+            </w:r>
+          </w:p>
+        </w:tc>
+      </w:tr>
+      <w:tr>
+        <w:trPr>
+          <w:tblCellSpacing w:w="15" w:type="dxa"/>
+        </w:trPr>
+        <w:tc>
+          <w:tcPr>
+            <w:tcW w:w="1507" w:type="dxa"/>
+            <w:tcBorders>
+              <w:top w:val="single" w:sz="6" w:space="0" w:color="auto"/>
+              <w:left w:val="single" w:sz="6" w:space="0" w:color="auto"/>
+              <w:bottom w:val="single" w:sz="6" w:space="0" w:color="auto"/>
+              <w:right w:val="single" w:sz="6" w:space="0" w:color="auto"/>
+            </w:tcBorders>
+            <w:tcMar>
+              <w:top w:w="120" w:type="dxa"/>
+              <w:left w:w="180" w:type="dxa"/>
+              <w:bottom w:w="120" w:type="dxa"/>
+              <w:right w:w="180" w:type="dxa"/>
+            </w:tcMar>
+            <w:vAlign w:val="center"/>
+            <w:hideMark/>
+          </w:tcPr>
+          <w:p>
+            <w:r>
+              <w:rPr>
+                <w:b/>
+                <w:bCs/>
+              </w:rPr>
+              <w:t>127 Miast</w:t>
+            </w:r>
+          </w:p>
+        </w:tc>
+        <w:tc>
+          <w:tcPr>
+            <w:tcW w:w="1671" w:type="dxa"/>
+            <w:tcBorders>
+              <w:top w:val="single" w:sz="6" w:space="0" w:color="auto"/>
+              <w:left w:val="single" w:sz="6" w:space="0" w:color="auto"/>
+              <w:bottom w:val="single" w:sz="6" w:space="0" w:color="auto"/>
+              <w:right w:val="single" w:sz="6" w:space="0" w:color="auto"/>
+            </w:tcBorders>
+            <w:tcMar>
+              <w:top w:w="120" w:type="dxa"/>
+              <w:left w:w="180" w:type="dxa"/>
+              <w:bottom w:w="120" w:type="dxa"/>
+              <w:right w:w="180" w:type="dxa"/>
+            </w:tcMar>
+            <w:vAlign w:val="center"/>
+            <w:hideMark/>
+          </w:tcPr>
+          <w:p>
+            <w:r>
+              <w:rPr>
+                <w:b/>
+                <w:bCs/>
+              </w:rPr>
+              <w:t>121263.32</w:t>
+            </w:r>
+          </w:p>
+        </w:tc>
+        <w:tc>
+          <w:tcPr>
+            <w:tcW w:w="962" w:type="dxa"/>
+            <w:tcBorders>
+              <w:top w:val="single" w:sz="6" w:space="0" w:color="auto"/>
+              <w:left w:val="single" w:sz="6" w:space="0" w:color="auto"/>
+              <w:bottom w:val="single" w:sz="6" w:space="0" w:color="auto"/>
+              <w:right w:val="single" w:sz="6" w:space="0" w:color="auto"/>
+            </w:tcBorders>
+            <w:tcMar>
+              <w:top w:w="120" w:type="dxa"/>
+              <w:left w:w="180" w:type="dxa"/>
+              <w:bottom w:w="120" w:type="dxa"/>
+              <w:right w:w="180" w:type="dxa"/>
+            </w:tcMar>
+            <w:vAlign w:val="center"/>
+            <w:hideMark/>
+          </w:tcPr>
+          <w:p>
+            <w:r>
+              <w:t>50</w:t>
+            </w:r>
+          </w:p>
+        </w:tc>
+        <w:tc>
+          <w:tcPr>
+            <w:tcW w:w="1671" w:type="dxa"/>
+            <w:tcBorders>
+              <w:top w:val="single" w:sz="6" w:space="0" w:color="auto"/>
+              <w:left w:val="single" w:sz="6" w:space="0" w:color="auto"/>
+              <w:bottom w:val="single" w:sz="6" w:space="0" w:color="auto"/>
+              <w:right w:val="single" w:sz="6" w:space="0" w:color="auto"/>
+            </w:tcBorders>
+            <w:tcMar>
+              <w:top w:w="120" w:type="dxa"/>
+              <w:left w:w="180" w:type="dxa"/>
+              <w:bottom w:w="120" w:type="dxa"/>
+              <w:right w:w="180" w:type="dxa"/>
+            </w:tcMar>
+            <w:vAlign w:val="center"/>
+            <w:hideMark/>
+          </w:tcPr>
+          <w:p>
+            <w:r>
+              <w:t>2.0</w:t>
+            </w:r>
+          </w:p>
+        </w:tc>
+        <w:tc>
+          <w:tcPr>
+            <w:tcW w:w="1954" w:type="dxa"/>
+            <w:tcBorders>
+              <w:top w:val="single" w:sz="6" w:space="0" w:color="auto"/>
+              <w:left w:val="single" w:sz="6" w:space="0" w:color="auto"/>
+              <w:bottom w:val="single" w:sz="6" w:space="0" w:color="auto"/>
+              <w:right w:val="single" w:sz="6" w:space="0" w:color="auto"/>
+            </w:tcBorders>
+            <w:tcMar>
+              <w:top w:w="120" w:type="dxa"/>
+              <w:left w:w="180" w:type="dxa"/>
+              <w:bottom w:w="120" w:type="dxa"/>
+              <w:right w:w="180" w:type="dxa"/>
+            </w:tcMar>
+            <w:vAlign w:val="center"/>
+            <w:hideMark/>
+          </w:tcPr>
+          <w:p>
+            <w:r>
+              <w:t>2.0</w:t>
+            </w:r>
+          </w:p>
+        </w:tc>
+        <w:tc>
+          <w:tcPr>
+            <w:tcW w:w="1798" w:type="dxa"/>
+            <w:tcBorders>
+              <w:top w:val="single" w:sz="6" w:space="0" w:color="auto"/>
+              <w:left w:val="single" w:sz="6" w:space="0" w:color="auto"/>
+              <w:bottom w:val="single" w:sz="6" w:space="0" w:color="auto"/>
+              <w:right w:val="single" w:sz="6" w:space="0" w:color="auto"/>
+            </w:tcBorders>
+            <w:tcMar>
+              <w:top w:w="120" w:type="dxa"/>
+              <w:left w:w="180" w:type="dxa"/>
+              <w:bottom w:w="120" w:type="dxa"/>
+              <w:right w:w="180" w:type="dxa"/>
+            </w:tcMar>
+            <w:vAlign w:val="center"/>
+            <w:hideMark/>
+          </w:tcPr>
+          <w:p>
+            <w:r>
+              <w:rPr>
+                <w:b/>
+                <w:bCs/>
+              </w:rPr>
+              <w:t>0.1</w:t>
+            </w:r>
+          </w:p>
+        </w:tc>
+      </w:tr>
+    </w:tbl>
     <w:p/>
     <w:sectPr>
       <w:pgSz w:w="11906" w:h="16838"/>
@@ -8597,6 +10490,304 @@
     </w:lvl>
   </w:abstractNum>
   <w:abstractNum w:abstractNumId="10" w15:restartNumberingAfterBreak="0">
+    <w:nsid w:val="28B73AD6"/>
+    <w:multiLevelType w:val="multilevel"/>
+    <w:tmpl w:val="DD165782"/>
+    <w:lvl w:ilvl="0">
+      <w:start w:val="1"/>
+      <w:numFmt w:val="bullet"/>
+      <w:lvlText w:val=""/>
+      <w:lvlJc w:val="left"/>
+      <w:pPr>
+        <w:tabs>
+          <w:tab w:val="num" w:pos="720"/>
+        </w:tabs>
+        <w:ind w:left="720" w:hanging="360"/>
+      </w:pPr>
+      <w:rPr>
+        <w:rFonts w:ascii="Symbol" w:hAnsi="Symbol" w:hint="default"/>
+        <w:sz w:val="20"/>
+      </w:rPr>
+    </w:lvl>
+    <w:lvl w:ilvl="1">
+      <w:start w:val="1"/>
+      <w:numFmt w:val="bullet"/>
+      <w:lvlText w:val="o"/>
+      <w:lvlJc w:val="left"/>
+      <w:pPr>
+        <w:tabs>
+          <w:tab w:val="num" w:pos="1440"/>
+        </w:tabs>
+        <w:ind w:left="1440" w:hanging="360"/>
+      </w:pPr>
+      <w:rPr>
+        <w:rFonts w:ascii="Courier New" w:hAnsi="Courier New" w:hint="default"/>
+        <w:sz w:val="20"/>
+      </w:rPr>
+    </w:lvl>
+    <w:lvl w:ilvl="2" w:tentative="1">
+      <w:start w:val="1"/>
+      <w:numFmt w:val="bullet"/>
+      <w:lvlText w:val=""/>
+      <w:lvlJc w:val="left"/>
+      <w:pPr>
+        <w:tabs>
+          <w:tab w:val="num" w:pos="2160"/>
+        </w:tabs>
+        <w:ind w:left="2160" w:hanging="360"/>
+      </w:pPr>
+      <w:rPr>
+        <w:rFonts w:ascii="Wingdings" w:hAnsi="Wingdings" w:hint="default"/>
+        <w:sz w:val="20"/>
+      </w:rPr>
+    </w:lvl>
+    <w:lvl w:ilvl="3" w:tentative="1">
+      <w:start w:val="1"/>
+      <w:numFmt w:val="bullet"/>
+      <w:lvlText w:val=""/>
+      <w:lvlJc w:val="left"/>
+      <w:pPr>
+        <w:tabs>
+          <w:tab w:val="num" w:pos="2880"/>
+        </w:tabs>
+        <w:ind w:left="2880" w:hanging="360"/>
+      </w:pPr>
+      <w:rPr>
+        <w:rFonts w:ascii="Wingdings" w:hAnsi="Wingdings" w:hint="default"/>
+        <w:sz w:val="20"/>
+      </w:rPr>
+    </w:lvl>
+    <w:lvl w:ilvl="4" w:tentative="1">
+      <w:start w:val="1"/>
+      <w:numFmt w:val="bullet"/>
+      <w:lvlText w:val=""/>
+      <w:lvlJc w:val="left"/>
+      <w:pPr>
+        <w:tabs>
+          <w:tab w:val="num" w:pos="3600"/>
+        </w:tabs>
+        <w:ind w:left="3600" w:hanging="360"/>
+      </w:pPr>
+      <w:rPr>
+        <w:rFonts w:ascii="Wingdings" w:hAnsi="Wingdings" w:hint="default"/>
+        <w:sz w:val="20"/>
+      </w:rPr>
+    </w:lvl>
+    <w:lvl w:ilvl="5" w:tentative="1">
+      <w:start w:val="1"/>
+      <w:numFmt w:val="bullet"/>
+      <w:lvlText w:val=""/>
+      <w:lvlJc w:val="left"/>
+      <w:pPr>
+        <w:tabs>
+          <w:tab w:val="num" w:pos="4320"/>
+        </w:tabs>
+        <w:ind w:left="4320" w:hanging="360"/>
+      </w:pPr>
+      <w:rPr>
+        <w:rFonts w:ascii="Wingdings" w:hAnsi="Wingdings" w:hint="default"/>
+        <w:sz w:val="20"/>
+      </w:rPr>
+    </w:lvl>
+    <w:lvl w:ilvl="6" w:tentative="1">
+      <w:start w:val="1"/>
+      <w:numFmt w:val="bullet"/>
+      <w:lvlText w:val=""/>
+      <w:lvlJc w:val="left"/>
+      <w:pPr>
+        <w:tabs>
+          <w:tab w:val="num" w:pos="5040"/>
+        </w:tabs>
+        <w:ind w:left="5040" w:hanging="360"/>
+      </w:pPr>
+      <w:rPr>
+        <w:rFonts w:ascii="Wingdings" w:hAnsi="Wingdings" w:hint="default"/>
+        <w:sz w:val="20"/>
+      </w:rPr>
+    </w:lvl>
+    <w:lvl w:ilvl="7" w:tentative="1">
+      <w:start w:val="1"/>
+      <w:numFmt w:val="bullet"/>
+      <w:lvlText w:val=""/>
+      <w:lvlJc w:val="left"/>
+      <w:pPr>
+        <w:tabs>
+          <w:tab w:val="num" w:pos="5760"/>
+        </w:tabs>
+        <w:ind w:left="5760" w:hanging="360"/>
+      </w:pPr>
+      <w:rPr>
+        <w:rFonts w:ascii="Wingdings" w:hAnsi="Wingdings" w:hint="default"/>
+        <w:sz w:val="20"/>
+      </w:rPr>
+    </w:lvl>
+    <w:lvl w:ilvl="8" w:tentative="1">
+      <w:start w:val="1"/>
+      <w:numFmt w:val="bullet"/>
+      <w:lvlText w:val=""/>
+      <w:lvlJc w:val="left"/>
+      <w:pPr>
+        <w:tabs>
+          <w:tab w:val="num" w:pos="6480"/>
+        </w:tabs>
+        <w:ind w:left="6480" w:hanging="360"/>
+      </w:pPr>
+      <w:rPr>
+        <w:rFonts w:ascii="Wingdings" w:hAnsi="Wingdings" w:hint="default"/>
+        <w:sz w:val="20"/>
+      </w:rPr>
+    </w:lvl>
+  </w:abstractNum>
+  <w:abstractNum w:abstractNumId="11" w15:restartNumberingAfterBreak="0">
+    <w:nsid w:val="29D34A6C"/>
+    <w:multiLevelType w:val="multilevel"/>
+    <w:tmpl w:val="9A4E3BBE"/>
+    <w:lvl w:ilvl="0">
+      <w:start w:val="1"/>
+      <w:numFmt w:val="bullet"/>
+      <w:lvlText w:val=""/>
+      <w:lvlJc w:val="left"/>
+      <w:pPr>
+        <w:tabs>
+          <w:tab w:val="num" w:pos="720"/>
+        </w:tabs>
+        <w:ind w:left="720" w:hanging="360"/>
+      </w:pPr>
+      <w:rPr>
+        <w:rFonts w:ascii="Symbol" w:hAnsi="Symbol" w:hint="default"/>
+        <w:sz w:val="20"/>
+      </w:rPr>
+    </w:lvl>
+    <w:lvl w:ilvl="1" w:tentative="1">
+      <w:start w:val="1"/>
+      <w:numFmt w:val="bullet"/>
+      <w:lvlText w:val="o"/>
+      <w:lvlJc w:val="left"/>
+      <w:pPr>
+        <w:tabs>
+          <w:tab w:val="num" w:pos="1440"/>
+        </w:tabs>
+        <w:ind w:left="1440" w:hanging="360"/>
+      </w:pPr>
+      <w:rPr>
+        <w:rFonts w:ascii="Courier New" w:hAnsi="Courier New" w:hint="default"/>
+        <w:sz w:val="20"/>
+      </w:rPr>
+    </w:lvl>
+    <w:lvl w:ilvl="2" w:tentative="1">
+      <w:start w:val="1"/>
+      <w:numFmt w:val="bullet"/>
+      <w:lvlText w:val=""/>
+      <w:lvlJc w:val="left"/>
+      <w:pPr>
+        <w:tabs>
+          <w:tab w:val="num" w:pos="2160"/>
+        </w:tabs>
+        <w:ind w:left="2160" w:hanging="360"/>
+      </w:pPr>
+      <w:rPr>
+        <w:rFonts w:ascii="Wingdings" w:hAnsi="Wingdings" w:hint="default"/>
+        <w:sz w:val="20"/>
+      </w:rPr>
+    </w:lvl>
+    <w:lvl w:ilvl="3" w:tentative="1">
+      <w:start w:val="1"/>
+      <w:numFmt w:val="bullet"/>
+      <w:lvlText w:val=""/>
+      <w:lvlJc w:val="left"/>
+      <w:pPr>
+        <w:tabs>
+          <w:tab w:val="num" w:pos="2880"/>
+        </w:tabs>
+        <w:ind w:left="2880" w:hanging="360"/>
+      </w:pPr>
+      <w:rPr>
+        <w:rFonts w:ascii="Wingdings" w:hAnsi="Wingdings" w:hint="default"/>
+        <w:sz w:val="20"/>
+      </w:rPr>
+    </w:lvl>
+    <w:lvl w:ilvl="4" w:tentative="1">
+      <w:start w:val="1"/>
+      <w:numFmt w:val="bullet"/>
+      <w:lvlText w:val=""/>
+      <w:lvlJc w:val="left"/>
+      <w:pPr>
+        <w:tabs>
+          <w:tab w:val="num" w:pos="3600"/>
+        </w:tabs>
+        <w:ind w:left="3600" w:hanging="360"/>
+      </w:pPr>
+      <w:rPr>
+        <w:rFonts w:ascii="Wingdings" w:hAnsi="Wingdings" w:hint="default"/>
+        <w:sz w:val="20"/>
+      </w:rPr>
+    </w:lvl>
+    <w:lvl w:ilvl="5" w:tentative="1">
+      <w:start w:val="1"/>
+      <w:numFmt w:val="bullet"/>
+      <w:lvlText w:val=""/>
+      <w:lvlJc w:val="left"/>
+      <w:pPr>
+        <w:tabs>
+          <w:tab w:val="num" w:pos="4320"/>
+        </w:tabs>
+        <w:ind w:left="4320" w:hanging="360"/>
+      </w:pPr>
+      <w:rPr>
+        <w:rFonts w:ascii="Wingdings" w:hAnsi="Wingdings" w:hint="default"/>
+        <w:sz w:val="20"/>
+      </w:rPr>
+    </w:lvl>
+    <w:lvl w:ilvl="6" w:tentative="1">
+      <w:start w:val="1"/>
+      <w:numFmt w:val="bullet"/>
+      <w:lvlText w:val=""/>
+      <w:lvlJc w:val="left"/>
+      <w:pPr>
+        <w:tabs>
+          <w:tab w:val="num" w:pos="5040"/>
+        </w:tabs>
+        <w:ind w:left="5040" w:hanging="360"/>
+      </w:pPr>
+      <w:rPr>
+        <w:rFonts w:ascii="Wingdings" w:hAnsi="Wingdings" w:hint="default"/>
+        <w:sz w:val="20"/>
+      </w:rPr>
+    </w:lvl>
+    <w:lvl w:ilvl="7" w:tentative="1">
+      <w:start w:val="1"/>
+      <w:numFmt w:val="bullet"/>
+      <w:lvlText w:val=""/>
+      <w:lvlJc w:val="left"/>
+      <w:pPr>
+        <w:tabs>
+          <w:tab w:val="num" w:pos="5760"/>
+        </w:tabs>
+        <w:ind w:left="5760" w:hanging="360"/>
+      </w:pPr>
+      <w:rPr>
+        <w:rFonts w:ascii="Wingdings" w:hAnsi="Wingdings" w:hint="default"/>
+        <w:sz w:val="20"/>
+      </w:rPr>
+    </w:lvl>
+    <w:lvl w:ilvl="8" w:tentative="1">
+      <w:start w:val="1"/>
+      <w:numFmt w:val="bullet"/>
+      <w:lvlText w:val=""/>
+      <w:lvlJc w:val="left"/>
+      <w:pPr>
+        <w:tabs>
+          <w:tab w:val="num" w:pos="6480"/>
+        </w:tabs>
+        <w:ind w:left="6480" w:hanging="360"/>
+      </w:pPr>
+      <w:rPr>
+        <w:rFonts w:ascii="Wingdings" w:hAnsi="Wingdings" w:hint="default"/>
+        <w:sz w:val="20"/>
+      </w:rPr>
+    </w:lvl>
+  </w:abstractNum>
+  <w:abstractNum w:abstractNumId="12" w15:restartNumberingAfterBreak="0">
     <w:nsid w:val="2BD006BB"/>
     <w:multiLevelType w:val="multilevel"/>
     <w:tmpl w:val="AE6CD534"/>
@@ -8713,7 +10904,7 @@
       </w:pPr>
     </w:lvl>
   </w:abstractNum>
-  <w:abstractNum w:abstractNumId="11" w15:restartNumberingAfterBreak="0">
+  <w:abstractNum w:abstractNumId="13" w15:restartNumberingAfterBreak="0">
     <w:nsid w:val="2D4B4838"/>
     <w:multiLevelType w:val="multilevel"/>
     <w:tmpl w:val="B7687FF2"/>
@@ -8862,7 +11053,7 @@
       </w:rPr>
     </w:lvl>
   </w:abstractNum>
-  <w:abstractNum w:abstractNumId="12" w15:restartNumberingAfterBreak="0">
+  <w:abstractNum w:abstractNumId="14" w15:restartNumberingAfterBreak="0">
     <w:nsid w:val="322D2572"/>
     <w:multiLevelType w:val="multilevel"/>
     <w:tmpl w:val="A3B02FB2"/>
@@ -9011,7 +11202,7 @@
       </w:rPr>
     </w:lvl>
   </w:abstractNum>
-  <w:abstractNum w:abstractNumId="13" w15:restartNumberingAfterBreak="0">
+  <w:abstractNum w:abstractNumId="15" w15:restartNumberingAfterBreak="0">
     <w:nsid w:val="345D18B4"/>
     <w:multiLevelType w:val="multilevel"/>
     <w:tmpl w:val="C86A4314"/>
@@ -9160,7 +11351,7 @@
       </w:rPr>
     </w:lvl>
   </w:abstractNum>
-  <w:abstractNum w:abstractNumId="14" w15:restartNumberingAfterBreak="0">
+  <w:abstractNum w:abstractNumId="16" w15:restartNumberingAfterBreak="0">
     <w:nsid w:val="354F4C06"/>
     <w:multiLevelType w:val="multilevel"/>
     <w:tmpl w:val="A5F66E52"/>
@@ -9273,7 +11464,7 @@
       </w:pPr>
     </w:lvl>
   </w:abstractNum>
-  <w:abstractNum w:abstractNumId="15" w15:restartNumberingAfterBreak="0">
+  <w:abstractNum w:abstractNumId="17" w15:restartNumberingAfterBreak="0">
     <w:nsid w:val="358275E5"/>
     <w:multiLevelType w:val="multilevel"/>
     <w:tmpl w:val="3B8A9C5C"/>
@@ -9422,7 +11613,7 @@
       </w:rPr>
     </w:lvl>
   </w:abstractNum>
-  <w:abstractNum w:abstractNumId="16" w15:restartNumberingAfterBreak="0">
+  <w:abstractNum w:abstractNumId="18" w15:restartNumberingAfterBreak="0">
     <w:nsid w:val="36EA79B5"/>
     <w:multiLevelType w:val="multilevel"/>
     <w:tmpl w:val="D6866870"/>
@@ -9571,7 +11762,7 @@
       </w:rPr>
     </w:lvl>
   </w:abstractNum>
-  <w:abstractNum w:abstractNumId="17" w15:restartNumberingAfterBreak="0">
+  <w:abstractNum w:abstractNumId="19" w15:restartNumberingAfterBreak="0">
     <w:nsid w:val="389B572A"/>
     <w:multiLevelType w:val="multilevel"/>
     <w:tmpl w:val="65E80D60"/>
@@ -9684,7 +11875,7 @@
       </w:pPr>
     </w:lvl>
   </w:abstractNum>
-  <w:abstractNum w:abstractNumId="18" w15:restartNumberingAfterBreak="0">
+  <w:abstractNum w:abstractNumId="20" w15:restartNumberingAfterBreak="0">
     <w:nsid w:val="3E477886"/>
     <w:multiLevelType w:val="multilevel"/>
     <w:tmpl w:val="02CCB042"/>
@@ -9833,7 +12024,7 @@
       </w:rPr>
     </w:lvl>
   </w:abstractNum>
-  <w:abstractNum w:abstractNumId="19" w15:restartNumberingAfterBreak="0">
+  <w:abstractNum w:abstractNumId="21" w15:restartNumberingAfterBreak="0">
     <w:nsid w:val="4A6A0BB5"/>
     <w:multiLevelType w:val="multilevel"/>
     <w:tmpl w:val="B69AC0C8"/>
@@ -9982,7 +12173,7 @@
       </w:rPr>
     </w:lvl>
   </w:abstractNum>
-  <w:abstractNum w:abstractNumId="20" w15:restartNumberingAfterBreak="0">
+  <w:abstractNum w:abstractNumId="22" w15:restartNumberingAfterBreak="0">
     <w:nsid w:val="4D3B1D52"/>
     <w:multiLevelType w:val="multilevel"/>
     <w:tmpl w:val="F73C4E62"/>
@@ -10131,7 +12322,7 @@
       </w:rPr>
     </w:lvl>
   </w:abstractNum>
-  <w:abstractNum w:abstractNumId="21" w15:restartNumberingAfterBreak="0">
+  <w:abstractNum w:abstractNumId="23" w15:restartNumberingAfterBreak="0">
     <w:nsid w:val="4E625AFF"/>
     <w:multiLevelType w:val="multilevel"/>
     <w:tmpl w:val="72CC9096"/>
@@ -10280,7 +12471,156 @@
       </w:rPr>
     </w:lvl>
   </w:abstractNum>
-  <w:abstractNum w:abstractNumId="22" w15:restartNumberingAfterBreak="0">
+  <w:abstractNum w:abstractNumId="24" w15:restartNumberingAfterBreak="0">
+    <w:nsid w:val="56746C3A"/>
+    <w:multiLevelType w:val="multilevel"/>
+    <w:tmpl w:val="84CC0E6C"/>
+    <w:lvl w:ilvl="0">
+      <w:start w:val="1"/>
+      <w:numFmt w:val="bullet"/>
+      <w:lvlText w:val=""/>
+      <w:lvlJc w:val="left"/>
+      <w:pPr>
+        <w:tabs>
+          <w:tab w:val="num" w:pos="720"/>
+        </w:tabs>
+        <w:ind w:left="720" w:hanging="360"/>
+      </w:pPr>
+      <w:rPr>
+        <w:rFonts w:ascii="Symbol" w:hAnsi="Symbol" w:hint="default"/>
+        <w:sz w:val="20"/>
+      </w:rPr>
+    </w:lvl>
+    <w:lvl w:ilvl="1" w:tentative="1">
+      <w:start w:val="1"/>
+      <w:numFmt w:val="bullet"/>
+      <w:lvlText w:val="o"/>
+      <w:lvlJc w:val="left"/>
+      <w:pPr>
+        <w:tabs>
+          <w:tab w:val="num" w:pos="1440"/>
+        </w:tabs>
+        <w:ind w:left="1440" w:hanging="360"/>
+      </w:pPr>
+      <w:rPr>
+        <w:rFonts w:ascii="Courier New" w:hAnsi="Courier New" w:hint="default"/>
+        <w:sz w:val="20"/>
+      </w:rPr>
+    </w:lvl>
+    <w:lvl w:ilvl="2" w:tentative="1">
+      <w:start w:val="1"/>
+      <w:numFmt w:val="bullet"/>
+      <w:lvlText w:val=""/>
+      <w:lvlJc w:val="left"/>
+      <w:pPr>
+        <w:tabs>
+          <w:tab w:val="num" w:pos="2160"/>
+        </w:tabs>
+        <w:ind w:left="2160" w:hanging="360"/>
+      </w:pPr>
+      <w:rPr>
+        <w:rFonts w:ascii="Wingdings" w:hAnsi="Wingdings" w:hint="default"/>
+        <w:sz w:val="20"/>
+      </w:rPr>
+    </w:lvl>
+    <w:lvl w:ilvl="3" w:tentative="1">
+      <w:start w:val="1"/>
+      <w:numFmt w:val="bullet"/>
+      <w:lvlText w:val=""/>
+      <w:lvlJc w:val="left"/>
+      <w:pPr>
+        <w:tabs>
+          <w:tab w:val="num" w:pos="2880"/>
+        </w:tabs>
+        <w:ind w:left="2880" w:hanging="360"/>
+      </w:pPr>
+      <w:rPr>
+        <w:rFonts w:ascii="Wingdings" w:hAnsi="Wingdings" w:hint="default"/>
+        <w:sz w:val="20"/>
+      </w:rPr>
+    </w:lvl>
+    <w:lvl w:ilvl="4" w:tentative="1">
+      <w:start w:val="1"/>
+      <w:numFmt w:val="bullet"/>
+      <w:lvlText w:val=""/>
+      <w:lvlJc w:val="left"/>
+      <w:pPr>
+        <w:tabs>
+          <w:tab w:val="num" w:pos="3600"/>
+        </w:tabs>
+        <w:ind w:left="3600" w:hanging="360"/>
+      </w:pPr>
+      <w:rPr>
+        <w:rFonts w:ascii="Wingdings" w:hAnsi="Wingdings" w:hint="default"/>
+        <w:sz w:val="20"/>
+      </w:rPr>
+    </w:lvl>
+    <w:lvl w:ilvl="5" w:tentative="1">
+      <w:start w:val="1"/>
+      <w:numFmt w:val="bullet"/>
+      <w:lvlText w:val=""/>
+      <w:lvlJc w:val="left"/>
+      <w:pPr>
+        <w:tabs>
+          <w:tab w:val="num" w:pos="4320"/>
+        </w:tabs>
+        <w:ind w:left="4320" w:hanging="360"/>
+      </w:pPr>
+      <w:rPr>
+        <w:rFonts w:ascii="Wingdings" w:hAnsi="Wingdings" w:hint="default"/>
+        <w:sz w:val="20"/>
+      </w:rPr>
+    </w:lvl>
+    <w:lvl w:ilvl="6" w:tentative="1">
+      <w:start w:val="1"/>
+      <w:numFmt w:val="bullet"/>
+      <w:lvlText w:val=""/>
+      <w:lvlJc w:val="left"/>
+      <w:pPr>
+        <w:tabs>
+          <w:tab w:val="num" w:pos="5040"/>
+        </w:tabs>
+        <w:ind w:left="5040" w:hanging="360"/>
+      </w:pPr>
+      <w:rPr>
+        <w:rFonts w:ascii="Wingdings" w:hAnsi="Wingdings" w:hint="default"/>
+        <w:sz w:val="20"/>
+      </w:rPr>
+    </w:lvl>
+    <w:lvl w:ilvl="7" w:tentative="1">
+      <w:start w:val="1"/>
+      <w:numFmt w:val="bullet"/>
+      <w:lvlText w:val=""/>
+      <w:lvlJc w:val="left"/>
+      <w:pPr>
+        <w:tabs>
+          <w:tab w:val="num" w:pos="5760"/>
+        </w:tabs>
+        <w:ind w:left="5760" w:hanging="360"/>
+      </w:pPr>
+      <w:rPr>
+        <w:rFonts w:ascii="Wingdings" w:hAnsi="Wingdings" w:hint="default"/>
+        <w:sz w:val="20"/>
+      </w:rPr>
+    </w:lvl>
+    <w:lvl w:ilvl="8" w:tentative="1">
+      <w:start w:val="1"/>
+      <w:numFmt w:val="bullet"/>
+      <w:lvlText w:val=""/>
+      <w:lvlJc w:val="left"/>
+      <w:pPr>
+        <w:tabs>
+          <w:tab w:val="num" w:pos="6480"/>
+        </w:tabs>
+        <w:ind w:left="6480" w:hanging="360"/>
+      </w:pPr>
+      <w:rPr>
+        <w:rFonts w:ascii="Wingdings" w:hAnsi="Wingdings" w:hint="default"/>
+        <w:sz w:val="20"/>
+      </w:rPr>
+    </w:lvl>
+  </w:abstractNum>
+  <w:abstractNum w:abstractNumId="25" w15:restartNumberingAfterBreak="0">
     <w:nsid w:val="59416469"/>
     <w:multiLevelType w:val="multilevel"/>
     <w:tmpl w:val="B1602878"/>
@@ -10429,7 +12769,7 @@
       </w:rPr>
     </w:lvl>
   </w:abstractNum>
-  <w:abstractNum w:abstractNumId="23" w15:restartNumberingAfterBreak="0">
+  <w:abstractNum w:abstractNumId="26" w15:restartNumberingAfterBreak="0">
     <w:nsid w:val="5CB0121C"/>
     <w:multiLevelType w:val="multilevel"/>
     <w:tmpl w:val="D74CFC2A"/>
@@ -10542,7 +12882,7 @@
       </w:pPr>
     </w:lvl>
   </w:abstractNum>
-  <w:abstractNum w:abstractNumId="24" w15:restartNumberingAfterBreak="0">
+  <w:abstractNum w:abstractNumId="27" w15:restartNumberingAfterBreak="0">
     <w:nsid w:val="64E32833"/>
     <w:multiLevelType w:val="multilevel"/>
     <w:tmpl w:val="BC1ABC26"/>
@@ -10691,7 +13031,7 @@
       </w:rPr>
     </w:lvl>
   </w:abstractNum>
-  <w:abstractNum w:abstractNumId="25" w15:restartNumberingAfterBreak="0">
+  <w:abstractNum w:abstractNumId="28" w15:restartNumberingAfterBreak="0">
     <w:nsid w:val="67D80F69"/>
     <w:multiLevelType w:val="multilevel"/>
     <w:tmpl w:val="D974E0BE"/>
@@ -10840,7 +13180,7 @@
       </w:rPr>
     </w:lvl>
   </w:abstractNum>
-  <w:abstractNum w:abstractNumId="26" w15:restartNumberingAfterBreak="0">
+  <w:abstractNum w:abstractNumId="29" w15:restartNumberingAfterBreak="0">
     <w:nsid w:val="7BED1452"/>
     <w:multiLevelType w:val="multilevel"/>
     <w:tmpl w:val="7F7C3EEA"/>
@@ -10989,7 +13329,7 @@
       </w:rPr>
     </w:lvl>
   </w:abstractNum>
-  <w:abstractNum w:abstractNumId="27" w15:restartNumberingAfterBreak="0">
+  <w:abstractNum w:abstractNumId="30" w15:restartNumberingAfterBreak="0">
     <w:nsid w:val="7C7C7FDD"/>
     <w:multiLevelType w:val="multilevel"/>
     <w:tmpl w:val="2698DA94"/>
@@ -11138,7 +13478,7 @@
       </w:rPr>
     </w:lvl>
   </w:abstractNum>
-  <w:abstractNum w:abstractNumId="28" w15:restartNumberingAfterBreak="0">
+  <w:abstractNum w:abstractNumId="31" w15:restartNumberingAfterBreak="0">
     <w:nsid w:val="7DA621B2"/>
     <w:multiLevelType w:val="multilevel"/>
     <w:tmpl w:val="E062A3DA"/>
@@ -11260,58 +13600,58 @@
     </w:lvl>
   </w:abstractNum>
   <w:num w:numId="1" w16cid:durableId="621040105">
-    <w:abstractNumId w:val="18"/>
+    <w:abstractNumId w:val="20"/>
   </w:num>
   <w:num w:numId="2" w16cid:durableId="1076319142">
     <w:abstractNumId w:val="3"/>
   </w:num>
   <w:num w:numId="3" w16cid:durableId="1780828385">
-    <w:abstractNumId w:val="10"/>
+    <w:abstractNumId w:val="12"/>
   </w:num>
   <w:num w:numId="4" w16cid:durableId="1240407993">
-    <w:abstractNumId w:val="17"/>
+    <w:abstractNumId w:val="19"/>
   </w:num>
   <w:num w:numId="5" w16cid:durableId="359167318">
-    <w:abstractNumId w:val="12"/>
+    <w:abstractNumId w:val="14"/>
   </w:num>
   <w:num w:numId="6" w16cid:durableId="433938045">
     <w:abstractNumId w:val="9"/>
   </w:num>
   <w:num w:numId="7" w16cid:durableId="2125615791">
-    <w:abstractNumId w:val="16"/>
+    <w:abstractNumId w:val="18"/>
   </w:num>
   <w:num w:numId="8" w16cid:durableId="1831561983">
-    <w:abstractNumId w:val="22"/>
+    <w:abstractNumId w:val="25"/>
   </w:num>
   <w:num w:numId="9" w16cid:durableId="1650017976">
     <w:abstractNumId w:val="0"/>
   </w:num>
   <w:num w:numId="10" w16cid:durableId="551579290">
-    <w:abstractNumId w:val="19"/>
+    <w:abstractNumId w:val="21"/>
   </w:num>
   <w:num w:numId="11" w16cid:durableId="1335373162">
-    <w:abstractNumId w:val="23"/>
+    <w:abstractNumId w:val="26"/>
   </w:num>
   <w:num w:numId="12" w16cid:durableId="856695342">
     <w:abstractNumId w:val="8"/>
   </w:num>
   <w:num w:numId="13" w16cid:durableId="1518815116">
-    <w:abstractNumId w:val="24"/>
+    <w:abstractNumId w:val="27"/>
   </w:num>
   <w:num w:numId="14" w16cid:durableId="239413545">
-    <w:abstractNumId w:val="26"/>
+    <w:abstractNumId w:val="29"/>
   </w:num>
   <w:num w:numId="15" w16cid:durableId="2036225030">
-    <w:abstractNumId w:val="15"/>
+    <w:abstractNumId w:val="17"/>
   </w:num>
   <w:num w:numId="16" w16cid:durableId="1964073477">
-    <w:abstractNumId w:val="13"/>
+    <w:abstractNumId w:val="15"/>
   </w:num>
   <w:num w:numId="17" w16cid:durableId="1892233161">
     <w:abstractNumId w:val="6"/>
   </w:num>
   <w:num w:numId="18" w16cid:durableId="1910841154">
-    <w:abstractNumId w:val="27"/>
+    <w:abstractNumId w:val="30"/>
   </w:num>
   <w:num w:numId="19" w16cid:durableId="302123433">
     <w:abstractNumId w:val="1"/>
@@ -11320,31 +13660,40 @@
     <w:abstractNumId w:val="5"/>
   </w:num>
   <w:num w:numId="21" w16cid:durableId="909388612">
-    <w:abstractNumId w:val="25"/>
+    <w:abstractNumId w:val="28"/>
   </w:num>
   <w:num w:numId="22" w16cid:durableId="1041707343">
     <w:abstractNumId w:val="4"/>
   </w:num>
   <w:num w:numId="23" w16cid:durableId="1655645654">
-    <w:abstractNumId w:val="14"/>
+    <w:abstractNumId w:val="16"/>
   </w:num>
   <w:num w:numId="24" w16cid:durableId="954797525">
-    <w:abstractNumId w:val="28"/>
+    <w:abstractNumId w:val="31"/>
   </w:num>
   <w:num w:numId="25" w16cid:durableId="1147164893">
-    <w:abstractNumId w:val="20"/>
+    <w:abstractNumId w:val="22"/>
   </w:num>
   <w:num w:numId="26" w16cid:durableId="2138209863">
-    <w:abstractNumId w:val="11"/>
+    <w:abstractNumId w:val="13"/>
   </w:num>
   <w:num w:numId="27" w16cid:durableId="763842035">
-    <w:abstractNumId w:val="21"/>
+    <w:abstractNumId w:val="23"/>
   </w:num>
   <w:num w:numId="28" w16cid:durableId="717123311">
     <w:abstractNumId w:val="7"/>
   </w:num>
   <w:num w:numId="29" w16cid:durableId="844517544">
     <w:abstractNumId w:val="2"/>
+  </w:num>
+  <w:num w:numId="30" w16cid:durableId="1526796156">
+    <w:abstractNumId w:val="24"/>
+  </w:num>
+  <w:num w:numId="31" w16cid:durableId="882909520">
+    <w:abstractNumId w:val="11"/>
+  </w:num>
+  <w:num w:numId="32" w16cid:durableId="1452632922">
+    <w:abstractNumId w:val="10"/>
   </w:num>
 </w:numbering>
 </file>

</xml_diff>